<commit_message>
Corrected the use-case diagram and uploaded Use-case diagram corrected.png
</commit_message>
<xml_diff>
--- a/Team10_D1.docx
+++ b/Team10_D1.docx
@@ -2209,15 +2209,7 @@
         <w:t>, as mentioned above, which come in 6 different forms.</w:t>
       </w:r>
       <w:r>
-        <w:t xml:space="preserve"> (</w:t>
-      </w:r>
-      <w:proofErr w:type="gramStart"/>
-      <w:r>
-        <w:t>seen</w:t>
-      </w:r>
-      <w:proofErr w:type="gramEnd"/>
-      <w:r>
-        <w:t xml:space="preserve"> in </w:t>
+        <w:t xml:space="preserve"> (seen in </w:t>
       </w:r>
       <w:r>
         <w:fldChar w:fldCharType="begin"/>
@@ -2477,15 +2469,7 @@
         <w:t>reservoir</w:t>
       </w:r>
       <w:r>
-        <w:t xml:space="preserve"> from these pipes. The pipes are moving; the incline makes the water flow down and then a new amount is pumped of into the pipe. The water is recycled this </w:t>
-      </w:r>
-      <w:proofErr w:type="gramStart"/>
-      <w:r>
-        <w:t>way;</w:t>
-      </w:r>
-      <w:proofErr w:type="gramEnd"/>
-      <w:r>
-        <w:t xml:space="preserve"> less water consumption.</w:t>
+        <w:t xml:space="preserve"> from these pipes. The pipes are moving; the incline makes the water flow down and then a new amount is pumped of into the pipe. The water is recycled this way; less water consumption.</w:t>
       </w:r>
     </w:p>
     <w:p>
@@ -2960,13 +2944,20 @@
         <w:t xml:space="preserve">Our functional requirements are </w:t>
       </w:r>
       <w:r>
-        <w:t>presented belove. Note that these requirements change with respect to the given parameters of the system administrator.</w:t>
+        <w:t>presented belo</w:t>
+      </w:r>
+      <w:r>
+        <w:t>w</w:t>
+      </w:r>
+      <w:r>
+        <w:t>. Note that these requirements change with respect to the given parameters of the system administrator.</w:t>
       </w:r>
     </w:p>
     <w:p>
       <w:pPr>
         <w:pStyle w:val="Caption"/>
         <w:keepNext/>
+        <w:jc w:val="center"/>
       </w:pPr>
       <w:bookmarkStart w:id="18" w:name="_Toc117261319"/>
       <w:r>
@@ -5068,15 +5059,7 @@
         <w:t>cannot</w:t>
       </w:r>
       <w:r>
-        <w:t xml:space="preserve"> solve an </w:t>
-      </w:r>
-      <w:proofErr w:type="gramStart"/>
-      <w:r>
-        <w:t>issue</w:t>
-      </w:r>
-      <w:proofErr w:type="gramEnd"/>
-      <w:r>
-        <w:t xml:space="preserve"> it will alert the administrator.</w:t>
+        <w:t xml:space="preserve"> solve an issue it will alert the administrator.</w:t>
       </w:r>
     </w:p>
     <w:p>
@@ -5194,15 +5177,7 @@
         <w:t>’</w:t>
       </w:r>
       <w:r>
-        <w:t xml:space="preserve">s actors, </w:t>
-      </w:r>
-      <w:proofErr w:type="gramStart"/>
-      <w:r>
-        <w:t>i.e.</w:t>
-      </w:r>
-      <w:proofErr w:type="gramEnd"/>
-      <w:r>
-        <w:t xml:space="preserve"> the administrator and the actions which can be performed</w:t>
+        <w:t>s actors, i.e. the administrator and the actions which can be performed</w:t>
       </w:r>
       <w:r>
         <w:t xml:space="preserve">: initialize the system parameters, adjust system parameters, generate </w:t>
@@ -5231,22 +5206,44 @@
         <w:pStyle w:val="Textcontent"/>
       </w:pPr>
       <w:r>
+        <w:t>The system administrator should be a biologist/botanist who can supervise the growing phase</w:t>
+      </w:r>
+      <w:r>
+        <w:t xml:space="preserve">, </w:t>
+      </w:r>
+      <w:r>
+        <w:t>detect problems in time</w:t>
+      </w:r>
+      <w:r>
+        <w:t xml:space="preserve"> and adjust the parameters accordingly</w:t>
+      </w:r>
+      <w:r>
+        <w:t xml:space="preserve">. </w:t>
+      </w:r>
+      <w:r>
+        <w:t>He plants the seeds and initializes the system. Also, he harvests the plants and resets the system.</w:t>
+      </w:r>
+    </w:p>
+    <w:p>
+      <w:pPr>
+        <w:pStyle w:val="Textcontent"/>
+        <w:jc w:val="center"/>
+      </w:pPr>
+      <w:r>
         <w:rPr>
           <w:noProof/>
         </w:rPr>
         <w:drawing>
-          <wp:anchor distT="0" distB="0" distL="114300" distR="114300" simplePos="0" relativeHeight="251660288" behindDoc="0" locked="0" layoutInCell="1" allowOverlap="1" wp14:anchorId="1C7B9221" wp14:editId="29C93C5C">
-            <wp:simplePos x="0" y="0"/>
-            <wp:positionH relativeFrom="margin">
-              <wp:align>center</wp:align>
-            </wp:positionH>
-            <wp:positionV relativeFrom="paragraph">
-              <wp:posOffset>577850</wp:posOffset>
-            </wp:positionV>
-            <wp:extent cx="4503420" cy="4873625"/>
-            <wp:effectExtent l="0" t="0" r="0" b="3175"/>
-            <wp:wrapTopAndBottom/>
-            <wp:docPr id="2" name="Picture 2" descr="Diagram&#10;&#10;Description automatically generated"/>
+          <wp:inline distT="0" distB="0" distL="0" distR="0" wp14:anchorId="604CEE47" wp14:editId="6D817D51">
+            <wp:extent cx="5282471" cy="5886450"/>
+            <wp:effectExtent l="0" t="0" r="0" b="0"/>
+            <wp:docPr id="5" name="Picture 5" descr="Diagram&#10;&#10;Description automatically generated">
+              <a:extLst xmlns:a="http://schemas.openxmlformats.org/drawingml/2006/main">
+                <a:ext uri="{C183D7F6-B498-43B3-948B-1728B52AA6E4}">
+                  <adec:decorative xmlns:adec="http://schemas.microsoft.com/office/drawing/2017/decorative" val="0"/>
+                </a:ext>
+              </a:extLst>
+            </wp:docPr>
             <wp:cNvGraphicFramePr>
               <a:graphicFrameLocks xmlns:a="http://schemas.openxmlformats.org/drawingml/2006/main" noChangeAspect="1"/>
             </wp:cNvGraphicFramePr>
@@ -5254,10 +5251,14 @@
               <a:graphicData uri="http://schemas.openxmlformats.org/drawingml/2006/picture">
                 <pic:pic xmlns:pic="http://schemas.openxmlformats.org/drawingml/2006/picture">
                   <pic:nvPicPr>
-                    <pic:cNvPr id="2" name="Picture 2" descr="Diagram&#10;&#10;Description automatically generated"/>
-                    <pic:cNvPicPr>
-                      <a:picLocks noChangeAspect="1" noChangeArrowheads="1"/>
-                    </pic:cNvPicPr>
+                    <pic:cNvPr id="5" name="Picture 5" descr="Diagram&#10;&#10;Description automatically generated">
+                      <a:extLst>
+                        <a:ext uri="{C183D7F6-B498-43B3-948B-1728B52AA6E4}">
+                          <adec:decorative xmlns:adec="http://schemas.microsoft.com/office/drawing/2017/decorative" val="0"/>
+                        </a:ext>
+                      </a:extLst>
+                    </pic:cNvPr>
+                    <pic:cNvPicPr/>
                   </pic:nvPicPr>
                   <pic:blipFill>
                     <a:blip r:embed="rId10">
@@ -5267,53 +5268,24 @@
                         </a:ext>
                       </a:extLst>
                     </a:blip>
-                    <a:srcRect/>
                     <a:stretch>
                       <a:fillRect/>
                     </a:stretch>
                   </pic:blipFill>
-                  <pic:spPr bwMode="auto">
+                  <pic:spPr>
                     <a:xfrm>
                       <a:off x="0" y="0"/>
-                      <a:ext cx="4503420" cy="4873625"/>
+                      <a:ext cx="5283902" cy="5888045"/>
                     </a:xfrm>
                     <a:prstGeom prst="rect">
                       <a:avLst/>
                     </a:prstGeom>
-                    <a:noFill/>
-                    <a:ln>
-                      <a:noFill/>
-                    </a:ln>
                   </pic:spPr>
                 </pic:pic>
               </a:graphicData>
             </a:graphic>
-            <wp14:sizeRelH relativeFrom="page">
-              <wp14:pctWidth>0</wp14:pctWidth>
-            </wp14:sizeRelH>
-            <wp14:sizeRelV relativeFrom="page">
-              <wp14:pctHeight>0</wp14:pctHeight>
-            </wp14:sizeRelV>
-          </wp:anchor>
+          </wp:inline>
         </w:drawing>
-      </w:r>
-      <w:r>
-        <w:t>The system administrator should be a biologist/botanist who can supervise the growing phase</w:t>
-      </w:r>
-      <w:r>
-        <w:t xml:space="preserve">, </w:t>
-      </w:r>
-      <w:r>
-        <w:t>detect problems in time</w:t>
-      </w:r>
-      <w:r>
-        <w:t xml:space="preserve"> and adjust the parameters accordingly</w:t>
-      </w:r>
-      <w:r>
-        <w:t xml:space="preserve">. </w:t>
-      </w:r>
-      <w:r>
-        <w:t>He plants the seeds and initializes the system. Also, he harvests the plants and resets the system.</w:t>
       </w:r>
     </w:p>
     <w:p>
@@ -5406,7 +5378,7 @@
         <w:t xml:space="preserve"> 1</w:t>
       </w:r>
       <w:r>
-        <w:t xml:space="preserve">: initialize the system parameters </w:t>
+        <w:t xml:space="preserve">: initialize system parameters </w:t>
       </w:r>
     </w:p>
     <w:p>
@@ -5606,7 +5578,7 @@
         <w:t xml:space="preserve"> 2</w:t>
       </w:r>
       <w:r>
-        <w:t xml:space="preserve">: adjust the system parameters </w:t>
+        <w:t xml:space="preserve">: adjust system parameters </w:t>
       </w:r>
     </w:p>
     <w:p>
@@ -5879,7 +5851,13 @@
         <w:t xml:space="preserve"> 4</w:t>
       </w:r>
       <w:r>
-        <w:t xml:space="preserve">: receive alerts </w:t>
+        <w:t xml:space="preserve">: </w:t>
+      </w:r>
+      <w:r>
+        <w:t>act on</w:t>
+      </w:r>
+      <w:r>
+        <w:t xml:space="preserve"> alerts </w:t>
       </w:r>
     </w:p>
     <w:p>
@@ -5939,6 +5917,9 @@
       </w:pPr>
       <w:r>
         <w:t>3. The administrator reads the alert</w:t>
+      </w:r>
+      <w:r>
+        <w:t xml:space="preserve"> and takes further action.</w:t>
       </w:r>
     </w:p>
     <w:p>

</xml_diff>

<commit_message>
FSM updated in doc
</commit_message>
<xml_diff>
--- a/Team10_D1.docx
+++ b/Team10_D1.docx
@@ -213,20 +213,29 @@
           <w:rFonts w:ascii="Times New Roman" w:hAnsi="Times New Roman" w:cs="Times New Roman"/>
           <w:lang w:val="en-US"/>
         </w:rPr>
-        <w:t>Smith Deirbhle</w:t>
-      </w:r>
+        <w:t xml:space="preserve">Smith </w:t>
+      </w:r>
+      <w:proofErr w:type="spellStart"/>
       <w:r>
         <w:rPr>
           <w:rFonts w:ascii="Times New Roman" w:hAnsi="Times New Roman" w:cs="Times New Roman"/>
           <w:lang w:val="en-US"/>
         </w:rPr>
-        <w:t xml:space="preserve"> - </w:t>
-      </w:r>
+        <w:t>Deirbhle</w:t>
+      </w:r>
+      <w:proofErr w:type="spellEnd"/>
       <w:r>
         <w:rPr>
           <w:rFonts w:ascii="Times New Roman" w:hAnsi="Times New Roman" w:cs="Times New Roman"/>
           <w:lang w:val="en-US"/>
         </w:rPr>
+        <w:t xml:space="preserve"> - </w:t>
+      </w:r>
+      <w:r>
+        <w:rPr>
+          <w:rFonts w:ascii="Times New Roman" w:hAnsi="Times New Roman" w:cs="Times New Roman"/>
+          <w:lang w:val="en-US"/>
+        </w:rPr>
         <w:t>120338191</w:t>
       </w:r>
     </w:p>
@@ -239,25 +248,34 @@
           <w:lang w:val="en-US"/>
         </w:rPr>
       </w:pPr>
+      <w:proofErr w:type="spellStart"/>
       <w:r>
         <w:rPr>
           <w:rFonts w:ascii="Times New Roman" w:hAnsi="Times New Roman" w:cs="Times New Roman"/>
           <w:lang w:val="en-US"/>
         </w:rPr>
-        <w:t>Varga Zoltán</w:t>
-      </w:r>
+        <w:t>Varga</w:t>
+      </w:r>
+      <w:proofErr w:type="spellEnd"/>
       <w:r>
         <w:rPr>
           <w:rFonts w:ascii="Times New Roman" w:hAnsi="Times New Roman" w:cs="Times New Roman"/>
           <w:lang w:val="en-US"/>
         </w:rPr>
-        <w:t xml:space="preserve"> - </w:t>
+        <w:t xml:space="preserve"> Zoltán</w:t>
       </w:r>
       <w:r>
         <w:rPr>
           <w:rFonts w:ascii="Times New Roman" w:hAnsi="Times New Roman" w:cs="Times New Roman"/>
           <w:lang w:val="en-US"/>
         </w:rPr>
+        <w:t xml:space="preserve"> - </w:t>
+      </w:r>
+      <w:r>
+        <w:rPr>
+          <w:rFonts w:ascii="Times New Roman" w:hAnsi="Times New Roman" w:cs="Times New Roman"/>
+          <w:lang w:val="en-US"/>
+        </w:rPr>
         <w:t>122118466</w:t>
       </w:r>
     </w:p>
@@ -270,13 +288,31 @@
           <w:lang w:val="en-US"/>
         </w:rPr>
       </w:pPr>
+      <w:proofErr w:type="spellStart"/>
       <w:r>
         <w:rPr>
           <w:rFonts w:ascii="Times New Roman" w:hAnsi="Times New Roman" w:cs="Times New Roman"/>
           <w:lang w:val="en-US"/>
         </w:rPr>
-        <w:t>Veres Noémi</w:t>
-      </w:r>
+        <w:t>Veres</w:t>
+      </w:r>
+      <w:proofErr w:type="spellEnd"/>
+      <w:r>
+        <w:rPr>
+          <w:rFonts w:ascii="Times New Roman" w:hAnsi="Times New Roman" w:cs="Times New Roman"/>
+          <w:lang w:val="en-US"/>
+        </w:rPr>
+        <w:t xml:space="preserve"> </w:t>
+      </w:r>
+      <w:proofErr w:type="spellStart"/>
+      <w:r>
+        <w:rPr>
+          <w:rFonts w:ascii="Times New Roman" w:hAnsi="Times New Roman" w:cs="Times New Roman"/>
+          <w:lang w:val="en-US"/>
+        </w:rPr>
+        <w:t>Noémi</w:t>
+      </w:r>
+      <w:proofErr w:type="spellEnd"/>
       <w:r>
         <w:rPr>
           <w:rFonts w:ascii="Times New Roman" w:hAnsi="Times New Roman" w:cs="Times New Roman"/>
@@ -461,7 +497,7 @@
         <w:rPr>
           <w:rFonts w:eastAsiaTheme="minorEastAsia"/>
           <w:noProof/>
-          <w:lang w:val="en-US"/>
+          <w:lang w:eastAsia="en-GB"/>
         </w:rPr>
       </w:pPr>
       <w:r>
@@ -488,7 +524,7 @@
         </w:rPr>
         <w:fldChar w:fldCharType="separate"/>
       </w:r>
-      <w:hyperlink w:anchor="_Toc117261379" w:history="1">
+      <w:hyperlink w:anchor="_Toc117445807" w:history="1">
         <w:r>
           <w:rPr>
             <w:rStyle w:val="Hyperlink"/>
@@ -515,7 +551,7 @@
             <w:noProof/>
             <w:webHidden/>
           </w:rPr>
-          <w:instrText xml:space="preserve"> PAGEREF _Toc117261379 \h </w:instrText>
+          <w:instrText xml:space="preserve"> PAGEREF _Toc117445807 \h </w:instrText>
         </w:r>
         <w:r>
           <w:rPr>
@@ -555,10 +591,10 @@
         <w:rPr>
           <w:rFonts w:eastAsiaTheme="minorEastAsia"/>
           <w:noProof/>
-          <w:lang w:val="en-US"/>
-        </w:rPr>
-      </w:pPr>
-      <w:hyperlink w:anchor="_Toc117261380" w:history="1">
+          <w:lang w:eastAsia="en-GB"/>
+        </w:rPr>
+      </w:pPr>
+      <w:hyperlink w:anchor="_Toc117445808" w:history="1">
         <w:r>
           <w:rPr>
             <w:rStyle w:val="Hyperlink"/>
@@ -585,7 +621,7 @@
             <w:noProof/>
             <w:webHidden/>
           </w:rPr>
-          <w:instrText xml:space="preserve"> PAGEREF _Toc117261380 \h </w:instrText>
+          <w:instrText xml:space="preserve"> PAGEREF _Toc117445808 \h </w:instrText>
         </w:r>
         <w:r>
           <w:rPr>
@@ -625,10 +661,10 @@
         <w:rPr>
           <w:rFonts w:eastAsiaTheme="minorEastAsia"/>
           <w:noProof/>
-          <w:lang w:val="en-US"/>
-        </w:rPr>
-      </w:pPr>
-      <w:hyperlink w:anchor="_Toc117261381" w:history="1">
+          <w:lang w:eastAsia="en-GB"/>
+        </w:rPr>
+      </w:pPr>
+      <w:hyperlink w:anchor="_Toc117445809" w:history="1">
         <w:r>
           <w:rPr>
             <w:rStyle w:val="Hyperlink"/>
@@ -655,7 +691,7 @@
             <w:noProof/>
             <w:webHidden/>
           </w:rPr>
-          <w:instrText xml:space="preserve"> PAGEREF _Toc117261381 \h </w:instrText>
+          <w:instrText xml:space="preserve"> PAGEREF _Toc117445809 \h </w:instrText>
         </w:r>
         <w:r>
           <w:rPr>
@@ -695,10 +731,10 @@
         <w:rPr>
           <w:rFonts w:eastAsiaTheme="minorEastAsia"/>
           <w:noProof/>
-          <w:lang w:val="en-US"/>
-        </w:rPr>
-      </w:pPr>
-      <w:hyperlink w:anchor="_Toc117261382" w:history="1">
+          <w:lang w:eastAsia="en-GB"/>
+        </w:rPr>
+      </w:pPr>
+      <w:hyperlink w:anchor="_Toc117445810" w:history="1">
         <w:r>
           <w:rPr>
             <w:rStyle w:val="Hyperlink"/>
@@ -725,7 +761,7 @@
             <w:noProof/>
             <w:webHidden/>
           </w:rPr>
-          <w:instrText xml:space="preserve"> PAGEREF _Toc117261382 \h </w:instrText>
+          <w:instrText xml:space="preserve"> PAGEREF _Toc117445810 \h </w:instrText>
         </w:r>
         <w:r>
           <w:rPr>
@@ -765,10 +801,10 @@
         <w:rPr>
           <w:rFonts w:eastAsiaTheme="minorEastAsia"/>
           <w:noProof/>
-          <w:lang w:val="en-US"/>
-        </w:rPr>
-      </w:pPr>
-      <w:hyperlink w:anchor="_Toc117261383" w:history="1">
+          <w:lang w:eastAsia="en-GB"/>
+        </w:rPr>
+      </w:pPr>
+      <w:hyperlink w:anchor="_Toc117445811" w:history="1">
         <w:r>
           <w:rPr>
             <w:rStyle w:val="Hyperlink"/>
@@ -795,7 +831,7 @@
             <w:noProof/>
             <w:webHidden/>
           </w:rPr>
-          <w:instrText xml:space="preserve"> PAGEREF _Toc117261383 \h </w:instrText>
+          <w:instrText xml:space="preserve"> PAGEREF _Toc117445811 \h </w:instrText>
         </w:r>
         <w:r>
           <w:rPr>
@@ -835,10 +871,10 @@
         <w:rPr>
           <w:rFonts w:eastAsiaTheme="minorEastAsia"/>
           <w:noProof/>
-          <w:lang w:val="en-US"/>
-        </w:rPr>
-      </w:pPr>
-      <w:hyperlink w:anchor="_Toc117261384" w:history="1">
+          <w:lang w:eastAsia="en-GB"/>
+        </w:rPr>
+      </w:pPr>
+      <w:hyperlink w:anchor="_Toc117445812" w:history="1">
         <w:r>
           <w:rPr>
             <w:rStyle w:val="Hyperlink"/>
@@ -865,7 +901,7 @@
             <w:noProof/>
             <w:webHidden/>
           </w:rPr>
-          <w:instrText xml:space="preserve"> PAGEREF _Toc117261384 \h </w:instrText>
+          <w:instrText xml:space="preserve"> PAGEREF _Toc117445812 \h </w:instrText>
         </w:r>
         <w:r>
           <w:rPr>
@@ -905,10 +941,10 @@
         <w:rPr>
           <w:rFonts w:eastAsiaTheme="minorEastAsia"/>
           <w:noProof/>
-          <w:lang w:val="en-US"/>
-        </w:rPr>
-      </w:pPr>
-      <w:hyperlink w:anchor="_Toc117261385" w:history="1">
+          <w:lang w:eastAsia="en-GB"/>
+        </w:rPr>
+      </w:pPr>
+      <w:hyperlink w:anchor="_Toc117445813" w:history="1">
         <w:r>
           <w:rPr>
             <w:rStyle w:val="Hyperlink"/>
@@ -935,7 +971,7 @@
             <w:noProof/>
             <w:webHidden/>
           </w:rPr>
-          <w:instrText xml:space="preserve"> PAGEREF _Toc117261385 \h </w:instrText>
+          <w:instrText xml:space="preserve"> PAGEREF _Toc117445813 \h </w:instrText>
         </w:r>
         <w:r>
           <w:rPr>
@@ -975,10 +1011,10 @@
         <w:rPr>
           <w:rFonts w:eastAsiaTheme="minorEastAsia"/>
           <w:noProof/>
-          <w:lang w:val="en-US"/>
-        </w:rPr>
-      </w:pPr>
-      <w:hyperlink w:anchor="_Toc117261386" w:history="1">
+          <w:lang w:eastAsia="en-GB"/>
+        </w:rPr>
+      </w:pPr>
+      <w:hyperlink w:anchor="_Toc117445814" w:history="1">
         <w:r>
           <w:rPr>
             <w:rStyle w:val="Hyperlink"/>
@@ -1005,7 +1041,7 @@
             <w:noProof/>
             <w:webHidden/>
           </w:rPr>
-          <w:instrText xml:space="preserve"> PAGEREF _Toc117261386 \h </w:instrText>
+          <w:instrText xml:space="preserve"> PAGEREF _Toc117445814 \h </w:instrText>
         </w:r>
         <w:r>
           <w:rPr>
@@ -1045,10 +1081,10 @@
         <w:rPr>
           <w:rFonts w:eastAsiaTheme="minorEastAsia"/>
           <w:noProof/>
-          <w:lang w:val="en-US"/>
-        </w:rPr>
-      </w:pPr>
-      <w:hyperlink w:anchor="_Toc117261387" w:history="1">
+          <w:lang w:eastAsia="en-GB"/>
+        </w:rPr>
+      </w:pPr>
+      <w:hyperlink w:anchor="_Toc117445815" w:history="1">
         <w:r>
           <w:rPr>
             <w:rStyle w:val="Hyperlink"/>
@@ -1075,7 +1111,7 @@
             <w:noProof/>
             <w:webHidden/>
           </w:rPr>
-          <w:instrText xml:space="preserve"> PAGEREF _Toc117261387 \h </w:instrText>
+          <w:instrText xml:space="preserve"> PAGEREF _Toc117445815 \h </w:instrText>
         </w:r>
         <w:r>
           <w:rPr>
@@ -1115,10 +1151,10 @@
         <w:rPr>
           <w:rFonts w:eastAsiaTheme="minorEastAsia"/>
           <w:noProof/>
-          <w:lang w:val="en-US"/>
-        </w:rPr>
-      </w:pPr>
-      <w:hyperlink w:anchor="_Toc117261388" w:history="1">
+          <w:lang w:eastAsia="en-GB"/>
+        </w:rPr>
+      </w:pPr>
+      <w:hyperlink w:anchor="_Toc117445816" w:history="1">
         <w:r>
           <w:rPr>
             <w:rStyle w:val="Hyperlink"/>
@@ -1145,7 +1181,7 @@
             <w:noProof/>
             <w:webHidden/>
           </w:rPr>
-          <w:instrText xml:space="preserve"> PAGEREF _Toc117261388 \h </w:instrText>
+          <w:instrText xml:space="preserve"> PAGEREF _Toc117445816 \h </w:instrText>
         </w:r>
         <w:r>
           <w:rPr>
@@ -1185,10 +1221,10 @@
         <w:rPr>
           <w:rFonts w:eastAsiaTheme="minorEastAsia"/>
           <w:noProof/>
-          <w:lang w:val="en-US"/>
-        </w:rPr>
-      </w:pPr>
-      <w:hyperlink w:anchor="_Toc117261389" w:history="1">
+          <w:lang w:eastAsia="en-GB"/>
+        </w:rPr>
+      </w:pPr>
+      <w:hyperlink w:anchor="_Toc117445817" w:history="1">
         <w:r>
           <w:rPr>
             <w:rStyle w:val="Hyperlink"/>
@@ -1215,7 +1251,7 @@
             <w:noProof/>
             <w:webHidden/>
           </w:rPr>
-          <w:instrText xml:space="preserve"> PAGEREF _Toc117261389 \h </w:instrText>
+          <w:instrText xml:space="preserve"> PAGEREF _Toc117445817 \h </w:instrText>
         </w:r>
         <w:r>
           <w:rPr>
@@ -1255,10 +1291,10 @@
         <w:rPr>
           <w:rFonts w:eastAsiaTheme="minorEastAsia"/>
           <w:noProof/>
-          <w:lang w:val="en-US"/>
-        </w:rPr>
-      </w:pPr>
-      <w:hyperlink w:anchor="_Toc117261390" w:history="1">
+          <w:lang w:eastAsia="en-GB"/>
+        </w:rPr>
+      </w:pPr>
+      <w:hyperlink w:anchor="_Toc117445818" w:history="1">
         <w:r>
           <w:rPr>
             <w:rStyle w:val="Hyperlink"/>
@@ -1285,77 +1321,7 @@
             <w:noProof/>
             <w:webHidden/>
           </w:rPr>
-          <w:instrText xml:space="preserve"> PAGEREF _Toc117261390 \h </w:instrText>
-        </w:r>
-        <w:r>
-          <w:rPr>
-            <w:noProof/>
-            <w:webHidden/>
-          </w:rPr>
-        </w:r>
-        <w:r>
-          <w:rPr>
-            <w:noProof/>
-            <w:webHidden/>
-          </w:rPr>
-          <w:fldChar w:fldCharType="separate"/>
-        </w:r>
-        <w:r>
-          <w:rPr>
-            <w:noProof/>
-            <w:webHidden/>
-          </w:rPr>
-          <w:t>10</w:t>
-        </w:r>
-        <w:r>
-          <w:rPr>
-            <w:noProof/>
-            <w:webHidden/>
-          </w:rPr>
-          <w:fldChar w:fldCharType="end"/>
-        </w:r>
-      </w:hyperlink>
-    </w:p>
-    <w:p>
-      <w:pPr>
-        <w:pStyle w:val="TOC2"/>
-        <w:tabs>
-          <w:tab w:val="right" w:leader="dot" w:pos="9016"/>
-        </w:tabs>
-        <w:rPr>
-          <w:rFonts w:eastAsiaTheme="minorEastAsia"/>
-          <w:noProof/>
-          <w:lang w:val="en-US"/>
-        </w:rPr>
-      </w:pPr>
-      <w:hyperlink w:anchor="_Toc117261391" w:history="1">
-        <w:r>
-          <w:rPr>
-            <w:rStyle w:val="Hyperlink"/>
-            <w:noProof/>
-          </w:rPr>
-          <w:t>4.4 Block Diagram</w:t>
-        </w:r>
-        <w:r>
-          <w:rPr>
-            <w:noProof/>
-            <w:webHidden/>
-          </w:rPr>
-          <w:tab/>
-        </w:r>
-        <w:r>
-          <w:rPr>
-            <w:noProof/>
-            <w:webHidden/>
-          </w:rPr>
-          <w:fldChar w:fldCharType="begin"/>
-        </w:r>
-        <w:r>
-          <w:rPr>
-            <w:noProof/>
-            <w:webHidden/>
-          </w:rPr>
-          <w:instrText xml:space="preserve"> PAGEREF _Toc117261391 \h </w:instrText>
+          <w:instrText xml:space="preserve"> PAGEREF _Toc117445818 \h </w:instrText>
         </w:r>
         <w:r>
           <w:rPr>
@@ -1395,10 +1361,10 @@
         <w:rPr>
           <w:rFonts w:eastAsiaTheme="minorEastAsia"/>
           <w:noProof/>
-          <w:lang w:val="en-US"/>
-        </w:rPr>
-      </w:pPr>
-      <w:hyperlink w:anchor="_Toc117261392" w:history="1">
+          <w:lang w:eastAsia="en-GB"/>
+        </w:rPr>
+      </w:pPr>
+      <w:hyperlink w:anchor="_Toc117445820" w:history="1">
         <w:r>
           <w:rPr>
             <w:rStyle w:val="Hyperlink"/>
@@ -1425,7 +1391,7 @@
             <w:noProof/>
             <w:webHidden/>
           </w:rPr>
-          <w:instrText xml:space="preserve"> PAGEREF _Toc117261392 \h </w:instrText>
+          <w:instrText xml:space="preserve"> PAGEREF _Toc117445820 \h </w:instrText>
         </w:r>
         <w:r>
           <w:rPr>
@@ -1445,7 +1411,7 @@
             <w:noProof/>
             <w:webHidden/>
           </w:rPr>
-          <w:t>10</w:t>
+          <w:t>11</w:t>
         </w:r>
         <w:r>
           <w:rPr>
@@ -1505,7 +1471,7 @@
         <w:rPr>
           <w:rFonts w:eastAsiaTheme="minorEastAsia"/>
           <w:noProof/>
-          <w:lang w:val="en-US"/>
+          <w:lang w:eastAsia="en-GB"/>
         </w:rPr>
       </w:pPr>
       <w:r>
@@ -1529,7 +1495,7 @@
         </w:rPr>
         <w:fldChar w:fldCharType="separate"/>
       </w:r>
-      <w:hyperlink w:anchor="_Toc117261315" w:history="1">
+      <w:hyperlink w:anchor="_Toc117445849" w:history="1">
         <w:r>
           <w:rPr>
             <w:rStyle w:val="Hyperlink"/>
@@ -1556,7 +1522,7 @@
             <w:noProof/>
             <w:webHidden/>
           </w:rPr>
-          <w:instrText xml:space="preserve"> PAGEREF _Toc117261315 \h </w:instrText>
+          <w:instrText xml:space="preserve"> PAGEREF _Toc117445849 \h </w:instrText>
         </w:r>
         <w:r>
           <w:rPr>
@@ -1596,10 +1562,10 @@
         <w:rPr>
           <w:rFonts w:eastAsiaTheme="minorEastAsia"/>
           <w:noProof/>
-          <w:lang w:val="en-US"/>
-        </w:rPr>
-      </w:pPr>
-      <w:hyperlink w:anchor="_Toc117261316" w:history="1">
+          <w:lang w:eastAsia="en-GB"/>
+        </w:rPr>
+      </w:pPr>
+      <w:hyperlink w:anchor="_Toc117445850" w:history="1">
         <w:r>
           <w:rPr>
             <w:rStyle w:val="Hyperlink"/>
@@ -1626,7 +1592,7 @@
             <w:noProof/>
             <w:webHidden/>
           </w:rPr>
-          <w:instrText xml:space="preserve"> PAGEREF _Toc117261316 \h </w:instrText>
+          <w:instrText xml:space="preserve"> PAGEREF _Toc117445850 \h </w:instrText>
         </w:r>
         <w:r>
           <w:rPr>
@@ -1666,10 +1632,10 @@
         <w:rPr>
           <w:rFonts w:eastAsiaTheme="minorEastAsia"/>
           <w:noProof/>
-          <w:lang w:val="en-US"/>
-        </w:rPr>
-      </w:pPr>
-      <w:hyperlink w:anchor="_Toc117261317" w:history="1">
+          <w:lang w:eastAsia="en-GB"/>
+        </w:rPr>
+      </w:pPr>
+      <w:hyperlink w:anchor="_Toc117445851" w:history="1">
         <w:r>
           <w:rPr>
             <w:rStyle w:val="Hyperlink"/>
@@ -1696,7 +1662,7 @@
             <w:noProof/>
             <w:webHidden/>
           </w:rPr>
-          <w:instrText xml:space="preserve"> PAGEREF _Toc117261317 \h </w:instrText>
+          <w:instrText xml:space="preserve"> PAGEREF _Toc117445851 \h </w:instrText>
         </w:r>
         <w:r>
           <w:rPr>
@@ -1762,7 +1728,7 @@
           <w:szCs w:val="32"/>
           <w:lang w:val="en-US"/>
         </w:rPr>
-        <w:t>Table of tables</w:t>
+        <w:t xml:space="preserve">Table of </w:t>
       </w:r>
       <w:r>
         <w:rPr>
@@ -1772,7 +1738,7 @@
           <w:szCs w:val="32"/>
           <w:lang w:val="en-US"/>
         </w:rPr>
-        <w:fldChar w:fldCharType="begin"/>
+        <w:t>T</w:t>
       </w:r>
       <w:r>
         <w:rPr>
@@ -1782,7 +1748,7 @@
           <w:szCs w:val="32"/>
           <w:lang w:val="en-US"/>
         </w:rPr>
-        <w:instrText xml:space="preserve"> TOC \h \z \c "Table" </w:instrText>
+        <w:t>ables</w:t>
       </w:r>
       <w:r>
         <w:rPr>
@@ -1792,6 +1758,26 @@
           <w:szCs w:val="32"/>
           <w:lang w:val="en-US"/>
         </w:rPr>
+        <w:fldChar w:fldCharType="begin"/>
+      </w:r>
+      <w:r>
+        <w:rPr>
+          <w:rFonts w:ascii="Times New Roman" w:eastAsiaTheme="majorEastAsia" w:hAnsi="Times New Roman" w:cs="Times New Roman"/>
+          <w:color w:val="2F5496" w:themeColor="accent1" w:themeShade="BF"/>
+          <w:sz w:val="32"/>
+          <w:szCs w:val="32"/>
+          <w:lang w:val="en-US"/>
+        </w:rPr>
+        <w:instrText xml:space="preserve"> TOC \h \z \c "Table" </w:instrText>
+      </w:r>
+      <w:r>
+        <w:rPr>
+          <w:rFonts w:ascii="Times New Roman" w:eastAsiaTheme="majorEastAsia" w:hAnsi="Times New Roman" w:cs="Times New Roman"/>
+          <w:color w:val="2F5496" w:themeColor="accent1" w:themeShade="BF"/>
+          <w:sz w:val="32"/>
+          <w:szCs w:val="32"/>
+          <w:lang w:val="en-US"/>
+        </w:rPr>
         <w:fldChar w:fldCharType="separate"/>
       </w:r>
     </w:p>
@@ -1964,7 +1950,7 @@
         <w:jc w:val="center"/>
       </w:pPr>
       <w:bookmarkStart w:id="0" w:name="_Toc117247975"/>
-      <w:bookmarkStart w:id="1" w:name="_Toc117261379"/>
+      <w:bookmarkStart w:id="1" w:name="_Toc117445807"/>
       <w:r>
         <w:t>1.</w:t>
       </w:r>
@@ -2102,7 +2088,7 @@
         <w:pStyle w:val="Sectiontitle"/>
       </w:pPr>
       <w:bookmarkStart w:id="2" w:name="_Toc117247976"/>
-      <w:bookmarkStart w:id="3" w:name="_Toc117261380"/>
+      <w:bookmarkStart w:id="3" w:name="_Toc117445808"/>
       <w:r>
         <w:lastRenderedPageBreak/>
         <w:t xml:space="preserve">2. </w:t>
@@ -2118,7 +2104,7 @@
         <w:pStyle w:val="Subtitle"/>
       </w:pPr>
       <w:bookmarkStart w:id="4" w:name="_Toc117247977"/>
-      <w:bookmarkStart w:id="5" w:name="_Toc117261381"/>
+      <w:bookmarkStart w:id="5" w:name="_Toc117445809"/>
       <w:r>
         <w:t xml:space="preserve">2.1 </w:t>
       </w:r>
@@ -2159,7 +2145,15 @@
         <w:t xml:space="preserve">and the biochemical materials that farmers use could be avoided. Since they are also harmful for the human body, this is a considerable side effect of traditional agriculture. </w:t>
       </w:r>
       <w:r>
-        <w:t>The consistency of the soil or water that the plants are growing in is controlled by machines, the sensors are measuring the nutrient level from time to time, ph level, air and water temperature and the salinity of the water which can be determined by the EC level (electrical conductivity).</w:t>
+        <w:t xml:space="preserve">The consistency of the soil or water that the plants are growing in is controlled by machines, the sensors are measuring the nutrient level from time to time, </w:t>
+      </w:r>
+      <w:proofErr w:type="spellStart"/>
+      <w:r>
+        <w:t>ph</w:t>
+      </w:r>
+      <w:proofErr w:type="spellEnd"/>
+      <w:r>
+        <w:t xml:space="preserve"> level, air and water temperature and the salinity of the water which can be determined by the EC level (electrical conductivity).</w:t>
       </w:r>
       <w:r>
         <w:t xml:space="preserve"> </w:t>
@@ -2185,7 +2179,7 @@
         <w:pStyle w:val="Subtitle"/>
       </w:pPr>
       <w:bookmarkStart w:id="6" w:name="_Toc117247978"/>
-      <w:bookmarkStart w:id="7" w:name="_Toc117261382"/>
+      <w:bookmarkStart w:id="7" w:name="_Toc117445810"/>
       <w:r>
         <w:t xml:space="preserve">2.2 </w:t>
       </w:r>
@@ -2209,7 +2203,15 @@
         <w:t>, as mentioned above, which come in 6 different forms.</w:t>
       </w:r>
       <w:r>
-        <w:t xml:space="preserve"> (seen in </w:t>
+        <w:t xml:space="preserve"> (</w:t>
+      </w:r>
+      <w:proofErr w:type="gramStart"/>
+      <w:r>
+        <w:t>seen</w:t>
+      </w:r>
+      <w:proofErr w:type="gramEnd"/>
+      <w:r>
+        <w:t xml:space="preserve"> in </w:t>
       </w:r>
       <w:r>
         <w:fldChar w:fldCharType="begin"/>
@@ -2315,7 +2317,7 @@
         </w:rPr>
       </w:pPr>
       <w:bookmarkStart w:id="8" w:name="_Ref117256237"/>
-      <w:bookmarkStart w:id="9" w:name="_Toc117261315"/>
+      <w:bookmarkStart w:id="9" w:name="_Toc117445849"/>
       <w:r>
         <w:t xml:space="preserve">Figure </w:t>
       </w:r>
@@ -2469,7 +2471,15 @@
         <w:t>reservoir</w:t>
       </w:r>
       <w:r>
-        <w:t xml:space="preserve"> from these pipes. The pipes are moving; the incline makes the water flow down and then a new amount is pumped of into the pipe. The water is recycled this way; less water consumption.</w:t>
+        <w:t xml:space="preserve"> from these pipes. The pipes are moving; the incline makes the water flow down and then a new amount is pumped of into the pipe. The water is recycled this </w:t>
+      </w:r>
+      <w:proofErr w:type="gramStart"/>
+      <w:r>
+        <w:t>way;</w:t>
+      </w:r>
+      <w:proofErr w:type="gramEnd"/>
+      <w:r>
+        <w:t xml:space="preserve"> less water consumption.</w:t>
       </w:r>
     </w:p>
     <w:p>
@@ -2491,7 +2501,7 @@
         <w:pStyle w:val="Subtitle"/>
       </w:pPr>
       <w:bookmarkStart w:id="10" w:name="_Toc117247979"/>
-      <w:bookmarkStart w:id="11" w:name="_Toc117261383"/>
+      <w:bookmarkStart w:id="11" w:name="_Toc117445811"/>
       <w:r>
         <w:t>2.3 Pros and cons of vertical farming</w:t>
       </w:r>
@@ -2629,7 +2639,7 @@
         <w:pStyle w:val="Sectiontitle"/>
       </w:pPr>
       <w:bookmarkStart w:id="12" w:name="_Toc117247980"/>
-      <w:bookmarkStart w:id="13" w:name="_Toc117261384"/>
+      <w:bookmarkStart w:id="13" w:name="_Toc117445812"/>
       <w:r>
         <w:t xml:space="preserve">3. </w:t>
       </w:r>
@@ -2673,7 +2683,7 @@
         <w:t xml:space="preserve"> </w:t>
       </w:r>
       <w:bookmarkStart w:id="14" w:name="_Toc117247981"/>
-      <w:bookmarkStart w:id="15" w:name="_Toc117261385"/>
+      <w:bookmarkStart w:id="15" w:name="_Toc117445813"/>
       <w:r>
         <w:t xml:space="preserve">3.1 </w:t>
       </w:r>
@@ -2842,6 +2852,10 @@
         <w:pStyle w:val="Textlist"/>
       </w:pPr>
       <w:r>
+        <w:rPr>
+          <w:i/>
+          <w:iCs w:val="0"/>
+        </w:rPr>
         <w:t>Efficient</w:t>
       </w:r>
       <w:r>
@@ -2859,7 +2873,14 @@
         <w:pStyle w:val="Textlist"/>
       </w:pPr>
       <w:r>
-        <w:t>Highly productive:</w:t>
+        <w:rPr>
+          <w:i/>
+          <w:iCs w:val="0"/>
+        </w:rPr>
+        <w:t>Highly productive</w:t>
+      </w:r>
+      <w:r>
+        <w:t>:</w:t>
       </w:r>
       <w:r>
         <w:t xml:space="preserve"> </w:t>
@@ -2891,6 +2912,10 @@
         <w:pStyle w:val="Textlist"/>
       </w:pPr>
       <w:r>
+        <w:rPr>
+          <w:i/>
+          <w:iCs w:val="0"/>
+        </w:rPr>
         <w:t>Environmentally friendly</w:t>
       </w:r>
       <w:r>
@@ -2900,7 +2925,13 @@
         <w:t xml:space="preserve"> </w:t>
       </w:r>
       <w:r>
-        <w:t>Combined the two requirements above environmentally friendliness is achieved. No waste and efficient use of resources contributes to this aspect.</w:t>
+        <w:t>Combined the two requirements above</w:t>
+      </w:r>
+      <w:r>
+        <w:t>,</w:t>
+      </w:r>
+      <w:r>
+        <w:t xml:space="preserve"> environmentally friendliness is achieved. No waste and efficient use of resources contributes to this aspect.</w:t>
       </w:r>
     </w:p>
     <w:p>
@@ -2908,7 +2939,7 @@
         <w:pStyle w:val="Subtitle"/>
       </w:pPr>
       <w:bookmarkStart w:id="16" w:name="_Toc117247982"/>
-      <w:bookmarkStart w:id="17" w:name="_Toc117261386"/>
+      <w:bookmarkStart w:id="17" w:name="_Toc117445814"/>
       <w:r>
         <w:t xml:space="preserve">3.2 </w:t>
       </w:r>
@@ -4707,7 +4738,23 @@
           <w:i/>
           <w:iCs/>
         </w:rPr>
-        <w:t>[parameter_name]</w:t>
+        <w:t>[</w:t>
+      </w:r>
+      <w:proofErr w:type="spellStart"/>
+      <w:r>
+        <w:rPr>
+          <w:i/>
+          <w:iCs/>
+        </w:rPr>
+        <w:t>parameter_name</w:t>
+      </w:r>
+      <w:proofErr w:type="spellEnd"/>
+      <w:r>
+        <w:rPr>
+          <w:i/>
+          <w:iCs/>
+        </w:rPr>
+        <w:t>]</w:t>
       </w:r>
       <w:r>
         <w:t xml:space="preserve"> is representing the corresponding system parameter. For example, the heating of air will be turned on when the temperature drops below the minimum temperature - a threshold. And is continuing heating until the temperature gets above the minimum temperature.</w:t>
@@ -4748,12 +4795,14 @@
         </w:rPr>
         <w:t>[</w:t>
       </w:r>
+      <w:proofErr w:type="spellStart"/>
       <w:r>
         <w:rPr>
           <w:i/>
         </w:rPr>
         <w:t>air_temperature_check_interval</w:t>
       </w:r>
+      <w:proofErr w:type="spellEnd"/>
       <w:r>
         <w:rPr>
           <w:i/>
@@ -4782,6 +4831,7 @@
         </w:rPr>
         <w:t>[</w:t>
       </w:r>
+      <w:proofErr w:type="spellStart"/>
       <w:r>
         <w:rPr>
           <w:i/>
@@ -4794,7 +4844,15 @@
           <w:i/>
           <w:iCs w:val="0"/>
         </w:rPr>
-        <w:t>l]</w:t>
+        <w:t>l</w:t>
+      </w:r>
+      <w:proofErr w:type="spellEnd"/>
+      <w:r>
+        <w:rPr>
+          <w:i/>
+          <w:iCs w:val="0"/>
+        </w:rPr>
+        <w:t>]</w:t>
       </w:r>
       <w:r>
         <w:t>.</w:t>
@@ -4818,6 +4876,7 @@
         </w:rPr>
         <w:t>[</w:t>
       </w:r>
+      <w:proofErr w:type="spellStart"/>
       <w:r>
         <w:rPr>
           <w:i/>
@@ -4825,6 +4884,7 @@
         </w:rPr>
         <w:t>nitrogen_check_interval</w:t>
       </w:r>
+      <w:proofErr w:type="spellEnd"/>
       <w:r>
         <w:rPr>
           <w:i/>
@@ -4854,6 +4914,7 @@
         </w:rPr>
         <w:t>[</w:t>
       </w:r>
+      <w:proofErr w:type="spellStart"/>
       <w:r>
         <w:rPr>
           <w:i/>
@@ -4861,6 +4922,7 @@
         </w:rPr>
         <w:t>phosphorus_check_interval</w:t>
       </w:r>
+      <w:proofErr w:type="spellEnd"/>
       <w:r>
         <w:rPr>
           <w:i/>
@@ -4890,6 +4952,7 @@
         </w:rPr>
         <w:t>[</w:t>
       </w:r>
+      <w:proofErr w:type="spellStart"/>
       <w:r>
         <w:rPr>
           <w:i/>
@@ -4904,6 +4967,7 @@
         </w:rPr>
         <w:t>_check_interval</w:t>
       </w:r>
+      <w:proofErr w:type="spellEnd"/>
       <w:r>
         <w:rPr>
           <w:i/>
@@ -4928,7 +4992,23 @@
           <w:i/>
           <w:iCs w:val="0"/>
         </w:rPr>
-        <w:t>[NPK_ratio]</w:t>
+        <w:t>[</w:t>
+      </w:r>
+      <w:proofErr w:type="spellStart"/>
+      <w:r>
+        <w:rPr>
+          <w:i/>
+          <w:iCs w:val="0"/>
+        </w:rPr>
+        <w:t>NPK_ratio</w:t>
+      </w:r>
+      <w:proofErr w:type="spellEnd"/>
+      <w:r>
+        <w:rPr>
+          <w:i/>
+          <w:iCs w:val="0"/>
+        </w:rPr>
+        <w:t>]</w:t>
       </w:r>
       <w:r>
         <w:t xml:space="preserve"> </w:t>
@@ -4953,7 +5033,23 @@
           <w:i/>
           <w:iCs w:val="0"/>
         </w:rPr>
-        <w:t xml:space="preserve"> [light_ON_time]</w:t>
+        <w:t xml:space="preserve"> [</w:t>
+      </w:r>
+      <w:proofErr w:type="spellStart"/>
+      <w:r>
+        <w:rPr>
+          <w:i/>
+          <w:iCs w:val="0"/>
+        </w:rPr>
+        <w:t>light_ON_time</w:t>
+      </w:r>
+      <w:proofErr w:type="spellEnd"/>
+      <w:r>
+        <w:rPr>
+          <w:i/>
+          <w:iCs w:val="0"/>
+        </w:rPr>
+        <w:t>]</w:t>
       </w:r>
       <w:r>
         <w:t xml:space="preserve">. </w:t>
@@ -4975,7 +5071,23 @@
           <w:i/>
           <w:iCs w:val="0"/>
         </w:rPr>
-        <w:t>[light_OFF_time]</w:t>
+        <w:t>[</w:t>
+      </w:r>
+      <w:proofErr w:type="spellStart"/>
+      <w:r>
+        <w:rPr>
+          <w:i/>
+          <w:iCs w:val="0"/>
+        </w:rPr>
+        <w:t>light_OFF_time</w:t>
+      </w:r>
+      <w:proofErr w:type="spellEnd"/>
+      <w:r>
+        <w:rPr>
+          <w:i/>
+          <w:iCs w:val="0"/>
+        </w:rPr>
+        <w:t>]</w:t>
       </w:r>
       <w:r>
         <w:t>.</w:t>
@@ -4997,7 +5109,23 @@
           <w:i/>
           <w:iCs w:val="0"/>
         </w:rPr>
-        <w:t>[humidity_check_interval].</w:t>
+        <w:t>[</w:t>
+      </w:r>
+      <w:proofErr w:type="spellStart"/>
+      <w:r>
+        <w:rPr>
+          <w:i/>
+          <w:iCs w:val="0"/>
+        </w:rPr>
+        <w:t>humidity_check_interval</w:t>
+      </w:r>
+      <w:proofErr w:type="spellEnd"/>
+      <w:r>
+        <w:rPr>
+          <w:i/>
+          <w:iCs w:val="0"/>
+        </w:rPr>
+        <w:t>].</w:t>
       </w:r>
     </w:p>
     <w:p>
@@ -5019,7 +5147,23 @@
           <w:i/>
           <w:iCs w:val="0"/>
         </w:rPr>
-        <w:t>[pH_check_interval]</w:t>
+        <w:t>[</w:t>
+      </w:r>
+      <w:proofErr w:type="spellStart"/>
+      <w:r>
+        <w:rPr>
+          <w:i/>
+          <w:iCs w:val="0"/>
+        </w:rPr>
+        <w:t>pH_check_interval</w:t>
+      </w:r>
+      <w:proofErr w:type="spellEnd"/>
+      <w:r>
+        <w:rPr>
+          <w:i/>
+          <w:iCs w:val="0"/>
+        </w:rPr>
+        <w:t>]</w:t>
       </w:r>
       <w:r>
         <w:t>.</w:t>
@@ -5041,7 +5185,23 @@
           <w:i/>
           <w:iCs w:val="0"/>
         </w:rPr>
-        <w:t>[EC_check_interval]</w:t>
+        <w:t>[</w:t>
+      </w:r>
+      <w:proofErr w:type="spellStart"/>
+      <w:r>
+        <w:rPr>
+          <w:i/>
+          <w:iCs w:val="0"/>
+        </w:rPr>
+        <w:t>EC_check_interval</w:t>
+      </w:r>
+      <w:proofErr w:type="spellEnd"/>
+      <w:r>
+        <w:rPr>
+          <w:i/>
+          <w:iCs w:val="0"/>
+        </w:rPr>
+        <w:t>]</w:t>
       </w:r>
       <w:r>
         <w:t>.</w:t>
@@ -5059,7 +5219,15 @@
         <w:t>cannot</w:t>
       </w:r>
       <w:r>
-        <w:t xml:space="preserve"> solve an issue it will alert the administrator.</w:t>
+        <w:t xml:space="preserve"> solve an </w:t>
+      </w:r>
+      <w:proofErr w:type="gramStart"/>
+      <w:r>
+        <w:t>issue</w:t>
+      </w:r>
+      <w:proofErr w:type="gramEnd"/>
+      <w:r>
+        <w:t xml:space="preserve"> it will alert the administrator.</w:t>
       </w:r>
     </w:p>
     <w:p>
@@ -5080,7 +5248,7 @@
         <w:pStyle w:val="Sectiontitle"/>
       </w:pPr>
       <w:bookmarkStart w:id="19" w:name="_Toc117247983"/>
-      <w:bookmarkStart w:id="20" w:name="_Toc117261387"/>
+      <w:bookmarkStart w:id="20" w:name="_Toc117445815"/>
       <w:r>
         <w:lastRenderedPageBreak/>
         <w:t xml:space="preserve">4. </w:t>
@@ -5099,7 +5267,7 @@
         <w:pStyle w:val="Subtitle"/>
       </w:pPr>
       <w:bookmarkStart w:id="21" w:name="_Toc117247984"/>
-      <w:bookmarkStart w:id="22" w:name="_Toc117261388"/>
+      <w:bookmarkStart w:id="22" w:name="_Toc117445816"/>
       <w:r>
         <w:t>4.1</w:t>
       </w:r>
@@ -5177,7 +5345,15 @@
         <w:t>’</w:t>
       </w:r>
       <w:r>
-        <w:t>s actors, i.e. the administrator and the actions which can be performed</w:t>
+        <w:t xml:space="preserve">s actors, </w:t>
+      </w:r>
+      <w:proofErr w:type="gramStart"/>
+      <w:r>
+        <w:t>i.e.</w:t>
+      </w:r>
+      <w:proofErr w:type="gramEnd"/>
+      <w:r>
+        <w:t xml:space="preserve"> the administrator and the actions which can be performed</w:t>
       </w:r>
       <w:r>
         <w:t xml:space="preserve">: initialize the system parameters, adjust system parameters, generate </w:t>
@@ -5301,7 +5477,7 @@
       </w:pPr>
       <w:bookmarkStart w:id="23" w:name="_Ref117256785"/>
       <w:bookmarkStart w:id="24" w:name="_Ref117256780"/>
-      <w:bookmarkStart w:id="25" w:name="_Toc117261316"/>
+      <w:bookmarkStart w:id="25" w:name="_Toc117445850"/>
       <w:r>
         <w:t xml:space="preserve">Figure </w:t>
       </w:r>
@@ -5898,7 +6074,15 @@
         <w:contextualSpacing/>
       </w:pPr>
       <w:r>
-        <w:t>1. The application senses unusual behaviour which requires further action from administrator</w:t>
+        <w:t xml:space="preserve">1. The application senses unusual </w:t>
+      </w:r>
+      <w:proofErr w:type="spellStart"/>
+      <w:r>
+        <w:t>behaviour</w:t>
+      </w:r>
+      <w:proofErr w:type="spellEnd"/>
+      <w:r>
+        <w:t xml:space="preserve"> which requires further action from administrator</w:t>
       </w:r>
     </w:p>
     <w:p>
@@ -6012,7 +6196,7 @@
         <w:pStyle w:val="Subtitle"/>
       </w:pPr>
       <w:bookmarkStart w:id="26" w:name="_Toc117247985"/>
-      <w:bookmarkStart w:id="27" w:name="_Toc117261389"/>
+      <w:bookmarkStart w:id="27" w:name="_Toc117445817"/>
       <w:r>
         <w:lastRenderedPageBreak/>
         <w:t>4.</w:t>
@@ -6108,7 +6292,7 @@
           <w:lang w:val="en-US"/>
         </w:rPr>
       </w:pPr>
-      <w:bookmarkStart w:id="28" w:name="_Toc117261317"/>
+      <w:bookmarkStart w:id="28" w:name="_Toc117445851"/>
       <w:r>
         <w:t xml:space="preserve">Figure </w:t>
       </w:r>
@@ -6130,7 +6314,7 @@
         <w:pStyle w:val="Subtitle"/>
       </w:pPr>
       <w:bookmarkStart w:id="29" w:name="_Toc117247986"/>
-      <w:bookmarkStart w:id="30" w:name="_Toc117261390"/>
+      <w:bookmarkStart w:id="30" w:name="_Toc117445818"/>
       <w:r>
         <w:t>4.3 Finite State Machine</w:t>
       </w:r>
@@ -6142,27 +6326,95 @@
     </w:p>
     <w:p>
       <w:pPr>
+        <w:pStyle w:val="Textcontent"/>
+      </w:pPr>
+      <w:r>
+        <w:t>In the finite state machine diagram below (seen in Figure 4) represents the changes of the system in between states. It starts off with the initializes system, after the admin inputs all the necessary system parameters, and then it continues until the crops are harvested. The system has 5 states in total: system initialized, environment balancing, balanced environment, data collection and mature crops.</w:t>
+      </w:r>
+    </w:p>
+    <w:p>
+      <w:pPr>
         <w:pStyle w:val="Subtitle"/>
-      </w:pPr>
-      <w:bookmarkStart w:id="31" w:name="_Toc117247987"/>
-      <w:bookmarkStart w:id="32" w:name="_Toc117261391"/>
-      <w:r>
-        <w:t>4.4 Block Diagram</w:t>
+        <w:jc w:val="center"/>
+      </w:pPr>
+      <w:bookmarkStart w:id="31" w:name="_Toc117445819"/>
+      <w:r>
+        <w:rPr>
+          <w:noProof/>
+        </w:rPr>
+        <w:drawing>
+          <wp:inline distT="0" distB="0" distL="0" distR="0" wp14:anchorId="7FF89F19" wp14:editId="29BF6744">
+            <wp:extent cx="4178300" cy="3628352"/>
+            <wp:effectExtent l="0" t="0" r="0" b="0"/>
+            <wp:docPr id="2" name="Picture 2" descr="Diagram&#10;&#10;Description automatically generated"/>
+            <wp:cNvGraphicFramePr>
+              <a:graphicFrameLocks xmlns:a="http://schemas.openxmlformats.org/drawingml/2006/main" noChangeAspect="1"/>
+            </wp:cNvGraphicFramePr>
+            <a:graphic xmlns:a="http://schemas.openxmlformats.org/drawingml/2006/main">
+              <a:graphicData uri="http://schemas.openxmlformats.org/drawingml/2006/picture">
+                <pic:pic xmlns:pic="http://schemas.openxmlformats.org/drawingml/2006/picture">
+                  <pic:nvPicPr>
+                    <pic:cNvPr id="2" name="Picture 2" descr="Diagram&#10;&#10;Description automatically generated"/>
+                    <pic:cNvPicPr/>
+                  </pic:nvPicPr>
+                  <pic:blipFill>
+                    <a:blip r:embed="rId12">
+                      <a:extLst>
+                        <a:ext uri="{28A0092B-C50C-407E-A947-70E740481C1C}">
+                          <a14:useLocalDpi xmlns:a14="http://schemas.microsoft.com/office/drawing/2010/main" val="0"/>
+                        </a:ext>
+                      </a:extLst>
+                    </a:blip>
+                    <a:stretch>
+                      <a:fillRect/>
+                    </a:stretch>
+                  </pic:blipFill>
+                  <pic:spPr>
+                    <a:xfrm>
+                      <a:off x="0" y="0"/>
+                      <a:ext cx="4196022" cy="3643742"/>
+                    </a:xfrm>
+                    <a:prstGeom prst="rect">
+                      <a:avLst/>
+                    </a:prstGeom>
+                  </pic:spPr>
+                </pic:pic>
+              </a:graphicData>
+            </a:graphic>
+          </wp:inline>
+        </w:drawing>
       </w:r>
       <w:bookmarkEnd w:id="31"/>
+    </w:p>
+    <w:p>
+      <w:pPr>
+        <w:pStyle w:val="Caption"/>
+        <w:jc w:val="center"/>
+        <w:rPr>
+          <w:lang w:val="en-US"/>
+        </w:rPr>
+      </w:pPr>
+      <w:r>
+        <w:t>Figure 4 Finite State Machine diagram</w:t>
+      </w:r>
+    </w:p>
+    <w:p>
+      <w:pPr>
+        <w:pStyle w:val="Subtitle"/>
+        <w:jc w:val="center"/>
+      </w:pPr>
+    </w:p>
+    <w:p>
+      <w:pPr>
+        <w:pStyle w:val="Sectiontitle"/>
+      </w:pPr>
+      <w:bookmarkStart w:id="32" w:name="_Toc117247988"/>
+      <w:bookmarkStart w:id="33" w:name="_Toc117445820"/>
+      <w:r>
+        <w:t>5 References</w:t>
+      </w:r>
       <w:bookmarkEnd w:id="32"/>
-    </w:p>
-    <w:p>
-      <w:pPr>
-        <w:pStyle w:val="Sectiontitle"/>
-      </w:pPr>
-      <w:bookmarkStart w:id="33" w:name="_Toc117247988"/>
-      <w:bookmarkStart w:id="34" w:name="_Toc117261392"/>
-      <w:r>
-        <w:t>5 References</w:t>
-      </w:r>
       <w:bookmarkEnd w:id="33"/>
-      <w:bookmarkEnd w:id="34"/>
     </w:p>
     <w:p>
       <w:pPr>
@@ -6213,7 +6465,7 @@
         </w:rPr>
         <w:t xml:space="preserve">Retrieved from: </w:t>
       </w:r>
-      <w:hyperlink r:id="rId12" w:history="1">
+      <w:hyperlink r:id="rId13" w:history="1">
         <w:r>
           <w:rPr>
             <w:rStyle w:val="Hyperlink"/>
@@ -6282,9 +6534,9 @@
       </w:r>
     </w:p>
     <w:sectPr>
-      <w:headerReference w:type="default" r:id="rId13"/>
-      <w:footerReference w:type="default" r:id="rId14"/>
-      <w:headerReference w:type="first" r:id="rId15"/>
+      <w:headerReference w:type="default" r:id="rId14"/>
+      <w:footerReference w:type="default" r:id="rId15"/>
+      <w:headerReference w:type="first" r:id="rId16"/>
       <w:pgSz w:w="11906" w:h="16838"/>
       <w:pgMar w:top="1440" w:right="1440" w:bottom="1440" w:left="1440" w:header="397" w:footer="720" w:gutter="0"/>
       <w:pgNumType w:start="1"/>

</xml_diff>

<commit_message>
Rewrote some sentences and corrected some formatting mistakes
</commit_message>
<xml_diff>
--- a/Team10_D1.docx
+++ b/Team10_D1.docx
@@ -170,13 +170,31 @@
           <w:lang w:val="en-US"/>
         </w:rPr>
       </w:pPr>
+      <w:proofErr w:type="spellStart"/>
       <w:r>
         <w:rPr>
           <w:rFonts w:ascii="Times New Roman" w:hAnsi="Times New Roman" w:cs="Times New Roman"/>
           <w:lang w:val="en-US"/>
         </w:rPr>
-        <w:t>Jakab-Gyik Sarolta</w:t>
-      </w:r>
+        <w:t>Jakab-Gyik</w:t>
+      </w:r>
+      <w:proofErr w:type="spellEnd"/>
+      <w:r>
+        <w:rPr>
+          <w:rFonts w:ascii="Times New Roman" w:hAnsi="Times New Roman" w:cs="Times New Roman"/>
+          <w:lang w:val="en-US"/>
+        </w:rPr>
+        <w:t xml:space="preserve"> </w:t>
+      </w:r>
+      <w:proofErr w:type="spellStart"/>
+      <w:r>
+        <w:rPr>
+          <w:rFonts w:ascii="Times New Roman" w:hAnsi="Times New Roman" w:cs="Times New Roman"/>
+          <w:lang w:val="en-US"/>
+        </w:rPr>
+        <w:t>Sarolta</w:t>
+      </w:r>
+      <w:proofErr w:type="spellEnd"/>
       <w:r>
         <w:rPr>
           <w:rFonts w:ascii="Times New Roman" w:hAnsi="Times New Roman" w:cs="Times New Roman"/>
@@ -248,21 +266,12 @@
           <w:lang w:val="en-US"/>
         </w:rPr>
       </w:pPr>
-      <w:proofErr w:type="spellStart"/>
       <w:r>
         <w:rPr>
           <w:rFonts w:ascii="Times New Roman" w:hAnsi="Times New Roman" w:cs="Times New Roman"/>
           <w:lang w:val="en-US"/>
         </w:rPr>
-        <w:t>Varga</w:t>
-      </w:r>
-      <w:proofErr w:type="spellEnd"/>
-      <w:r>
-        <w:rPr>
-          <w:rFonts w:ascii="Times New Roman" w:hAnsi="Times New Roman" w:cs="Times New Roman"/>
-          <w:lang w:val="en-US"/>
-        </w:rPr>
-        <w:t xml:space="preserve"> Zoltán</w:t>
+        <w:t>Varga Zoltán</w:t>
       </w:r>
       <w:r>
         <w:rPr>
@@ -497,7 +506,7 @@
         <w:rPr>
           <w:rFonts w:eastAsiaTheme="minorEastAsia"/>
           <w:noProof/>
-          <w:lang w:eastAsia="en-GB"/>
+          <w:lang w:val="en-US"/>
         </w:rPr>
       </w:pPr>
       <w:r>
@@ -524,7 +533,7 @@
         </w:rPr>
         <w:fldChar w:fldCharType="separate"/>
       </w:r>
-      <w:hyperlink w:anchor="_Toc117445807" w:history="1">
+      <w:hyperlink w:anchor="_Toc117518678" w:history="1">
         <w:r>
           <w:rPr>
             <w:rStyle w:val="Hyperlink"/>
@@ -551,7 +560,7 @@
             <w:noProof/>
             <w:webHidden/>
           </w:rPr>
-          <w:instrText xml:space="preserve"> PAGEREF _Toc117445807 \h </w:instrText>
+          <w:instrText xml:space="preserve"> PAGEREF _Toc117518678 \h </w:instrText>
         </w:r>
         <w:r>
           <w:rPr>
@@ -591,10 +600,10 @@
         <w:rPr>
           <w:rFonts w:eastAsiaTheme="minorEastAsia"/>
           <w:noProof/>
-          <w:lang w:eastAsia="en-GB"/>
-        </w:rPr>
-      </w:pPr>
-      <w:hyperlink w:anchor="_Toc117445808" w:history="1">
+          <w:lang w:val="en-US"/>
+        </w:rPr>
+      </w:pPr>
+      <w:hyperlink w:anchor="_Toc117518679" w:history="1">
         <w:r>
           <w:rPr>
             <w:rStyle w:val="Hyperlink"/>
@@ -621,7 +630,7 @@
             <w:noProof/>
             <w:webHidden/>
           </w:rPr>
-          <w:instrText xml:space="preserve"> PAGEREF _Toc117445808 \h </w:instrText>
+          <w:instrText xml:space="preserve"> PAGEREF _Toc117518679 \h </w:instrText>
         </w:r>
         <w:r>
           <w:rPr>
@@ -661,10 +670,10 @@
         <w:rPr>
           <w:rFonts w:eastAsiaTheme="minorEastAsia"/>
           <w:noProof/>
-          <w:lang w:eastAsia="en-GB"/>
-        </w:rPr>
-      </w:pPr>
-      <w:hyperlink w:anchor="_Toc117445809" w:history="1">
+          <w:lang w:val="en-US"/>
+        </w:rPr>
+      </w:pPr>
+      <w:hyperlink w:anchor="_Toc117518680" w:history="1">
         <w:r>
           <w:rPr>
             <w:rStyle w:val="Hyperlink"/>
@@ -691,7 +700,7 @@
             <w:noProof/>
             <w:webHidden/>
           </w:rPr>
-          <w:instrText xml:space="preserve"> PAGEREF _Toc117445809 \h </w:instrText>
+          <w:instrText xml:space="preserve"> PAGEREF _Toc117518680 \h </w:instrText>
         </w:r>
         <w:r>
           <w:rPr>
@@ -731,10 +740,10 @@
         <w:rPr>
           <w:rFonts w:eastAsiaTheme="minorEastAsia"/>
           <w:noProof/>
-          <w:lang w:eastAsia="en-GB"/>
-        </w:rPr>
-      </w:pPr>
-      <w:hyperlink w:anchor="_Toc117445810" w:history="1">
+          <w:lang w:val="en-US"/>
+        </w:rPr>
+      </w:pPr>
+      <w:hyperlink w:anchor="_Toc117518681" w:history="1">
         <w:r>
           <w:rPr>
             <w:rStyle w:val="Hyperlink"/>
@@ -761,7 +770,7 @@
             <w:noProof/>
             <w:webHidden/>
           </w:rPr>
-          <w:instrText xml:space="preserve"> PAGEREF _Toc117445810 \h </w:instrText>
+          <w:instrText xml:space="preserve"> PAGEREF _Toc117518681 \h </w:instrText>
         </w:r>
         <w:r>
           <w:rPr>
@@ -801,10 +810,10 @@
         <w:rPr>
           <w:rFonts w:eastAsiaTheme="minorEastAsia"/>
           <w:noProof/>
-          <w:lang w:eastAsia="en-GB"/>
-        </w:rPr>
-      </w:pPr>
-      <w:hyperlink w:anchor="_Toc117445811" w:history="1">
+          <w:lang w:val="en-US"/>
+        </w:rPr>
+      </w:pPr>
+      <w:hyperlink w:anchor="_Toc117518682" w:history="1">
         <w:r>
           <w:rPr>
             <w:rStyle w:val="Hyperlink"/>
@@ -831,7 +840,7 @@
             <w:noProof/>
             <w:webHidden/>
           </w:rPr>
-          <w:instrText xml:space="preserve"> PAGEREF _Toc117445811 \h </w:instrText>
+          <w:instrText xml:space="preserve"> PAGEREF _Toc117518682 \h </w:instrText>
         </w:r>
         <w:r>
           <w:rPr>
@@ -871,10 +880,10 @@
         <w:rPr>
           <w:rFonts w:eastAsiaTheme="minorEastAsia"/>
           <w:noProof/>
-          <w:lang w:eastAsia="en-GB"/>
-        </w:rPr>
-      </w:pPr>
-      <w:hyperlink w:anchor="_Toc117445812" w:history="1">
+          <w:lang w:val="en-US"/>
+        </w:rPr>
+      </w:pPr>
+      <w:hyperlink w:anchor="_Toc117518683" w:history="1">
         <w:r>
           <w:rPr>
             <w:rStyle w:val="Hyperlink"/>
@@ -901,7 +910,7 @@
             <w:noProof/>
             <w:webHidden/>
           </w:rPr>
-          <w:instrText xml:space="preserve"> PAGEREF _Toc117445812 \h </w:instrText>
+          <w:instrText xml:space="preserve"> PAGEREF _Toc117518683 \h </w:instrText>
         </w:r>
         <w:r>
           <w:rPr>
@@ -941,10 +950,10 @@
         <w:rPr>
           <w:rFonts w:eastAsiaTheme="minorEastAsia"/>
           <w:noProof/>
-          <w:lang w:eastAsia="en-GB"/>
-        </w:rPr>
-      </w:pPr>
-      <w:hyperlink w:anchor="_Toc117445813" w:history="1">
+          <w:lang w:val="en-US"/>
+        </w:rPr>
+      </w:pPr>
+      <w:hyperlink w:anchor="_Toc117518684" w:history="1">
         <w:r>
           <w:rPr>
             <w:rStyle w:val="Hyperlink"/>
@@ -971,7 +980,7 @@
             <w:noProof/>
             <w:webHidden/>
           </w:rPr>
-          <w:instrText xml:space="preserve"> PAGEREF _Toc117445813 \h </w:instrText>
+          <w:instrText xml:space="preserve"> PAGEREF _Toc117518684 \h </w:instrText>
         </w:r>
         <w:r>
           <w:rPr>
@@ -1011,10 +1020,10 @@
         <w:rPr>
           <w:rFonts w:eastAsiaTheme="minorEastAsia"/>
           <w:noProof/>
-          <w:lang w:eastAsia="en-GB"/>
-        </w:rPr>
-      </w:pPr>
-      <w:hyperlink w:anchor="_Toc117445814" w:history="1">
+          <w:lang w:val="en-US"/>
+        </w:rPr>
+      </w:pPr>
+      <w:hyperlink w:anchor="_Toc117518685" w:history="1">
         <w:r>
           <w:rPr>
             <w:rStyle w:val="Hyperlink"/>
@@ -1041,7 +1050,7 @@
             <w:noProof/>
             <w:webHidden/>
           </w:rPr>
-          <w:instrText xml:space="preserve"> PAGEREF _Toc117445814 \h </w:instrText>
+          <w:instrText xml:space="preserve"> PAGEREF _Toc117518685 \h </w:instrText>
         </w:r>
         <w:r>
           <w:rPr>
@@ -1081,10 +1090,10 @@
         <w:rPr>
           <w:rFonts w:eastAsiaTheme="minorEastAsia"/>
           <w:noProof/>
-          <w:lang w:eastAsia="en-GB"/>
-        </w:rPr>
-      </w:pPr>
-      <w:hyperlink w:anchor="_Toc117445815" w:history="1">
+          <w:lang w:val="en-US"/>
+        </w:rPr>
+      </w:pPr>
+      <w:hyperlink w:anchor="_Toc117518686" w:history="1">
         <w:r>
           <w:rPr>
             <w:rStyle w:val="Hyperlink"/>
@@ -1111,7 +1120,7 @@
             <w:noProof/>
             <w:webHidden/>
           </w:rPr>
-          <w:instrText xml:space="preserve"> PAGEREF _Toc117445815 \h </w:instrText>
+          <w:instrText xml:space="preserve"> PAGEREF _Toc117518686 \h </w:instrText>
         </w:r>
         <w:r>
           <w:rPr>
@@ -1151,10 +1160,10 @@
         <w:rPr>
           <w:rFonts w:eastAsiaTheme="minorEastAsia"/>
           <w:noProof/>
-          <w:lang w:eastAsia="en-GB"/>
-        </w:rPr>
-      </w:pPr>
-      <w:hyperlink w:anchor="_Toc117445816" w:history="1">
+          <w:lang w:val="en-US"/>
+        </w:rPr>
+      </w:pPr>
+      <w:hyperlink w:anchor="_Toc117518687" w:history="1">
         <w:r>
           <w:rPr>
             <w:rStyle w:val="Hyperlink"/>
@@ -1181,7 +1190,7 @@
             <w:noProof/>
             <w:webHidden/>
           </w:rPr>
-          <w:instrText xml:space="preserve"> PAGEREF _Toc117445816 \h </w:instrText>
+          <w:instrText xml:space="preserve"> PAGEREF _Toc117518687 \h </w:instrText>
         </w:r>
         <w:r>
           <w:rPr>
@@ -1221,10 +1230,10 @@
         <w:rPr>
           <w:rFonts w:eastAsiaTheme="minorEastAsia"/>
           <w:noProof/>
-          <w:lang w:eastAsia="en-GB"/>
-        </w:rPr>
-      </w:pPr>
-      <w:hyperlink w:anchor="_Toc117445817" w:history="1">
+          <w:lang w:val="en-US"/>
+        </w:rPr>
+      </w:pPr>
+      <w:hyperlink w:anchor="_Toc117518688" w:history="1">
         <w:r>
           <w:rPr>
             <w:rStyle w:val="Hyperlink"/>
@@ -1251,7 +1260,7 @@
             <w:noProof/>
             <w:webHidden/>
           </w:rPr>
-          <w:instrText xml:space="preserve"> PAGEREF _Toc117445817 \h </w:instrText>
+          <w:instrText xml:space="preserve"> PAGEREF _Toc117518688 \h </w:instrText>
         </w:r>
         <w:r>
           <w:rPr>
@@ -1291,10 +1300,10 @@
         <w:rPr>
           <w:rFonts w:eastAsiaTheme="minorEastAsia"/>
           <w:noProof/>
-          <w:lang w:eastAsia="en-GB"/>
-        </w:rPr>
-      </w:pPr>
-      <w:hyperlink w:anchor="_Toc117445818" w:history="1">
+          <w:lang w:val="en-US"/>
+        </w:rPr>
+      </w:pPr>
+      <w:hyperlink w:anchor="_Toc117518689" w:history="1">
         <w:r>
           <w:rPr>
             <w:rStyle w:val="Hyperlink"/>
@@ -1321,7 +1330,7 @@
             <w:noProof/>
             <w:webHidden/>
           </w:rPr>
-          <w:instrText xml:space="preserve"> PAGEREF _Toc117445818 \h </w:instrText>
+          <w:instrText xml:space="preserve"> PAGEREF _Toc117518689 \h </w:instrText>
         </w:r>
         <w:r>
           <w:rPr>
@@ -1361,10 +1370,10 @@
         <w:rPr>
           <w:rFonts w:eastAsiaTheme="minorEastAsia"/>
           <w:noProof/>
-          <w:lang w:eastAsia="en-GB"/>
-        </w:rPr>
-      </w:pPr>
-      <w:hyperlink w:anchor="_Toc117445820" w:history="1">
+          <w:lang w:val="en-US"/>
+        </w:rPr>
+      </w:pPr>
+      <w:hyperlink w:anchor="_Toc117518690" w:history="1">
         <w:r>
           <w:rPr>
             <w:rStyle w:val="Hyperlink"/>
@@ -1391,7 +1400,7 @@
             <w:noProof/>
             <w:webHidden/>
           </w:rPr>
-          <w:instrText xml:space="preserve"> PAGEREF _Toc117445820 \h </w:instrText>
+          <w:instrText xml:space="preserve"> PAGEREF _Toc117518690 \h </w:instrText>
         </w:r>
         <w:r>
           <w:rPr>
@@ -1471,7 +1480,7 @@
         <w:rPr>
           <w:rFonts w:eastAsiaTheme="minorEastAsia"/>
           <w:noProof/>
-          <w:lang w:eastAsia="en-GB"/>
+          <w:lang w:val="en-US"/>
         </w:rPr>
       </w:pPr>
       <w:r>
@@ -1495,7 +1504,7 @@
         </w:rPr>
         <w:fldChar w:fldCharType="separate"/>
       </w:r>
-      <w:hyperlink w:anchor="_Toc117445849" w:history="1">
+      <w:hyperlink w:anchor="_Toc117518672" w:history="1">
         <w:r>
           <w:rPr>
             <w:rStyle w:val="Hyperlink"/>
@@ -1522,7 +1531,7 @@
             <w:noProof/>
             <w:webHidden/>
           </w:rPr>
-          <w:instrText xml:space="preserve"> PAGEREF _Toc117445849 \h </w:instrText>
+          <w:instrText xml:space="preserve"> PAGEREF _Toc117518672 \h </w:instrText>
         </w:r>
         <w:r>
           <w:rPr>
@@ -1562,10 +1571,10 @@
         <w:rPr>
           <w:rFonts w:eastAsiaTheme="minorEastAsia"/>
           <w:noProof/>
-          <w:lang w:eastAsia="en-GB"/>
-        </w:rPr>
-      </w:pPr>
-      <w:hyperlink w:anchor="_Toc117445850" w:history="1">
+          <w:lang w:val="en-US"/>
+        </w:rPr>
+      </w:pPr>
+      <w:hyperlink w:anchor="_Toc117518673" w:history="1">
         <w:r>
           <w:rPr>
             <w:rStyle w:val="Hyperlink"/>
@@ -1592,7 +1601,7 @@
             <w:noProof/>
             <w:webHidden/>
           </w:rPr>
-          <w:instrText xml:space="preserve"> PAGEREF _Toc117445850 \h </w:instrText>
+          <w:instrText xml:space="preserve"> PAGEREF _Toc117518673 \h </w:instrText>
         </w:r>
         <w:r>
           <w:rPr>
@@ -1632,10 +1641,10 @@
         <w:rPr>
           <w:rFonts w:eastAsiaTheme="minorEastAsia"/>
           <w:noProof/>
-          <w:lang w:eastAsia="en-GB"/>
-        </w:rPr>
-      </w:pPr>
-      <w:hyperlink w:anchor="_Toc117445851" w:history="1">
+          <w:lang w:val="en-US"/>
+        </w:rPr>
+      </w:pPr>
+      <w:hyperlink w:anchor="_Toc117518674" w:history="1">
         <w:r>
           <w:rPr>
             <w:rStyle w:val="Hyperlink"/>
@@ -1662,7 +1671,77 @@
             <w:noProof/>
             <w:webHidden/>
           </w:rPr>
-          <w:instrText xml:space="preserve"> PAGEREF _Toc117445851 \h </w:instrText>
+          <w:instrText xml:space="preserve"> PAGEREF _Toc117518674 \h </w:instrText>
+        </w:r>
+        <w:r>
+          <w:rPr>
+            <w:noProof/>
+            <w:webHidden/>
+          </w:rPr>
+        </w:r>
+        <w:r>
+          <w:rPr>
+            <w:noProof/>
+            <w:webHidden/>
+          </w:rPr>
+          <w:fldChar w:fldCharType="separate"/>
+        </w:r>
+        <w:r>
+          <w:rPr>
+            <w:noProof/>
+            <w:webHidden/>
+          </w:rPr>
+          <w:t>10</w:t>
+        </w:r>
+        <w:r>
+          <w:rPr>
+            <w:noProof/>
+            <w:webHidden/>
+          </w:rPr>
+          <w:fldChar w:fldCharType="end"/>
+        </w:r>
+      </w:hyperlink>
+    </w:p>
+    <w:p>
+      <w:pPr>
+        <w:pStyle w:val="TableofFigures"/>
+        <w:tabs>
+          <w:tab w:val="right" w:leader="dot" w:pos="9016"/>
+        </w:tabs>
+        <w:rPr>
+          <w:rFonts w:eastAsiaTheme="minorEastAsia"/>
+          <w:noProof/>
+          <w:lang w:val="en-US"/>
+        </w:rPr>
+      </w:pPr>
+      <w:hyperlink w:anchor="_Toc117518675" w:history="1">
+        <w:r>
+          <w:rPr>
+            <w:rStyle w:val="Hyperlink"/>
+            <w:noProof/>
+          </w:rPr>
+          <w:t>Figure 4 Finite state machine diagram</w:t>
+        </w:r>
+        <w:r>
+          <w:rPr>
+            <w:noProof/>
+            <w:webHidden/>
+          </w:rPr>
+          <w:tab/>
+        </w:r>
+        <w:r>
+          <w:rPr>
+            <w:noProof/>
+            <w:webHidden/>
+          </w:rPr>
+          <w:fldChar w:fldCharType="begin"/>
+        </w:r>
+        <w:r>
+          <w:rPr>
+            <w:noProof/>
+            <w:webHidden/>
+          </w:rPr>
+          <w:instrText xml:space="preserve"> PAGEREF _Toc117518675 \h </w:instrText>
         </w:r>
         <w:r>
           <w:rPr>
@@ -1950,7 +2029,7 @@
         <w:jc w:val="center"/>
       </w:pPr>
       <w:bookmarkStart w:id="0" w:name="_Toc117247975"/>
-      <w:bookmarkStart w:id="1" w:name="_Toc117445807"/>
+      <w:bookmarkStart w:id="1" w:name="_Toc117518678"/>
       <w:r>
         <w:t>1.</w:t>
       </w:r>
@@ -2088,7 +2167,7 @@
         <w:pStyle w:val="Sectiontitle"/>
       </w:pPr>
       <w:bookmarkStart w:id="2" w:name="_Toc117247976"/>
-      <w:bookmarkStart w:id="3" w:name="_Toc117445808"/>
+      <w:bookmarkStart w:id="3" w:name="_Toc117518679"/>
       <w:r>
         <w:lastRenderedPageBreak/>
         <w:t xml:space="preserve">2. </w:t>
@@ -2104,7 +2183,7 @@
         <w:pStyle w:val="Subtitle"/>
       </w:pPr>
       <w:bookmarkStart w:id="4" w:name="_Toc117247977"/>
-      <w:bookmarkStart w:id="5" w:name="_Toc117445809"/>
+      <w:bookmarkStart w:id="5" w:name="_Toc117518680"/>
       <w:r>
         <w:t xml:space="preserve">2.1 </w:t>
       </w:r>
@@ -2179,7 +2258,7 @@
         <w:pStyle w:val="Subtitle"/>
       </w:pPr>
       <w:bookmarkStart w:id="6" w:name="_Toc117247978"/>
-      <w:bookmarkStart w:id="7" w:name="_Toc117445810"/>
+      <w:bookmarkStart w:id="7" w:name="_Toc117518681"/>
       <w:r>
         <w:t xml:space="preserve">2.2 </w:t>
       </w:r>
@@ -2317,7 +2396,7 @@
         </w:rPr>
       </w:pPr>
       <w:bookmarkStart w:id="8" w:name="_Ref117256237"/>
-      <w:bookmarkStart w:id="9" w:name="_Toc117445849"/>
+      <w:bookmarkStart w:id="9" w:name="_Toc117518672"/>
       <w:r>
         <w:t xml:space="preserve">Figure </w:t>
       </w:r>
@@ -2501,7 +2580,7 @@
         <w:pStyle w:val="Subtitle"/>
       </w:pPr>
       <w:bookmarkStart w:id="10" w:name="_Toc117247979"/>
-      <w:bookmarkStart w:id="11" w:name="_Toc117445811"/>
+      <w:bookmarkStart w:id="11" w:name="_Toc117518682"/>
       <w:r>
         <w:t>2.3 Pros and cons of vertical farming</w:t>
       </w:r>
@@ -2639,7 +2718,7 @@
         <w:pStyle w:val="Sectiontitle"/>
       </w:pPr>
       <w:bookmarkStart w:id="12" w:name="_Toc117247980"/>
-      <w:bookmarkStart w:id="13" w:name="_Toc117445812"/>
+      <w:bookmarkStart w:id="13" w:name="_Toc117518683"/>
       <w:r>
         <w:t xml:space="preserve">3. </w:t>
       </w:r>
@@ -2683,7 +2762,7 @@
         <w:t xml:space="preserve"> </w:t>
       </w:r>
       <w:bookmarkStart w:id="14" w:name="_Toc117247981"/>
-      <w:bookmarkStart w:id="15" w:name="_Toc117445813"/>
+      <w:bookmarkStart w:id="15" w:name="_Toc117518684"/>
       <w:r>
         <w:t xml:space="preserve">3.1 </w:t>
       </w:r>
@@ -2939,7 +3018,7 @@
         <w:pStyle w:val="Subtitle"/>
       </w:pPr>
       <w:bookmarkStart w:id="16" w:name="_Toc117247982"/>
-      <w:bookmarkStart w:id="17" w:name="_Toc117445814"/>
+      <w:bookmarkStart w:id="17" w:name="_Toc117518685"/>
       <w:r>
         <w:t xml:space="preserve">3.2 </w:t>
       </w:r>
@@ -3017,9 +3096,9 @@
       </w:tblPr>
       <w:tblGrid>
         <w:gridCol w:w="1985"/>
-        <w:gridCol w:w="3402"/>
-        <w:gridCol w:w="2126"/>
-        <w:gridCol w:w="3119"/>
+        <w:gridCol w:w="3544"/>
+        <w:gridCol w:w="1843"/>
+        <w:gridCol w:w="3260"/>
       </w:tblGrid>
       <w:tr>
         <w:trPr>
@@ -3054,7 +3133,7 @@
         </w:tc>
         <w:tc>
           <w:tcPr>
-            <w:tcW w:w="3402" w:type="dxa"/>
+            <w:tcW w:w="3544" w:type="dxa"/>
             <w:vAlign w:val="center"/>
           </w:tcPr>
           <w:p>
@@ -3081,7 +3160,7 @@
         </w:tc>
         <w:tc>
           <w:tcPr>
-            <w:tcW w:w="2126" w:type="dxa"/>
+            <w:tcW w:w="1843" w:type="dxa"/>
             <w:vAlign w:val="center"/>
           </w:tcPr>
           <w:p>
@@ -3108,7 +3187,7 @@
         </w:tc>
         <w:tc>
           <w:tcPr>
-            <w:tcW w:w="3119" w:type="dxa"/>
+            <w:tcW w:w="3260" w:type="dxa"/>
             <w:vAlign w:val="center"/>
           </w:tcPr>
           <w:p>
@@ -3164,7 +3243,92 @@
         </w:tc>
         <w:tc>
           <w:tcPr>
-            <w:tcW w:w="3402" w:type="dxa"/>
+            <w:tcW w:w="3544" w:type="dxa"/>
+            <w:vAlign w:val="center"/>
+          </w:tcPr>
+          <w:p>
+            <w:pPr>
+              <w:pStyle w:val="Textcontent"/>
+              <w:spacing w:after="0"/>
+              <w:ind w:left="0" w:right="0"/>
+              <w:jc w:val="left"/>
+              <w:rPr>
+                <w:noProof/>
+              </w:rPr>
+            </w:pPr>
+            <w:r>
+              <w:rPr>
+                <w:b/>
+                <w:bCs/>
+                <w:noProof/>
+              </w:rPr>
+              <w:t>&lt;</w:t>
+            </w:r>
+            <w:r>
+              <w:rPr>
+                <w:b/>
+                <w:bCs/>
+                <w:noProof/>
+              </w:rPr>
+              <w:t xml:space="preserve"> </w:t>
+            </w:r>
+            <w:r>
+              <w:rPr>
+                <w:i/>
+                <w:iCs/>
+                <w:noProof/>
+              </w:rPr>
+              <w:t>[</w:t>
+            </w:r>
+            <w:r>
+              <w:rPr>
+                <w:i/>
+                <w:iCs/>
+                <w:noProof/>
+              </w:rPr>
+              <w:t>minimum_air_temperature</w:t>
+            </w:r>
+            <w:r>
+              <w:rPr>
+                <w:i/>
+                <w:iCs/>
+                <w:noProof/>
+              </w:rPr>
+              <w:t>]</w:t>
+            </w:r>
+            <w:r>
+              <w:rPr>
+                <w:noProof/>
+              </w:rPr>
+              <w:t xml:space="preserve"> – </w:t>
+            </w:r>
+            <w:r>
+              <w:rPr>
+                <w:noProof/>
+              </w:rPr>
+              <w:t>[</w:t>
+            </w:r>
+            <w:r>
+              <w:rPr>
+                <w:i/>
+                <w:iCs/>
+                <w:noProof/>
+              </w:rPr>
+              <w:t>temperature_treshold</w:t>
+            </w:r>
+            <w:r>
+              <w:rPr>
+                <w:i/>
+                <w:iCs/>
+                <w:noProof/>
+              </w:rPr>
+              <w:t>]</w:t>
+            </w:r>
+          </w:p>
+        </w:tc>
+        <w:tc>
+          <w:tcPr>
+            <w:tcW w:w="1843" w:type="dxa"/>
             <w:vAlign w:val="center"/>
           </w:tcPr>
           <w:p>
@@ -3179,77 +3343,27 @@
             </w:pPr>
             <w:r>
               <w:rPr>
-                <w:b/>
-                <w:bCs/>
-                <w:noProof/>
-              </w:rPr>
-              <w:t>&lt;</w:t>
+                <w:noProof/>
+              </w:rPr>
+              <w:t xml:space="preserve">R1. </w:t>
             </w:r>
             <w:r>
               <w:rPr>
-                <w:b/>
-                <w:bCs/>
-                <w:noProof/>
-              </w:rPr>
-              <w:t xml:space="preserve"> </w:t>
+                <w:noProof/>
+              </w:rPr>
+              <w:t>Start heating</w:t>
             </w:r>
             <w:r>
               <w:rPr>
-                <w:i/>
-                <w:iCs/>
-                <w:noProof/>
-              </w:rPr>
-              <w:t>[</w:t>
-            </w:r>
-            <w:r>
-              <w:rPr>
-                <w:i/>
-                <w:iCs/>
-                <w:noProof/>
-              </w:rPr>
-              <w:t>minimum_air_temperature</w:t>
-            </w:r>
-            <w:r>
-              <w:rPr>
-                <w:i/>
-                <w:iCs/>
-                <w:noProof/>
-              </w:rPr>
-              <w:t>]</w:t>
-            </w:r>
-            <w:r>
-              <w:rPr>
-                <w:noProof/>
-              </w:rPr>
-              <w:t xml:space="preserve"> – </w:t>
-            </w:r>
-            <w:r>
-              <w:rPr>
-                <w:noProof/>
-              </w:rPr>
-              <w:t>[</w:t>
-            </w:r>
-            <w:r>
-              <w:rPr>
-                <w:i/>
-                <w:iCs/>
-                <w:noProof/>
-              </w:rPr>
-              <w:t>temperature_treshold</w:t>
-            </w:r>
-            <w:r>
-              <w:rPr>
-                <w:i/>
-                <w:iCs/>
-                <w:noProof/>
-              </w:rPr>
-              <w:t>]</w:t>
+                <w:noProof/>
+              </w:rPr>
+              <w:t xml:space="preserve"> the air</w:t>
             </w:r>
           </w:p>
         </w:tc>
         <w:tc>
           <w:tcPr>
-            <w:tcW w:w="2126" w:type="dxa"/>
+            <w:tcW w:w="3260" w:type="dxa"/>
             <w:vAlign w:val="center"/>
           </w:tcPr>
           <w:p>
@@ -3257,42 +3371,7 @@
               <w:pStyle w:val="Textcontent"/>
               <w:spacing w:after="0"/>
               <w:ind w:left="0" w:right="0"/>
-              <w:jc w:val="center"/>
-              <w:rPr>
-                <w:noProof/>
-              </w:rPr>
-            </w:pPr>
-            <w:r>
-              <w:rPr>
-                <w:noProof/>
-              </w:rPr>
-              <w:t xml:space="preserve">R1. </w:t>
-            </w:r>
-            <w:r>
-              <w:rPr>
-                <w:noProof/>
-              </w:rPr>
-              <w:t>Start heating</w:t>
-            </w:r>
-            <w:r>
-              <w:rPr>
-                <w:noProof/>
-              </w:rPr>
-              <w:t xml:space="preserve"> the air</w:t>
-            </w:r>
-          </w:p>
-        </w:tc>
-        <w:tc>
-          <w:tcPr>
-            <w:tcW w:w="3119" w:type="dxa"/>
-            <w:vAlign w:val="center"/>
-          </w:tcPr>
-          <w:p>
-            <w:pPr>
-              <w:pStyle w:val="Textcontent"/>
-              <w:spacing w:after="0"/>
-              <w:ind w:left="0" w:right="0"/>
-              <w:jc w:val="center"/>
+              <w:jc w:val="left"/>
               <w:rPr>
                 <w:noProof/>
               </w:rPr>
@@ -3364,7 +3443,90 @@
         </w:tc>
         <w:tc>
           <w:tcPr>
-            <w:tcW w:w="3402" w:type="dxa"/>
+            <w:tcW w:w="3544" w:type="dxa"/>
+            <w:vAlign w:val="center"/>
+          </w:tcPr>
+          <w:p>
+            <w:pPr>
+              <w:pStyle w:val="Textcontent"/>
+              <w:spacing w:after="0"/>
+              <w:ind w:left="0" w:right="0"/>
+              <w:jc w:val="left"/>
+              <w:rPr>
+                <w:noProof/>
+              </w:rPr>
+            </w:pPr>
+            <w:r>
+              <w:rPr>
+                <w:b/>
+                <w:bCs/>
+                <w:noProof/>
+              </w:rPr>
+              <w:t>&gt;</w:t>
+            </w:r>
+            <w:r>
+              <w:rPr>
+                <w:i/>
+                <w:iCs/>
+                <w:noProof/>
+              </w:rPr>
+              <w:t xml:space="preserve"> </w:t>
+            </w:r>
+            <w:r>
+              <w:rPr>
+                <w:i/>
+                <w:iCs/>
+                <w:noProof/>
+              </w:rPr>
+              <w:t>[</w:t>
+            </w:r>
+            <w:r>
+              <w:rPr>
+                <w:i/>
+                <w:iCs/>
+                <w:noProof/>
+              </w:rPr>
+              <w:t>maximim_air_temperature</w:t>
+            </w:r>
+            <w:r>
+              <w:rPr>
+                <w:noProof/>
+              </w:rPr>
+              <w:t xml:space="preserve">] </w:t>
+            </w:r>
+            <w:r>
+              <w:rPr>
+                <w:noProof/>
+              </w:rPr>
+              <w:t>–</w:t>
+            </w:r>
+            <w:r>
+              <w:rPr>
+                <w:noProof/>
+              </w:rPr>
+              <w:t xml:space="preserve"> [</w:t>
+            </w:r>
+            <w:r>
+              <w:rPr>
+                <w:i/>
+                <w:iCs/>
+                <w:noProof/>
+              </w:rPr>
+              <w:t>temperature_treshold</w:t>
+            </w:r>
+            <w:r>
+              <w:rPr>
+                <w:i/>
+                <w:iCs/>
+                <w:noProof/>
+              </w:rPr>
+              <w:t>]</w:t>
+            </w:r>
+          </w:p>
+        </w:tc>
+        <w:tc>
+          <w:tcPr>
+            <w:tcW w:w="1843" w:type="dxa"/>
             <w:vAlign w:val="center"/>
           </w:tcPr>
           <w:p>
@@ -3379,75 +3541,27 @@
             </w:pPr>
             <w:r>
               <w:rPr>
-                <w:b/>
-                <w:bCs/>
-                <w:noProof/>
-              </w:rPr>
-              <w:t>&gt;</w:t>
+                <w:noProof/>
+              </w:rPr>
+              <w:t xml:space="preserve">R2. </w:t>
             </w:r>
             <w:r>
               <w:rPr>
-                <w:i/>
-                <w:iCs/>
-                <w:noProof/>
-              </w:rPr>
-              <w:t xml:space="preserve"> </w:t>
+                <w:noProof/>
+              </w:rPr>
+              <w:t>Start cooling</w:t>
             </w:r>
             <w:r>
               <w:rPr>
-                <w:i/>
-                <w:iCs/>
-                <w:noProof/>
-              </w:rPr>
-              <w:t>[</w:t>
-            </w:r>
-            <w:r>
-              <w:rPr>
-                <w:i/>
-                <w:iCs/>
-                <w:noProof/>
-              </w:rPr>
-              <w:t>maximim_air_temperature</w:t>
-            </w:r>
-            <w:r>
-              <w:rPr>
-                <w:noProof/>
-              </w:rPr>
-              <w:t xml:space="preserve">] </w:t>
-            </w:r>
-            <w:r>
-              <w:rPr>
-                <w:noProof/>
-              </w:rPr>
-              <w:t>–</w:t>
-            </w:r>
-            <w:r>
-              <w:rPr>
-                <w:noProof/>
-              </w:rPr>
-              <w:t xml:space="preserve"> [</w:t>
-            </w:r>
-            <w:r>
-              <w:rPr>
-                <w:i/>
-                <w:iCs/>
-                <w:noProof/>
-              </w:rPr>
-              <w:t>temperature_treshold</w:t>
-            </w:r>
-            <w:r>
-              <w:rPr>
-                <w:i/>
-                <w:iCs/>
-                <w:noProof/>
-              </w:rPr>
-              <w:t>]</w:t>
+                <w:noProof/>
+              </w:rPr>
+              <w:t xml:space="preserve"> the air</w:t>
             </w:r>
           </w:p>
         </w:tc>
         <w:tc>
           <w:tcPr>
-            <w:tcW w:w="2126" w:type="dxa"/>
+            <w:tcW w:w="3260" w:type="dxa"/>
             <w:vAlign w:val="center"/>
           </w:tcPr>
           <w:p>
@@ -3455,42 +3569,7 @@
               <w:pStyle w:val="Textcontent"/>
               <w:spacing w:after="0"/>
               <w:ind w:left="0" w:right="0"/>
-              <w:jc w:val="center"/>
-              <w:rPr>
-                <w:noProof/>
-              </w:rPr>
-            </w:pPr>
-            <w:r>
-              <w:rPr>
-                <w:noProof/>
-              </w:rPr>
-              <w:t xml:space="preserve">R2. </w:t>
-            </w:r>
-            <w:r>
-              <w:rPr>
-                <w:noProof/>
-              </w:rPr>
-              <w:t>Start cooling</w:t>
-            </w:r>
-            <w:r>
-              <w:rPr>
-                <w:noProof/>
-              </w:rPr>
-              <w:t xml:space="preserve"> the air</w:t>
-            </w:r>
-          </w:p>
-        </w:tc>
-        <w:tc>
-          <w:tcPr>
-            <w:tcW w:w="3119" w:type="dxa"/>
-            <w:vAlign w:val="center"/>
-          </w:tcPr>
-          <w:p>
-            <w:pPr>
-              <w:pStyle w:val="Textcontent"/>
-              <w:spacing w:after="0"/>
-              <w:ind w:left="0" w:right="0"/>
-              <w:jc w:val="center"/>
+              <w:jc w:val="left"/>
               <w:rPr>
                 <w:noProof/>
               </w:rPr>
@@ -3566,7 +3645,110 @@
         </w:tc>
         <w:tc>
           <w:tcPr>
-            <w:tcW w:w="3402" w:type="dxa"/>
+            <w:tcW w:w="3544" w:type="dxa"/>
+            <w:vAlign w:val="center"/>
+          </w:tcPr>
+          <w:p>
+            <w:pPr>
+              <w:pStyle w:val="Textcontent"/>
+              <w:spacing w:after="0"/>
+              <w:ind w:left="0"/>
+              <w:jc w:val="left"/>
+              <w:rPr>
+                <w:i/>
+                <w:iCs/>
+                <w:noProof/>
+              </w:rPr>
+            </w:pPr>
+            <w:r>
+              <w:rPr>
+                <w:b/>
+                <w:bCs/>
+                <w:noProof/>
+              </w:rPr>
+              <w:t>&lt;</w:t>
+            </w:r>
+            <w:r>
+              <w:rPr>
+                <w:noProof/>
+              </w:rPr>
+              <w:t xml:space="preserve"> </w:t>
+            </w:r>
+            <w:r>
+              <w:rPr>
+                <w:i/>
+                <w:iCs/>
+                <w:noProof/>
+              </w:rPr>
+              <w:t>[</w:t>
+            </w:r>
+            <w:r>
+              <w:rPr>
+                <w:i/>
+                <w:iCs/>
+                <w:noProof/>
+              </w:rPr>
+              <w:t>minimum_water_temperature</w:t>
+            </w:r>
+            <w:r>
+              <w:rPr>
+                <w:i/>
+                <w:iCs/>
+                <w:noProof/>
+              </w:rPr>
+              <w:t>]</w:t>
+            </w:r>
+            <w:r>
+              <w:rPr>
+                <w:i/>
+                <w:iCs/>
+                <w:noProof/>
+              </w:rPr>
+              <w:t xml:space="preserve"> </w:t>
+            </w:r>
+            <w:r>
+              <w:rPr>
+                <w:b/>
+                <w:bCs/>
+                <w:noProof/>
+              </w:rPr>
+              <w:t>–</w:t>
+            </w:r>
+            <w:r>
+              <w:rPr>
+                <w:noProof/>
+              </w:rPr>
+              <w:t xml:space="preserve"> </w:t>
+            </w:r>
+            <w:r>
+              <w:rPr>
+                <w:i/>
+                <w:iCs/>
+                <w:noProof/>
+              </w:rPr>
+              <w:t>[</w:t>
+            </w:r>
+            <w:r>
+              <w:rPr>
+                <w:i/>
+                <w:iCs/>
+                <w:noProof/>
+              </w:rPr>
+              <w:t>temperature_treshold</w:t>
+            </w:r>
+            <w:r>
+              <w:rPr>
+                <w:i/>
+                <w:iCs/>
+                <w:noProof/>
+              </w:rPr>
+              <w:t>]</w:t>
+            </w:r>
+          </w:p>
+        </w:tc>
+        <w:tc>
+          <w:tcPr>
+            <w:tcW w:w="1843" w:type="dxa"/>
             <w:vAlign w:val="center"/>
           </w:tcPr>
           <w:p>
@@ -3576,100 +3758,20 @@
               <w:ind w:left="0"/>
               <w:jc w:val="center"/>
               <w:rPr>
-                <w:i/>
-                <w:iCs/>
                 <w:noProof/>
               </w:rPr>
             </w:pPr>
             <w:r>
               <w:rPr>
-                <w:b/>
-                <w:bCs/>
-                <w:noProof/>
-              </w:rPr>
-              <w:t>&lt;</w:t>
-            </w:r>
-            <w:r>
-              <w:rPr>
-                <w:noProof/>
-              </w:rPr>
-              <w:t xml:space="preserve"> </w:t>
-            </w:r>
-            <w:r>
-              <w:rPr>
-                <w:i/>
-                <w:iCs/>
-                <w:noProof/>
-              </w:rPr>
-              <w:t>[</w:t>
-            </w:r>
-            <w:r>
-              <w:rPr>
-                <w:i/>
-                <w:iCs/>
-                <w:noProof/>
-              </w:rPr>
-              <w:t>minimum_water_temperature</w:t>
-            </w:r>
-            <w:r>
-              <w:rPr>
-                <w:i/>
-                <w:iCs/>
-                <w:noProof/>
-              </w:rPr>
-              <w:t>]</w:t>
-            </w:r>
-            <w:r>
-              <w:rPr>
-                <w:i/>
-                <w:iCs/>
-                <w:noProof/>
-              </w:rPr>
-              <w:t xml:space="preserve"> </w:t>
-            </w:r>
-            <w:r>
-              <w:rPr>
-                <w:b/>
-                <w:bCs/>
-                <w:noProof/>
-              </w:rPr>
-              <w:t>–</w:t>
-            </w:r>
-            <w:r>
-              <w:rPr>
-                <w:noProof/>
-              </w:rPr>
-              <w:t xml:space="preserve"> </w:t>
-            </w:r>
-            <w:r>
-              <w:rPr>
-                <w:i/>
-                <w:iCs/>
-                <w:noProof/>
-              </w:rPr>
-              <w:t>[</w:t>
-            </w:r>
-            <w:r>
-              <w:rPr>
-                <w:i/>
-                <w:iCs/>
-                <w:noProof/>
-              </w:rPr>
-              <w:t>temperature_treshold</w:t>
-            </w:r>
-            <w:r>
-              <w:rPr>
-                <w:i/>
-                <w:iCs/>
-                <w:noProof/>
-              </w:rPr>
-              <w:t>]</w:t>
+                <w:noProof/>
+              </w:rPr>
+              <w:t>R3. Start heating the water</w:t>
             </w:r>
           </w:p>
         </w:tc>
         <w:tc>
           <w:tcPr>
-            <w:tcW w:w="2126" w:type="dxa"/>
+            <w:tcW w:w="3260" w:type="dxa"/>
             <w:vAlign w:val="center"/>
           </w:tcPr>
           <w:p>
@@ -3677,30 +3779,7 @@
               <w:pStyle w:val="Textcontent"/>
               <w:spacing w:after="0"/>
               <w:ind w:left="0"/>
-              <w:jc w:val="center"/>
-              <w:rPr>
-                <w:noProof/>
-              </w:rPr>
-            </w:pPr>
-            <w:r>
-              <w:rPr>
-                <w:noProof/>
-              </w:rPr>
-              <w:t>R3. Start heating the water</w:t>
-            </w:r>
-          </w:p>
-        </w:tc>
-        <w:tc>
-          <w:tcPr>
-            <w:tcW w:w="3119" w:type="dxa"/>
-            <w:vAlign w:val="center"/>
-          </w:tcPr>
-          <w:p>
-            <w:pPr>
-              <w:pStyle w:val="Textcontent"/>
-              <w:spacing w:after="0"/>
-              <w:ind w:left="0"/>
-              <w:jc w:val="center"/>
+              <w:jc w:val="left"/>
               <w:rPr>
                 <w:noProof/>
               </w:rPr>
@@ -3764,7 +3843,108 @@
         </w:tc>
         <w:tc>
           <w:tcPr>
-            <w:tcW w:w="3402" w:type="dxa"/>
+            <w:tcW w:w="3544" w:type="dxa"/>
+            <w:vAlign w:val="center"/>
+          </w:tcPr>
+          <w:p>
+            <w:pPr>
+              <w:pStyle w:val="Textcontent"/>
+              <w:spacing w:after="0"/>
+              <w:ind w:left="0"/>
+              <w:jc w:val="left"/>
+              <w:rPr>
+                <w:noProof/>
+              </w:rPr>
+            </w:pPr>
+            <w:r>
+              <w:rPr>
+                <w:b/>
+                <w:bCs/>
+                <w:noProof/>
+              </w:rPr>
+              <w:t>&lt;</w:t>
+            </w:r>
+            <w:r>
+              <w:rPr>
+                <w:noProof/>
+              </w:rPr>
+              <w:t xml:space="preserve"> </w:t>
+            </w:r>
+            <w:r>
+              <w:rPr>
+                <w:i/>
+                <w:iCs/>
+                <w:noProof/>
+              </w:rPr>
+              <w:t>[</w:t>
+            </w:r>
+            <w:r>
+              <w:rPr>
+                <w:i/>
+                <w:iCs/>
+                <w:noProof/>
+              </w:rPr>
+              <w:t>maximum_water_temperature</w:t>
+            </w:r>
+            <w:r>
+              <w:rPr>
+                <w:i/>
+                <w:iCs/>
+                <w:noProof/>
+              </w:rPr>
+              <w:t>]</w:t>
+            </w:r>
+            <w:r>
+              <w:rPr>
+                <w:i/>
+                <w:iCs/>
+                <w:noProof/>
+              </w:rPr>
+              <w:t xml:space="preserve"> </w:t>
+            </w:r>
+            <w:r>
+              <w:rPr>
+                <w:b/>
+                <w:bCs/>
+                <w:noProof/>
+              </w:rPr>
+              <w:t>–</w:t>
+            </w:r>
+            <w:r>
+              <w:rPr>
+                <w:noProof/>
+              </w:rPr>
+              <w:t xml:space="preserve"> </w:t>
+            </w:r>
+            <w:r>
+              <w:rPr>
+                <w:i/>
+                <w:iCs/>
+                <w:noProof/>
+              </w:rPr>
+              <w:t>[</w:t>
+            </w:r>
+            <w:r>
+              <w:rPr>
+                <w:i/>
+                <w:iCs/>
+                <w:noProof/>
+              </w:rPr>
+              <w:t>temperature_treshold</w:t>
+            </w:r>
+            <w:r>
+              <w:rPr>
+                <w:i/>
+                <w:iCs/>
+                <w:noProof/>
+              </w:rPr>
+              <w:t>]</w:t>
+            </w:r>
+          </w:p>
+        </w:tc>
+        <w:tc>
+          <w:tcPr>
+            <w:tcW w:w="1843" w:type="dxa"/>
             <w:vAlign w:val="center"/>
           </w:tcPr>
           <w:p>
@@ -3779,93 +3959,15 @@
             </w:pPr>
             <w:r>
               <w:rPr>
-                <w:b/>
-                <w:bCs/>
-                <w:noProof/>
-              </w:rPr>
-              <w:t>&lt;</w:t>
-            </w:r>
-            <w:r>
-              <w:rPr>
-                <w:noProof/>
-              </w:rPr>
-              <w:t xml:space="preserve"> </w:t>
-            </w:r>
-            <w:r>
-              <w:rPr>
-                <w:i/>
-                <w:iCs/>
-                <w:noProof/>
-              </w:rPr>
-              <w:t>[</w:t>
-            </w:r>
-            <w:r>
-              <w:rPr>
-                <w:i/>
-                <w:iCs/>
-                <w:noProof/>
-              </w:rPr>
-              <w:t>maximum_water_temperature</w:t>
-            </w:r>
-            <w:r>
-              <w:rPr>
-                <w:i/>
-                <w:iCs/>
-                <w:noProof/>
-              </w:rPr>
-              <w:t>]</w:t>
-            </w:r>
-            <w:r>
-              <w:rPr>
-                <w:i/>
-                <w:iCs/>
-                <w:noProof/>
-              </w:rPr>
-              <w:t xml:space="preserve"> </w:t>
-            </w:r>
-            <w:r>
-              <w:rPr>
-                <w:b/>
-                <w:bCs/>
-                <w:noProof/>
-              </w:rPr>
-              <w:t>–</w:t>
-            </w:r>
-            <w:r>
-              <w:rPr>
-                <w:noProof/>
-              </w:rPr>
-              <w:t xml:space="preserve"> </w:t>
-            </w:r>
-            <w:r>
-              <w:rPr>
-                <w:i/>
-                <w:iCs/>
-                <w:noProof/>
-              </w:rPr>
-              <w:t>[</w:t>
-            </w:r>
-            <w:r>
-              <w:rPr>
-                <w:i/>
-                <w:iCs/>
-                <w:noProof/>
-              </w:rPr>
-              <w:t>temperature_treshold</w:t>
-            </w:r>
-            <w:r>
-              <w:rPr>
-                <w:i/>
-                <w:iCs/>
-                <w:noProof/>
-              </w:rPr>
-              <w:t>]</w:t>
+                <w:noProof/>
+              </w:rPr>
+              <w:t>R4. Start cooling the water</w:t>
             </w:r>
           </w:p>
         </w:tc>
         <w:tc>
           <w:tcPr>
-            <w:tcW w:w="2126" w:type="dxa"/>
+            <w:tcW w:w="3260" w:type="dxa"/>
             <w:vAlign w:val="center"/>
           </w:tcPr>
           <w:p>
@@ -3873,30 +3975,7 @@
               <w:pStyle w:val="Textcontent"/>
               <w:spacing w:after="0"/>
               <w:ind w:left="0"/>
-              <w:jc w:val="center"/>
-              <w:rPr>
-                <w:noProof/>
-              </w:rPr>
-            </w:pPr>
-            <w:r>
-              <w:rPr>
-                <w:noProof/>
-              </w:rPr>
-              <w:t>R4. Start cooling the water</w:t>
-            </w:r>
-          </w:p>
-        </w:tc>
-        <w:tc>
-          <w:tcPr>
-            <w:tcW w:w="3119" w:type="dxa"/>
-            <w:vAlign w:val="center"/>
-          </w:tcPr>
-          <w:p>
-            <w:pPr>
-              <w:pStyle w:val="Textcontent"/>
-              <w:spacing w:after="0"/>
-              <w:ind w:left="0"/>
-              <w:jc w:val="center"/>
+              <w:jc w:val="left"/>
               <w:rPr>
                 <w:noProof/>
               </w:rPr>
@@ -3984,7 +4063,7 @@
         </w:tc>
         <w:tc>
           <w:tcPr>
-            <w:tcW w:w="3402" w:type="dxa"/>
+            <w:tcW w:w="3544" w:type="dxa"/>
             <w:vAlign w:val="center"/>
           </w:tcPr>
           <w:p>
@@ -3992,6 +4071,7 @@
               <w:pStyle w:val="Textcontent"/>
               <w:spacing w:after="0"/>
               <w:ind w:left="0"/>
+              <w:jc w:val="left"/>
               <w:rPr>
                 <w:i/>
                 <w:iCs/>
@@ -4026,7 +4106,7 @@
         </w:tc>
         <w:tc>
           <w:tcPr>
-            <w:tcW w:w="2126" w:type="dxa"/>
+            <w:tcW w:w="1843" w:type="dxa"/>
             <w:vAlign w:val="center"/>
           </w:tcPr>
           <w:p>
@@ -4049,7 +4129,7 @@
         </w:tc>
         <w:tc>
           <w:tcPr>
-            <w:tcW w:w="3119" w:type="dxa"/>
+            <w:tcW w:w="3260" w:type="dxa"/>
             <w:vAlign w:val="center"/>
           </w:tcPr>
           <w:p>
@@ -4057,7 +4137,7 @@
               <w:pStyle w:val="Textcontent"/>
               <w:spacing w:after="0"/>
               <w:ind w:left="0"/>
-              <w:jc w:val="center"/>
+              <w:jc w:val="left"/>
               <w:rPr>
                 <w:i/>
                 <w:iCs/>
@@ -4115,7 +4195,7 @@
         </w:tc>
         <w:tc>
           <w:tcPr>
-            <w:tcW w:w="3402" w:type="dxa"/>
+            <w:tcW w:w="3544" w:type="dxa"/>
             <w:vAlign w:val="center"/>
           </w:tcPr>
           <w:p>
@@ -4123,6 +4203,7 @@
               <w:pStyle w:val="Textcontent"/>
               <w:spacing w:after="0"/>
               <w:ind w:left="0"/>
+              <w:jc w:val="left"/>
               <w:rPr>
                 <w:i/>
                 <w:iCs/>
@@ -4151,7 +4232,7 @@
         </w:tc>
         <w:tc>
           <w:tcPr>
-            <w:tcW w:w="2126" w:type="dxa"/>
+            <w:tcW w:w="1843" w:type="dxa"/>
             <w:vAlign w:val="center"/>
           </w:tcPr>
           <w:p>
@@ -4174,7 +4255,7 @@
         </w:tc>
         <w:tc>
           <w:tcPr>
-            <w:tcW w:w="3119" w:type="dxa"/>
+            <w:tcW w:w="3260" w:type="dxa"/>
             <w:vAlign w:val="center"/>
           </w:tcPr>
           <w:p>
@@ -4182,7 +4263,7 @@
               <w:pStyle w:val="Textcontent"/>
               <w:spacing w:after="0"/>
               <w:ind w:left="0"/>
-              <w:jc w:val="center"/>
+              <w:jc w:val="left"/>
               <w:rPr>
                 <w:i/>
                 <w:iCs/>
@@ -4246,7 +4327,7 @@
         </w:tc>
         <w:tc>
           <w:tcPr>
-            <w:tcW w:w="3402" w:type="dxa"/>
+            <w:tcW w:w="3544" w:type="dxa"/>
             <w:vAlign w:val="center"/>
           </w:tcPr>
           <w:p>
@@ -4254,6 +4335,7 @@
               <w:pStyle w:val="Textcontent"/>
               <w:spacing w:after="0"/>
               <w:ind w:left="0"/>
+              <w:jc w:val="left"/>
               <w:rPr>
                 <w:i/>
                 <w:iCs/>
@@ -4282,7 +4364,7 @@
         </w:tc>
         <w:tc>
           <w:tcPr>
-            <w:tcW w:w="2126" w:type="dxa"/>
+            <w:tcW w:w="1843" w:type="dxa"/>
             <w:vAlign w:val="center"/>
           </w:tcPr>
           <w:p>
@@ -4311,7 +4393,7 @@
         </w:tc>
         <w:tc>
           <w:tcPr>
-            <w:tcW w:w="3119" w:type="dxa"/>
+            <w:tcW w:w="3260" w:type="dxa"/>
             <w:vAlign w:val="center"/>
           </w:tcPr>
           <w:p>
@@ -4319,7 +4401,7 @@
               <w:pStyle w:val="Textcontent"/>
               <w:spacing w:after="0"/>
               <w:ind w:left="0"/>
-              <w:jc w:val="center"/>
+              <w:jc w:val="left"/>
               <w:rPr>
                 <w:i/>
                 <w:iCs/>
@@ -4369,7 +4451,7 @@
         </w:tc>
         <w:tc>
           <w:tcPr>
-            <w:tcW w:w="3402" w:type="dxa"/>
+            <w:tcW w:w="3544" w:type="dxa"/>
             <w:vAlign w:val="center"/>
           </w:tcPr>
           <w:p>
@@ -4377,6 +4459,7 @@
               <w:pStyle w:val="Textcontent"/>
               <w:spacing w:after="0"/>
               <w:ind w:left="0"/>
+              <w:jc w:val="left"/>
               <w:rPr>
                 <w:i/>
                 <w:iCs/>
@@ -4415,7 +4498,7 @@
         </w:tc>
         <w:tc>
           <w:tcPr>
-            <w:tcW w:w="2126" w:type="dxa"/>
+            <w:tcW w:w="1843" w:type="dxa"/>
             <w:vAlign w:val="center"/>
           </w:tcPr>
           <w:p>
@@ -4438,7 +4521,7 @@
         </w:tc>
         <w:tc>
           <w:tcPr>
-            <w:tcW w:w="3119" w:type="dxa"/>
+            <w:tcW w:w="3260" w:type="dxa"/>
             <w:vAlign w:val="center"/>
           </w:tcPr>
           <w:p>
@@ -4446,7 +4529,7 @@
               <w:pStyle w:val="Textcontent"/>
               <w:spacing w:after="0"/>
               <w:ind w:left="0"/>
-              <w:jc w:val="center"/>
+              <w:jc w:val="left"/>
               <w:rPr>
                 <w:i/>
                 <w:iCs/>
@@ -4502,7 +4585,7 @@
         </w:tc>
         <w:tc>
           <w:tcPr>
-            <w:tcW w:w="3402" w:type="dxa"/>
+            <w:tcW w:w="3544" w:type="dxa"/>
             <w:vAlign w:val="center"/>
           </w:tcPr>
           <w:p>
@@ -4510,6 +4593,7 @@
               <w:pStyle w:val="Textcontent"/>
               <w:spacing w:after="0"/>
               <w:ind w:left="0"/>
+              <w:jc w:val="left"/>
               <w:rPr>
                 <w:i/>
                 <w:iCs/>
@@ -4538,7 +4622,7 @@
         </w:tc>
         <w:tc>
           <w:tcPr>
-            <w:tcW w:w="2126" w:type="dxa"/>
+            <w:tcW w:w="1843" w:type="dxa"/>
             <w:vAlign w:val="center"/>
           </w:tcPr>
           <w:p>
@@ -4561,7 +4645,7 @@
         </w:tc>
         <w:tc>
           <w:tcPr>
-            <w:tcW w:w="3119" w:type="dxa"/>
+            <w:tcW w:w="3260" w:type="dxa"/>
             <w:vAlign w:val="center"/>
           </w:tcPr>
           <w:p>
@@ -4569,7 +4653,7 @@
               <w:pStyle w:val="Textcontent"/>
               <w:spacing w:after="0"/>
               <w:ind w:left="0"/>
-              <w:jc w:val="center"/>
+              <w:jc w:val="left"/>
               <w:rPr>
                 <w:i/>
                 <w:iCs/>
@@ -4619,7 +4703,7 @@
         </w:tc>
         <w:tc>
           <w:tcPr>
-            <w:tcW w:w="3402" w:type="dxa"/>
+            <w:tcW w:w="3544" w:type="dxa"/>
             <w:vAlign w:val="center"/>
           </w:tcPr>
           <w:p>
@@ -4627,6 +4711,7 @@
               <w:pStyle w:val="Textcontent"/>
               <w:spacing w:after="0"/>
               <w:ind w:left="0"/>
+              <w:jc w:val="left"/>
               <w:rPr>
                 <w:i/>
                 <w:iCs/>
@@ -4665,7 +4750,7 @@
         </w:tc>
         <w:tc>
           <w:tcPr>
-            <w:tcW w:w="2126" w:type="dxa"/>
+            <w:tcW w:w="1843" w:type="dxa"/>
             <w:vAlign w:val="center"/>
           </w:tcPr>
           <w:p>
@@ -4688,7 +4773,7 @@
         </w:tc>
         <w:tc>
           <w:tcPr>
-            <w:tcW w:w="3119" w:type="dxa"/>
+            <w:tcW w:w="3260" w:type="dxa"/>
             <w:vAlign w:val="center"/>
           </w:tcPr>
           <w:p>
@@ -4696,7 +4781,7 @@
               <w:pStyle w:val="Textcontent"/>
               <w:spacing w:after="0"/>
               <w:ind w:left="0"/>
-              <w:jc w:val="center"/>
+              <w:jc w:val="left"/>
               <w:rPr>
                 <w:noProof/>
               </w:rPr>
@@ -5248,7 +5333,7 @@
         <w:pStyle w:val="Sectiontitle"/>
       </w:pPr>
       <w:bookmarkStart w:id="19" w:name="_Toc117247983"/>
-      <w:bookmarkStart w:id="20" w:name="_Toc117445815"/>
+      <w:bookmarkStart w:id="20" w:name="_Toc117518686"/>
       <w:r>
         <w:lastRenderedPageBreak/>
         <w:t xml:space="preserve">4. </w:t>
@@ -5267,7 +5352,7 @@
         <w:pStyle w:val="Subtitle"/>
       </w:pPr>
       <w:bookmarkStart w:id="21" w:name="_Toc117247984"/>
-      <w:bookmarkStart w:id="22" w:name="_Toc117445816"/>
+      <w:bookmarkStart w:id="22" w:name="_Toc117518687"/>
       <w:r>
         <w:t>4.1</w:t>
       </w:r>
@@ -5477,7 +5562,7 @@
       </w:pPr>
       <w:bookmarkStart w:id="23" w:name="_Ref117256785"/>
       <w:bookmarkStart w:id="24" w:name="_Ref117256780"/>
-      <w:bookmarkStart w:id="25" w:name="_Toc117445850"/>
+      <w:bookmarkStart w:id="25" w:name="_Toc117518673"/>
       <w:r>
         <w:t xml:space="preserve">Figure </w:t>
       </w:r>
@@ -6196,7 +6281,7 @@
         <w:pStyle w:val="Subtitle"/>
       </w:pPr>
       <w:bookmarkStart w:id="26" w:name="_Toc117247985"/>
-      <w:bookmarkStart w:id="27" w:name="_Toc117445817"/>
+      <w:bookmarkStart w:id="27" w:name="_Toc117518688"/>
       <w:r>
         <w:lastRenderedPageBreak/>
         <w:t>4.</w:t>
@@ -6292,7 +6377,7 @@
           <w:lang w:val="en-US"/>
         </w:rPr>
       </w:pPr>
-      <w:bookmarkStart w:id="28" w:name="_Toc117445851"/>
+      <w:bookmarkStart w:id="28" w:name="_Toc117518674"/>
       <w:r>
         <w:t xml:space="preserve">Figure </w:t>
       </w:r>
@@ -6314,7 +6399,7 @@
         <w:pStyle w:val="Subtitle"/>
       </w:pPr>
       <w:bookmarkStart w:id="29" w:name="_Toc117247986"/>
-      <w:bookmarkStart w:id="30" w:name="_Toc117445818"/>
+      <w:bookmarkStart w:id="30" w:name="_Toc117518689"/>
       <w:r>
         <w:t>4.3 Finite State Machine</w:t>
       </w:r>
@@ -6328,24 +6413,23 @@
       <w:pPr>
         <w:pStyle w:val="Textcontent"/>
       </w:pPr>
-      <w:r>
-        <w:t>In the finite state machine diagram below (seen in Figure 4) represents the changes of the system in between states. It starts off with the initializes system, after the admin inputs all the necessary system parameters, and then it continues until the crops are harvested. The system has 5 states in total: system initialized, environment balancing, balanced environment, data collection and mature crops.</w:t>
-      </w:r>
-    </w:p>
-    <w:p>
-      <w:pPr>
-        <w:pStyle w:val="Subtitle"/>
-        <w:jc w:val="center"/>
-      </w:pPr>
       <w:bookmarkStart w:id="31" w:name="_Toc117445819"/>
       <w:r>
         <w:rPr>
           <w:noProof/>
         </w:rPr>
         <w:drawing>
-          <wp:inline distT="0" distB="0" distL="0" distR="0" wp14:anchorId="7FF89F19" wp14:editId="29BF6744">
+          <wp:anchor distT="0" distB="0" distL="114300" distR="114300" simplePos="0" relativeHeight="251660288" behindDoc="0" locked="0" layoutInCell="1" allowOverlap="1" wp14:anchorId="07498B05" wp14:editId="065CA75D">
+            <wp:simplePos x="0" y="0"/>
+            <wp:positionH relativeFrom="margin">
+              <wp:align>center</wp:align>
+            </wp:positionH>
+            <wp:positionV relativeFrom="paragraph">
+              <wp:posOffset>1008380</wp:posOffset>
+            </wp:positionV>
             <wp:extent cx="4178300" cy="3628352"/>
             <wp:effectExtent l="0" t="0" r="0" b="0"/>
+            <wp:wrapTopAndBottom/>
             <wp:docPr id="2" name="Picture 2" descr="Diagram&#10;&#10;Description automatically generated"/>
             <wp:cNvGraphicFramePr>
               <a:graphicFrameLocks xmlns:a="http://schemas.openxmlformats.org/drawingml/2006/main" noChangeAspect="1"/>
@@ -6372,7 +6456,7 @@
                   <pic:spPr>
                     <a:xfrm>
                       <a:off x="0" y="0"/>
-                      <a:ext cx="4196022" cy="3643742"/>
+                      <a:ext cx="4178300" cy="3628352"/>
                     </a:xfrm>
                     <a:prstGeom prst="rect">
                       <a:avLst/>
@@ -6381,40 +6465,135 @@
                 </pic:pic>
               </a:graphicData>
             </a:graphic>
-          </wp:inline>
+          </wp:anchor>
         </w:drawing>
       </w:r>
       <w:bookmarkEnd w:id="31"/>
+      <w:r>
+        <w:t>T</w:t>
+      </w:r>
+      <w:r>
+        <w:t xml:space="preserve">he finite state machine diagram below (seen in Figure 4) </w:t>
+      </w:r>
+      <w:r>
+        <w:t>captures the transitions between</w:t>
+      </w:r>
+      <w:r>
+        <w:t xml:space="preserve"> the</w:t>
+      </w:r>
+      <w:r>
+        <w:t xml:space="preserve"> states of the system</w:t>
+      </w:r>
+      <w:r>
+        <w:t xml:space="preserve">. It starts off with the </w:t>
+      </w:r>
+      <w:r>
+        <w:t>“system initialized” state</w:t>
+      </w:r>
+      <w:r>
+        <w:t xml:space="preserve">, after the admin inputs all the necessary system parameters, and then it continues until the crops are harvested. The system has 5 states in total: </w:t>
+      </w:r>
+      <w:r>
+        <w:t>“</w:t>
+      </w:r>
+      <w:r>
+        <w:t>system initialized</w:t>
+      </w:r>
+      <w:r>
+        <w:t>”</w:t>
+      </w:r>
+      <w:r>
+        <w:t xml:space="preserve">, </w:t>
+      </w:r>
+      <w:r>
+        <w:t>“</w:t>
+      </w:r>
+      <w:r>
+        <w:t>environment balancing</w:t>
+      </w:r>
+      <w:r>
+        <w:t>”</w:t>
+      </w:r>
+      <w:r>
+        <w:t xml:space="preserve">, </w:t>
+      </w:r>
+      <w:r>
+        <w:t>“</w:t>
+      </w:r>
+      <w:r>
+        <w:t>balanced environment</w:t>
+      </w:r>
+      <w:r>
+        <w:t>”</w:t>
+      </w:r>
+      <w:r>
+        <w:t xml:space="preserve">, </w:t>
+      </w:r>
+      <w:r>
+        <w:t>“</w:t>
+      </w:r>
+      <w:r>
+        <w:t>data collection</w:t>
+      </w:r>
+      <w:r>
+        <w:t>”</w:t>
+      </w:r>
+      <w:r>
+        <w:t xml:space="preserve"> and </w:t>
+      </w:r>
+      <w:r>
+        <w:t>“</w:t>
+      </w:r>
+      <w:r>
+        <w:t>mature crops</w:t>
+      </w:r>
+      <w:r>
+        <w:t>”</w:t>
+      </w:r>
+      <w:r>
+        <w:t>.</w:t>
+      </w:r>
+    </w:p>
+    <w:p>
+      <w:pPr>
+        <w:pStyle w:val="Textcontent"/>
+        <w:keepNext/>
+      </w:pPr>
     </w:p>
     <w:p>
       <w:pPr>
         <w:pStyle w:val="Caption"/>
         <w:jc w:val="center"/>
-        <w:rPr>
-          <w:lang w:val="en-US"/>
-        </w:rPr>
-      </w:pPr>
-      <w:r>
-        <w:t>Figure 4 Finite State Machine diagram</w:t>
-      </w:r>
-    </w:p>
-    <w:p>
-      <w:pPr>
-        <w:pStyle w:val="Subtitle"/>
-        <w:jc w:val="center"/>
-      </w:pPr>
+      </w:pPr>
+      <w:bookmarkStart w:id="32" w:name="_Toc117518675"/>
+      <w:r>
+        <w:t xml:space="preserve">Figure </w:t>
+      </w:r>
+      <w:fldSimple w:instr=" SEQ Figure \* ARABIC ">
+        <w:r>
+          <w:rPr>
+            <w:noProof/>
+          </w:rPr>
+          <w:t>4</w:t>
+        </w:r>
+      </w:fldSimple>
+      <w:r>
+        <w:t xml:space="preserve"> Finite state machine diagram</w:t>
+      </w:r>
+      <w:bookmarkEnd w:id="32"/>
     </w:p>
     <w:p>
       <w:pPr>
         <w:pStyle w:val="Sectiontitle"/>
       </w:pPr>
-      <w:bookmarkStart w:id="32" w:name="_Toc117247988"/>
-      <w:bookmarkStart w:id="33" w:name="_Toc117445820"/>
-      <w:r>
+      <w:bookmarkStart w:id="33" w:name="_Toc117247988"/>
+      <w:bookmarkStart w:id="34" w:name="_Toc117518690"/>
+      <w:r>
+        <w:lastRenderedPageBreak/>
         <w:t>5 References</w:t>
       </w:r>
-      <w:bookmarkEnd w:id="32"/>
       <w:bookmarkEnd w:id="33"/>
+      <w:bookmarkEnd w:id="34"/>
     </w:p>
     <w:p>
       <w:pPr>

</xml_diff>

<commit_message>
Added sequence diagrams, and data flow diagrams into the documentation
</commit_message>
<xml_diff>
--- a/Team10_D1.docx
+++ b/Team10_D1.docx
@@ -15,7 +15,21 @@
           <w:rFonts w:ascii="Times New Roman" w:hAnsi="Times New Roman" w:cs="Times New Roman"/>
           <w:lang w:val="en-US"/>
         </w:rPr>
-        <w:t>A Deliverable 1 Report on</w:t>
+        <w:t xml:space="preserve">A Deliverable </w:t>
+      </w:r>
+      <w:r>
+        <w:rPr>
+          <w:rFonts w:ascii="Times New Roman" w:hAnsi="Times New Roman" w:cs="Times New Roman"/>
+          <w:lang w:val="en-US"/>
+        </w:rPr>
+        <w:t>2</w:t>
+      </w:r>
+      <w:r>
+        <w:rPr>
+          <w:rFonts w:ascii="Times New Roman" w:hAnsi="Times New Roman" w:cs="Times New Roman"/>
+          <w:lang w:val="en-US"/>
+        </w:rPr>
+        <w:t xml:space="preserve"> Report on</w:t>
       </w:r>
     </w:p>
     <w:p>
@@ -533,7 +547,7 @@
         </w:rPr>
         <w:fldChar w:fldCharType="separate"/>
       </w:r>
-      <w:hyperlink w:anchor="_Toc117518678" w:history="1">
+      <w:hyperlink w:anchor="_Toc117794434" w:history="1">
         <w:r>
           <w:rPr>
             <w:rStyle w:val="Hyperlink"/>
@@ -560,7 +574,7 @@
             <w:noProof/>
             <w:webHidden/>
           </w:rPr>
-          <w:instrText xml:space="preserve"> PAGEREF _Toc117518678 \h </w:instrText>
+          <w:instrText xml:space="preserve"> PAGEREF _Toc117794434 \h </w:instrText>
         </w:r>
         <w:r>
           <w:rPr>
@@ -603,7 +617,7 @@
           <w:lang w:val="en-US"/>
         </w:rPr>
       </w:pPr>
-      <w:hyperlink w:anchor="_Toc117518679" w:history="1">
+      <w:hyperlink w:anchor="_Toc117794435" w:history="1">
         <w:r>
           <w:rPr>
             <w:rStyle w:val="Hyperlink"/>
@@ -630,7 +644,7 @@
             <w:noProof/>
             <w:webHidden/>
           </w:rPr>
-          <w:instrText xml:space="preserve"> PAGEREF _Toc117518679 \h </w:instrText>
+          <w:instrText xml:space="preserve"> PAGEREF _Toc117794435 \h </w:instrText>
         </w:r>
         <w:r>
           <w:rPr>
@@ -673,7 +687,7 @@
           <w:lang w:val="en-US"/>
         </w:rPr>
       </w:pPr>
-      <w:hyperlink w:anchor="_Toc117518680" w:history="1">
+      <w:hyperlink w:anchor="_Toc117794436" w:history="1">
         <w:r>
           <w:rPr>
             <w:rStyle w:val="Hyperlink"/>
@@ -700,7 +714,7 @@
             <w:noProof/>
             <w:webHidden/>
           </w:rPr>
-          <w:instrText xml:space="preserve"> PAGEREF _Toc117518680 \h </w:instrText>
+          <w:instrText xml:space="preserve"> PAGEREF _Toc117794436 \h </w:instrText>
         </w:r>
         <w:r>
           <w:rPr>
@@ -743,7 +757,7 @@
           <w:lang w:val="en-US"/>
         </w:rPr>
       </w:pPr>
-      <w:hyperlink w:anchor="_Toc117518681" w:history="1">
+      <w:hyperlink w:anchor="_Toc117794437" w:history="1">
         <w:r>
           <w:rPr>
             <w:rStyle w:val="Hyperlink"/>
@@ -770,7 +784,7 @@
             <w:noProof/>
             <w:webHidden/>
           </w:rPr>
-          <w:instrText xml:space="preserve"> PAGEREF _Toc117518681 \h </w:instrText>
+          <w:instrText xml:space="preserve"> PAGEREF _Toc117794437 \h </w:instrText>
         </w:r>
         <w:r>
           <w:rPr>
@@ -813,7 +827,7 @@
           <w:lang w:val="en-US"/>
         </w:rPr>
       </w:pPr>
-      <w:hyperlink w:anchor="_Toc117518682" w:history="1">
+      <w:hyperlink w:anchor="_Toc117794438" w:history="1">
         <w:r>
           <w:rPr>
             <w:rStyle w:val="Hyperlink"/>
@@ -840,7 +854,7 @@
             <w:noProof/>
             <w:webHidden/>
           </w:rPr>
-          <w:instrText xml:space="preserve"> PAGEREF _Toc117518682 \h </w:instrText>
+          <w:instrText xml:space="preserve"> PAGEREF _Toc117794438 \h </w:instrText>
         </w:r>
         <w:r>
           <w:rPr>
@@ -883,7 +897,7 @@
           <w:lang w:val="en-US"/>
         </w:rPr>
       </w:pPr>
-      <w:hyperlink w:anchor="_Toc117518683" w:history="1">
+      <w:hyperlink w:anchor="_Toc117794439" w:history="1">
         <w:r>
           <w:rPr>
             <w:rStyle w:val="Hyperlink"/>
@@ -910,7 +924,7 @@
             <w:noProof/>
             <w:webHidden/>
           </w:rPr>
-          <w:instrText xml:space="preserve"> PAGEREF _Toc117518683 \h </w:instrText>
+          <w:instrText xml:space="preserve"> PAGEREF _Toc117794439 \h </w:instrText>
         </w:r>
         <w:r>
           <w:rPr>
@@ -953,7 +967,7 @@
           <w:lang w:val="en-US"/>
         </w:rPr>
       </w:pPr>
-      <w:hyperlink w:anchor="_Toc117518684" w:history="1">
+      <w:hyperlink w:anchor="_Toc117794440" w:history="1">
         <w:r>
           <w:rPr>
             <w:rStyle w:val="Hyperlink"/>
@@ -980,7 +994,7 @@
             <w:noProof/>
             <w:webHidden/>
           </w:rPr>
-          <w:instrText xml:space="preserve"> PAGEREF _Toc117518684 \h </w:instrText>
+          <w:instrText xml:space="preserve"> PAGEREF _Toc117794440 \h </w:instrText>
         </w:r>
         <w:r>
           <w:rPr>
@@ -1023,7 +1037,7 @@
           <w:lang w:val="en-US"/>
         </w:rPr>
       </w:pPr>
-      <w:hyperlink w:anchor="_Toc117518685" w:history="1">
+      <w:hyperlink w:anchor="_Toc117794441" w:history="1">
         <w:r>
           <w:rPr>
             <w:rStyle w:val="Hyperlink"/>
@@ -1050,7 +1064,7 @@
             <w:noProof/>
             <w:webHidden/>
           </w:rPr>
-          <w:instrText xml:space="preserve"> PAGEREF _Toc117518685 \h </w:instrText>
+          <w:instrText xml:space="preserve"> PAGEREF _Toc117794441 \h </w:instrText>
         </w:r>
         <w:r>
           <w:rPr>
@@ -1093,7 +1107,7 @@
           <w:lang w:val="en-US"/>
         </w:rPr>
       </w:pPr>
-      <w:hyperlink w:anchor="_Toc117518686" w:history="1">
+      <w:hyperlink w:anchor="_Toc117794442" w:history="1">
         <w:r>
           <w:rPr>
             <w:rStyle w:val="Hyperlink"/>
@@ -1120,7 +1134,7 @@
             <w:noProof/>
             <w:webHidden/>
           </w:rPr>
-          <w:instrText xml:space="preserve"> PAGEREF _Toc117518686 \h </w:instrText>
+          <w:instrText xml:space="preserve"> PAGEREF _Toc117794442 \h </w:instrText>
         </w:r>
         <w:r>
           <w:rPr>
@@ -1163,7 +1177,7 @@
           <w:lang w:val="en-US"/>
         </w:rPr>
       </w:pPr>
-      <w:hyperlink w:anchor="_Toc117518687" w:history="1">
+      <w:hyperlink w:anchor="_Toc117794443" w:history="1">
         <w:r>
           <w:rPr>
             <w:rStyle w:val="Hyperlink"/>
@@ -1190,7 +1204,7 @@
             <w:noProof/>
             <w:webHidden/>
           </w:rPr>
-          <w:instrText xml:space="preserve"> PAGEREF _Toc117518687 \h </w:instrText>
+          <w:instrText xml:space="preserve"> PAGEREF _Toc117794443 \h </w:instrText>
         </w:r>
         <w:r>
           <w:rPr>
@@ -1233,7 +1247,7 @@
           <w:lang w:val="en-US"/>
         </w:rPr>
       </w:pPr>
-      <w:hyperlink w:anchor="_Toc117518688" w:history="1">
+      <w:hyperlink w:anchor="_Toc117794444" w:history="1">
         <w:r>
           <w:rPr>
             <w:rStyle w:val="Hyperlink"/>
@@ -1260,7 +1274,7 @@
             <w:noProof/>
             <w:webHidden/>
           </w:rPr>
-          <w:instrText xml:space="preserve"> PAGEREF _Toc117518688 \h </w:instrText>
+          <w:instrText xml:space="preserve"> PAGEREF _Toc117794444 \h </w:instrText>
         </w:r>
         <w:r>
           <w:rPr>
@@ -1280,7 +1294,7 @@
             <w:noProof/>
             <w:webHidden/>
           </w:rPr>
-          <w:t>10</w:t>
+          <w:t>11</w:t>
         </w:r>
         <w:r>
           <w:rPr>
@@ -1303,7 +1317,7 @@
           <w:lang w:val="en-US"/>
         </w:rPr>
       </w:pPr>
-      <w:hyperlink w:anchor="_Toc117518689" w:history="1">
+      <w:hyperlink w:anchor="_Toc117794445" w:history="1">
         <w:r>
           <w:rPr>
             <w:rStyle w:val="Hyperlink"/>
@@ -1330,7 +1344,7 @@
             <w:noProof/>
             <w:webHidden/>
           </w:rPr>
-          <w:instrText xml:space="preserve"> PAGEREF _Toc117518689 \h </w:instrText>
+          <w:instrText xml:space="preserve"> PAGEREF _Toc117794445 \h </w:instrText>
         </w:r>
         <w:r>
           <w:rPr>
@@ -1350,7 +1364,77 @@
             <w:noProof/>
             <w:webHidden/>
           </w:rPr>
-          <w:t>10</w:t>
+          <w:t>12</w:t>
+        </w:r>
+        <w:r>
+          <w:rPr>
+            <w:noProof/>
+            <w:webHidden/>
+          </w:rPr>
+          <w:fldChar w:fldCharType="end"/>
+        </w:r>
+      </w:hyperlink>
+    </w:p>
+    <w:p>
+      <w:pPr>
+        <w:pStyle w:val="TOC2"/>
+        <w:tabs>
+          <w:tab w:val="right" w:leader="dot" w:pos="9016"/>
+        </w:tabs>
+        <w:rPr>
+          <w:rFonts w:eastAsiaTheme="minorEastAsia"/>
+          <w:noProof/>
+          <w:lang w:val="en-US"/>
+        </w:rPr>
+      </w:pPr>
+      <w:hyperlink w:anchor="_Toc117794446" w:history="1">
+        <w:r>
+          <w:rPr>
+            <w:rStyle w:val="Hyperlink"/>
+            <w:noProof/>
+          </w:rPr>
+          <w:t>4.4 Data flow</w:t>
+        </w:r>
+        <w:r>
+          <w:rPr>
+            <w:noProof/>
+            <w:webHidden/>
+          </w:rPr>
+          <w:tab/>
+        </w:r>
+        <w:r>
+          <w:rPr>
+            <w:noProof/>
+            <w:webHidden/>
+          </w:rPr>
+          <w:fldChar w:fldCharType="begin"/>
+        </w:r>
+        <w:r>
+          <w:rPr>
+            <w:noProof/>
+            <w:webHidden/>
+          </w:rPr>
+          <w:instrText xml:space="preserve"> PAGEREF _Toc117794446 \h </w:instrText>
+        </w:r>
+        <w:r>
+          <w:rPr>
+            <w:noProof/>
+            <w:webHidden/>
+          </w:rPr>
+        </w:r>
+        <w:r>
+          <w:rPr>
+            <w:noProof/>
+            <w:webHidden/>
+          </w:rPr>
+          <w:fldChar w:fldCharType="separate"/>
+        </w:r>
+        <w:r>
+          <w:rPr>
+            <w:noProof/>
+            <w:webHidden/>
+          </w:rPr>
+          <w:t>13</w:t>
         </w:r>
         <w:r>
           <w:rPr>
@@ -1373,7 +1457,7 @@
           <w:lang w:val="en-US"/>
         </w:rPr>
       </w:pPr>
-      <w:hyperlink w:anchor="_Toc117518690" w:history="1">
+      <w:hyperlink w:anchor="_Toc117794447" w:history="1">
         <w:r>
           <w:rPr>
             <w:rStyle w:val="Hyperlink"/>
@@ -1400,7 +1484,7 @@
             <w:noProof/>
             <w:webHidden/>
           </w:rPr>
-          <w:instrText xml:space="preserve"> PAGEREF _Toc117518690 \h </w:instrText>
+          <w:instrText xml:space="preserve"> PAGEREF _Toc117794447 \h </w:instrText>
         </w:r>
         <w:r>
           <w:rPr>
@@ -1420,7 +1504,7 @@
             <w:noProof/>
             <w:webHidden/>
           </w:rPr>
-          <w:t>11</w:t>
+          <w:t>14</w:t>
         </w:r>
         <w:r>
           <w:rPr>
@@ -1450,7 +1534,7 @@
     </w:p>
     <w:p>
       <w:pPr>
-        <w:spacing w:before="960"/>
+        <w:spacing w:before="120"/>
         <w:jc w:val="center"/>
         <w:rPr>
           <w:rFonts w:ascii="Times New Roman" w:eastAsiaTheme="majorEastAsia" w:hAnsi="Times New Roman" w:cs="Times New Roman"/>
@@ -1504,7 +1588,7 @@
         </w:rPr>
         <w:fldChar w:fldCharType="separate"/>
       </w:r>
-      <w:hyperlink w:anchor="_Toc117518672" w:history="1">
+      <w:hyperlink w:anchor="_Toc117795109" w:history="1">
         <w:r>
           <w:rPr>
             <w:rStyle w:val="Hyperlink"/>
@@ -1531,7 +1615,7 @@
             <w:noProof/>
             <w:webHidden/>
           </w:rPr>
-          <w:instrText xml:space="preserve"> PAGEREF _Toc117518672 \h </w:instrText>
+          <w:instrText xml:space="preserve"> PAGEREF _Toc117795109 \h </w:instrText>
         </w:r>
         <w:r>
           <w:rPr>
@@ -1574,7 +1658,7 @@
           <w:lang w:val="en-US"/>
         </w:rPr>
       </w:pPr>
-      <w:hyperlink w:anchor="_Toc117518673" w:history="1">
+      <w:hyperlink w:anchor="_Toc117795110" w:history="1">
         <w:r>
           <w:rPr>
             <w:rStyle w:val="Hyperlink"/>
@@ -1601,7 +1685,7 @@
             <w:noProof/>
             <w:webHidden/>
           </w:rPr>
-          <w:instrText xml:space="preserve"> PAGEREF _Toc117518673 \h </w:instrText>
+          <w:instrText xml:space="preserve"> PAGEREF _Toc117795110 \h </w:instrText>
         </w:r>
         <w:r>
           <w:rPr>
@@ -1644,13 +1728,13 @@
           <w:lang w:val="en-US"/>
         </w:rPr>
       </w:pPr>
-      <w:hyperlink w:anchor="_Toc117518674" w:history="1">
+      <w:hyperlink r:id="rId9" w:anchor="_Toc117795111" w:history="1">
         <w:r>
           <w:rPr>
             <w:rStyle w:val="Hyperlink"/>
             <w:noProof/>
           </w:rPr>
-          <w:t>Figure 3 Feedback Control System diagram</w:t>
+          <w:t>Figure 3 Sequence diagram for use case 1</w:t>
         </w:r>
         <w:r>
           <w:rPr>
@@ -1671,7 +1755,7 @@
             <w:noProof/>
             <w:webHidden/>
           </w:rPr>
-          <w:instrText xml:space="preserve"> PAGEREF _Toc117518674 \h </w:instrText>
+          <w:instrText xml:space="preserve"> PAGEREF _Toc117795111 \h </w:instrText>
         </w:r>
         <w:r>
           <w:rPr>
@@ -1691,7 +1775,7 @@
             <w:noProof/>
             <w:webHidden/>
           </w:rPr>
-          <w:t>10</w:t>
+          <w:t>9</w:t>
         </w:r>
         <w:r>
           <w:rPr>
@@ -1714,13 +1798,13 @@
           <w:lang w:val="en-US"/>
         </w:rPr>
       </w:pPr>
-      <w:hyperlink w:anchor="_Toc117518675" w:history="1">
+      <w:hyperlink r:id="rId10" w:anchor="_Toc117795112" w:history="1">
         <w:r>
           <w:rPr>
             <w:rStyle w:val="Hyperlink"/>
             <w:noProof/>
           </w:rPr>
-          <w:t>Figure 4 Finite state machine diagram</w:t>
+          <w:t>Figure 4 Sequence diagram for use case 2</w:t>
         </w:r>
         <w:r>
           <w:rPr>
@@ -1741,7 +1825,7 @@
             <w:noProof/>
             <w:webHidden/>
           </w:rPr>
-          <w:instrText xml:space="preserve"> PAGEREF _Toc117518675 \h </w:instrText>
+          <w:instrText xml:space="preserve"> PAGEREF _Toc117795112 \h </w:instrText>
         </w:r>
         <w:r>
           <w:rPr>
@@ -1762,6 +1846,566 @@
             <w:webHidden/>
           </w:rPr>
           <w:t>10</w:t>
+        </w:r>
+        <w:r>
+          <w:rPr>
+            <w:noProof/>
+            <w:webHidden/>
+          </w:rPr>
+          <w:fldChar w:fldCharType="end"/>
+        </w:r>
+      </w:hyperlink>
+    </w:p>
+    <w:p>
+      <w:pPr>
+        <w:pStyle w:val="TableofFigures"/>
+        <w:tabs>
+          <w:tab w:val="right" w:leader="dot" w:pos="9016"/>
+        </w:tabs>
+        <w:rPr>
+          <w:rFonts w:eastAsiaTheme="minorEastAsia"/>
+          <w:noProof/>
+          <w:lang w:val="en-US"/>
+        </w:rPr>
+      </w:pPr>
+      <w:hyperlink r:id="rId11" w:anchor="_Toc117795113" w:history="1">
+        <w:r>
+          <w:rPr>
+            <w:rStyle w:val="Hyperlink"/>
+            <w:noProof/>
+          </w:rPr>
+          <w:t>Figure 5 Sequence diagram for use case 3</w:t>
+        </w:r>
+        <w:r>
+          <w:rPr>
+            <w:noProof/>
+            <w:webHidden/>
+          </w:rPr>
+          <w:tab/>
+        </w:r>
+        <w:r>
+          <w:rPr>
+            <w:noProof/>
+            <w:webHidden/>
+          </w:rPr>
+          <w:fldChar w:fldCharType="begin"/>
+        </w:r>
+        <w:r>
+          <w:rPr>
+            <w:noProof/>
+            <w:webHidden/>
+          </w:rPr>
+          <w:instrText xml:space="preserve"> PAGEREF _Toc117795113 \h </w:instrText>
+        </w:r>
+        <w:r>
+          <w:rPr>
+            <w:noProof/>
+            <w:webHidden/>
+          </w:rPr>
+        </w:r>
+        <w:r>
+          <w:rPr>
+            <w:noProof/>
+            <w:webHidden/>
+          </w:rPr>
+          <w:fldChar w:fldCharType="separate"/>
+        </w:r>
+        <w:r>
+          <w:rPr>
+            <w:noProof/>
+            <w:webHidden/>
+          </w:rPr>
+          <w:t>10</w:t>
+        </w:r>
+        <w:r>
+          <w:rPr>
+            <w:noProof/>
+            <w:webHidden/>
+          </w:rPr>
+          <w:fldChar w:fldCharType="end"/>
+        </w:r>
+      </w:hyperlink>
+    </w:p>
+    <w:p>
+      <w:pPr>
+        <w:pStyle w:val="TableofFigures"/>
+        <w:tabs>
+          <w:tab w:val="right" w:leader="dot" w:pos="9016"/>
+        </w:tabs>
+        <w:rPr>
+          <w:rFonts w:eastAsiaTheme="minorEastAsia"/>
+          <w:noProof/>
+          <w:lang w:val="en-US"/>
+        </w:rPr>
+      </w:pPr>
+      <w:hyperlink r:id="rId12" w:anchor="_Toc117795114" w:history="1">
+        <w:r>
+          <w:rPr>
+            <w:rStyle w:val="Hyperlink"/>
+            <w:noProof/>
+          </w:rPr>
+          <w:t>Figure 6 Sequence diagram for use case 4</w:t>
+        </w:r>
+        <w:r>
+          <w:rPr>
+            <w:noProof/>
+            <w:webHidden/>
+          </w:rPr>
+          <w:tab/>
+        </w:r>
+        <w:r>
+          <w:rPr>
+            <w:noProof/>
+            <w:webHidden/>
+          </w:rPr>
+          <w:fldChar w:fldCharType="begin"/>
+        </w:r>
+        <w:r>
+          <w:rPr>
+            <w:noProof/>
+            <w:webHidden/>
+          </w:rPr>
+          <w:instrText xml:space="preserve"> PAGEREF _Toc117795114 \h </w:instrText>
+        </w:r>
+        <w:r>
+          <w:rPr>
+            <w:noProof/>
+            <w:webHidden/>
+          </w:rPr>
+        </w:r>
+        <w:r>
+          <w:rPr>
+            <w:noProof/>
+            <w:webHidden/>
+          </w:rPr>
+          <w:fldChar w:fldCharType="separate"/>
+        </w:r>
+        <w:r>
+          <w:rPr>
+            <w:noProof/>
+            <w:webHidden/>
+          </w:rPr>
+          <w:t>11</w:t>
+        </w:r>
+        <w:r>
+          <w:rPr>
+            <w:noProof/>
+            <w:webHidden/>
+          </w:rPr>
+          <w:fldChar w:fldCharType="end"/>
+        </w:r>
+      </w:hyperlink>
+    </w:p>
+    <w:p>
+      <w:pPr>
+        <w:pStyle w:val="TableofFigures"/>
+        <w:tabs>
+          <w:tab w:val="right" w:leader="dot" w:pos="9016"/>
+        </w:tabs>
+        <w:rPr>
+          <w:rFonts w:eastAsiaTheme="minorEastAsia"/>
+          <w:noProof/>
+          <w:lang w:val="en-US"/>
+        </w:rPr>
+      </w:pPr>
+      <w:hyperlink r:id="rId13" w:anchor="_Toc117795115" w:history="1">
+        <w:r>
+          <w:rPr>
+            <w:rStyle w:val="Hyperlink"/>
+            <w:noProof/>
+          </w:rPr>
+          <w:t>Figure 7 Sequence diagram for use case 5</w:t>
+        </w:r>
+        <w:r>
+          <w:rPr>
+            <w:noProof/>
+            <w:webHidden/>
+          </w:rPr>
+          <w:tab/>
+        </w:r>
+        <w:r>
+          <w:rPr>
+            <w:noProof/>
+            <w:webHidden/>
+          </w:rPr>
+          <w:fldChar w:fldCharType="begin"/>
+        </w:r>
+        <w:r>
+          <w:rPr>
+            <w:noProof/>
+            <w:webHidden/>
+          </w:rPr>
+          <w:instrText xml:space="preserve"> PAGEREF _Toc117795115 \h </w:instrText>
+        </w:r>
+        <w:r>
+          <w:rPr>
+            <w:noProof/>
+            <w:webHidden/>
+          </w:rPr>
+        </w:r>
+        <w:r>
+          <w:rPr>
+            <w:noProof/>
+            <w:webHidden/>
+          </w:rPr>
+          <w:fldChar w:fldCharType="separate"/>
+        </w:r>
+        <w:r>
+          <w:rPr>
+            <w:noProof/>
+            <w:webHidden/>
+          </w:rPr>
+          <w:t>11</w:t>
+        </w:r>
+        <w:r>
+          <w:rPr>
+            <w:noProof/>
+            <w:webHidden/>
+          </w:rPr>
+          <w:fldChar w:fldCharType="end"/>
+        </w:r>
+      </w:hyperlink>
+    </w:p>
+    <w:p>
+      <w:pPr>
+        <w:pStyle w:val="TableofFigures"/>
+        <w:tabs>
+          <w:tab w:val="right" w:leader="dot" w:pos="9016"/>
+        </w:tabs>
+        <w:rPr>
+          <w:rFonts w:eastAsiaTheme="minorEastAsia"/>
+          <w:noProof/>
+          <w:lang w:val="en-US"/>
+        </w:rPr>
+      </w:pPr>
+      <w:hyperlink w:anchor="_Toc117795116" w:history="1">
+        <w:r>
+          <w:rPr>
+            <w:rStyle w:val="Hyperlink"/>
+            <w:noProof/>
+          </w:rPr>
+          <w:t>Figure 8 Feedback Control System diagram</w:t>
+        </w:r>
+        <w:r>
+          <w:rPr>
+            <w:noProof/>
+            <w:webHidden/>
+          </w:rPr>
+          <w:tab/>
+        </w:r>
+        <w:r>
+          <w:rPr>
+            <w:noProof/>
+            <w:webHidden/>
+          </w:rPr>
+          <w:fldChar w:fldCharType="begin"/>
+        </w:r>
+        <w:r>
+          <w:rPr>
+            <w:noProof/>
+            <w:webHidden/>
+          </w:rPr>
+          <w:instrText xml:space="preserve"> PAGEREF _Toc117795116 \h </w:instrText>
+        </w:r>
+        <w:r>
+          <w:rPr>
+            <w:noProof/>
+            <w:webHidden/>
+          </w:rPr>
+        </w:r>
+        <w:r>
+          <w:rPr>
+            <w:noProof/>
+            <w:webHidden/>
+          </w:rPr>
+          <w:fldChar w:fldCharType="separate"/>
+        </w:r>
+        <w:r>
+          <w:rPr>
+            <w:noProof/>
+            <w:webHidden/>
+          </w:rPr>
+          <w:t>12</w:t>
+        </w:r>
+        <w:r>
+          <w:rPr>
+            <w:noProof/>
+            <w:webHidden/>
+          </w:rPr>
+          <w:fldChar w:fldCharType="end"/>
+        </w:r>
+      </w:hyperlink>
+    </w:p>
+    <w:p>
+      <w:pPr>
+        <w:pStyle w:val="TableofFigures"/>
+        <w:tabs>
+          <w:tab w:val="right" w:leader="dot" w:pos="9016"/>
+        </w:tabs>
+        <w:rPr>
+          <w:rFonts w:eastAsiaTheme="minorEastAsia"/>
+          <w:noProof/>
+          <w:lang w:val="en-US"/>
+        </w:rPr>
+      </w:pPr>
+      <w:hyperlink w:anchor="_Toc117795117" w:history="1">
+        <w:r>
+          <w:rPr>
+            <w:rStyle w:val="Hyperlink"/>
+            <w:noProof/>
+          </w:rPr>
+          <w:t>Figure 9 Finite state machine diagram</w:t>
+        </w:r>
+        <w:r>
+          <w:rPr>
+            <w:noProof/>
+            <w:webHidden/>
+          </w:rPr>
+          <w:tab/>
+        </w:r>
+        <w:r>
+          <w:rPr>
+            <w:noProof/>
+            <w:webHidden/>
+          </w:rPr>
+          <w:fldChar w:fldCharType="begin"/>
+        </w:r>
+        <w:r>
+          <w:rPr>
+            <w:noProof/>
+            <w:webHidden/>
+          </w:rPr>
+          <w:instrText xml:space="preserve"> PAGEREF _Toc117795117 \h </w:instrText>
+        </w:r>
+        <w:r>
+          <w:rPr>
+            <w:noProof/>
+            <w:webHidden/>
+          </w:rPr>
+        </w:r>
+        <w:r>
+          <w:rPr>
+            <w:noProof/>
+            <w:webHidden/>
+          </w:rPr>
+          <w:fldChar w:fldCharType="separate"/>
+        </w:r>
+        <w:r>
+          <w:rPr>
+            <w:noProof/>
+            <w:webHidden/>
+          </w:rPr>
+          <w:t>12</w:t>
+        </w:r>
+        <w:r>
+          <w:rPr>
+            <w:noProof/>
+            <w:webHidden/>
+          </w:rPr>
+          <w:fldChar w:fldCharType="end"/>
+        </w:r>
+      </w:hyperlink>
+    </w:p>
+    <w:p>
+      <w:pPr>
+        <w:pStyle w:val="TableofFigures"/>
+        <w:tabs>
+          <w:tab w:val="right" w:leader="dot" w:pos="9016"/>
+        </w:tabs>
+        <w:rPr>
+          <w:rFonts w:eastAsiaTheme="minorEastAsia"/>
+          <w:noProof/>
+          <w:lang w:val="en-US"/>
+        </w:rPr>
+      </w:pPr>
+      <w:hyperlink r:id="rId14" w:anchor="_Toc117795118" w:history="1">
+        <w:r>
+          <w:rPr>
+            <w:rStyle w:val="Hyperlink"/>
+            <w:noProof/>
+          </w:rPr>
+          <w:t>Figure 10 Level 0 (Context) data flow diagram</w:t>
+        </w:r>
+        <w:r>
+          <w:rPr>
+            <w:noProof/>
+            <w:webHidden/>
+          </w:rPr>
+          <w:tab/>
+        </w:r>
+        <w:r>
+          <w:rPr>
+            <w:noProof/>
+            <w:webHidden/>
+          </w:rPr>
+          <w:fldChar w:fldCharType="begin"/>
+        </w:r>
+        <w:r>
+          <w:rPr>
+            <w:noProof/>
+            <w:webHidden/>
+          </w:rPr>
+          <w:instrText xml:space="preserve"> PAGEREF _Toc117795118 \h </w:instrText>
+        </w:r>
+        <w:r>
+          <w:rPr>
+            <w:noProof/>
+            <w:webHidden/>
+          </w:rPr>
+        </w:r>
+        <w:r>
+          <w:rPr>
+            <w:noProof/>
+            <w:webHidden/>
+          </w:rPr>
+          <w:fldChar w:fldCharType="separate"/>
+        </w:r>
+        <w:r>
+          <w:rPr>
+            <w:noProof/>
+            <w:webHidden/>
+          </w:rPr>
+          <w:t>13</w:t>
+        </w:r>
+        <w:r>
+          <w:rPr>
+            <w:noProof/>
+            <w:webHidden/>
+          </w:rPr>
+          <w:fldChar w:fldCharType="end"/>
+        </w:r>
+      </w:hyperlink>
+    </w:p>
+    <w:p>
+      <w:pPr>
+        <w:pStyle w:val="TableofFigures"/>
+        <w:tabs>
+          <w:tab w:val="right" w:leader="dot" w:pos="9016"/>
+        </w:tabs>
+        <w:rPr>
+          <w:rFonts w:eastAsiaTheme="minorEastAsia"/>
+          <w:noProof/>
+          <w:lang w:val="en-US"/>
+        </w:rPr>
+      </w:pPr>
+      <w:hyperlink r:id="rId15" w:anchor="_Toc117795119" w:history="1">
+        <w:r>
+          <w:rPr>
+            <w:rStyle w:val="Hyperlink"/>
+            <w:noProof/>
+          </w:rPr>
+          <w:t>Figure 11 Level 1 data flow diagram</w:t>
+        </w:r>
+        <w:r>
+          <w:rPr>
+            <w:noProof/>
+            <w:webHidden/>
+          </w:rPr>
+          <w:tab/>
+        </w:r>
+        <w:r>
+          <w:rPr>
+            <w:noProof/>
+            <w:webHidden/>
+          </w:rPr>
+          <w:fldChar w:fldCharType="begin"/>
+        </w:r>
+        <w:r>
+          <w:rPr>
+            <w:noProof/>
+            <w:webHidden/>
+          </w:rPr>
+          <w:instrText xml:space="preserve"> PAGEREF _Toc117795119 \h </w:instrText>
+        </w:r>
+        <w:r>
+          <w:rPr>
+            <w:noProof/>
+            <w:webHidden/>
+          </w:rPr>
+        </w:r>
+        <w:r>
+          <w:rPr>
+            <w:noProof/>
+            <w:webHidden/>
+          </w:rPr>
+          <w:fldChar w:fldCharType="separate"/>
+        </w:r>
+        <w:r>
+          <w:rPr>
+            <w:noProof/>
+            <w:webHidden/>
+          </w:rPr>
+          <w:t>13</w:t>
+        </w:r>
+        <w:r>
+          <w:rPr>
+            <w:noProof/>
+            <w:webHidden/>
+          </w:rPr>
+          <w:fldChar w:fldCharType="end"/>
+        </w:r>
+      </w:hyperlink>
+    </w:p>
+    <w:p>
+      <w:pPr>
+        <w:pStyle w:val="TableofFigures"/>
+        <w:tabs>
+          <w:tab w:val="right" w:leader="dot" w:pos="9016"/>
+        </w:tabs>
+        <w:rPr>
+          <w:rFonts w:eastAsiaTheme="minorEastAsia"/>
+          <w:noProof/>
+          <w:lang w:val="en-US"/>
+        </w:rPr>
+      </w:pPr>
+      <w:hyperlink r:id="rId16" w:anchor="_Toc117795120" w:history="1">
+        <w:r>
+          <w:rPr>
+            <w:rStyle w:val="Hyperlink"/>
+            <w:noProof/>
+          </w:rPr>
+          <w:t>Figure 12 Level 2 data flow diagram</w:t>
+        </w:r>
+        <w:r>
+          <w:rPr>
+            <w:noProof/>
+            <w:webHidden/>
+          </w:rPr>
+          <w:tab/>
+        </w:r>
+        <w:r>
+          <w:rPr>
+            <w:noProof/>
+            <w:webHidden/>
+          </w:rPr>
+          <w:fldChar w:fldCharType="begin"/>
+        </w:r>
+        <w:r>
+          <w:rPr>
+            <w:noProof/>
+            <w:webHidden/>
+          </w:rPr>
+          <w:instrText xml:space="preserve"> PAGEREF _Toc117795120 \h </w:instrText>
+        </w:r>
+        <w:r>
+          <w:rPr>
+            <w:noProof/>
+            <w:webHidden/>
+          </w:rPr>
+        </w:r>
+        <w:r>
+          <w:rPr>
+            <w:noProof/>
+            <w:webHidden/>
+          </w:rPr>
+          <w:fldChar w:fldCharType="separate"/>
+        </w:r>
+        <w:r>
+          <w:rPr>
+            <w:noProof/>
+            <w:webHidden/>
+          </w:rPr>
+          <w:t>14</w:t>
         </w:r>
         <w:r>
           <w:rPr>
@@ -1793,7 +2437,7 @@
     </w:p>
     <w:p>
       <w:pPr>
-        <w:spacing w:before="960"/>
+        <w:spacing w:before="120"/>
         <w:jc w:val="center"/>
         <w:rPr>
           <w:noProof/>
@@ -1953,7 +2597,7 @@
     <w:p>
       <w:pPr>
         <w:pStyle w:val="Textcontent"/>
-        <w:spacing w:before="1560"/>
+        <w:spacing w:before="960"/>
         <w:jc w:val="center"/>
         <w:rPr>
           <w:i/>
@@ -2029,7 +2673,7 @@
         <w:jc w:val="center"/>
       </w:pPr>
       <w:bookmarkStart w:id="0" w:name="_Toc117247975"/>
-      <w:bookmarkStart w:id="1" w:name="_Toc117518678"/>
+      <w:bookmarkStart w:id="1" w:name="_Toc117794434"/>
       <w:r>
         <w:t>1.</w:t>
       </w:r>
@@ -2167,7 +2811,7 @@
         <w:pStyle w:val="Sectiontitle"/>
       </w:pPr>
       <w:bookmarkStart w:id="2" w:name="_Toc117247976"/>
-      <w:bookmarkStart w:id="3" w:name="_Toc117518679"/>
+      <w:bookmarkStart w:id="3" w:name="_Toc117794435"/>
       <w:r>
         <w:lastRenderedPageBreak/>
         <w:t xml:space="preserve">2. </w:t>
@@ -2183,7 +2827,7 @@
         <w:pStyle w:val="Subtitle"/>
       </w:pPr>
       <w:bookmarkStart w:id="4" w:name="_Toc117247977"/>
-      <w:bookmarkStart w:id="5" w:name="_Toc117518680"/>
+      <w:bookmarkStart w:id="5" w:name="_Toc117794436"/>
       <w:r>
         <w:t xml:space="preserve">2.1 </w:t>
       </w:r>
@@ -2258,7 +2902,7 @@
         <w:pStyle w:val="Subtitle"/>
       </w:pPr>
       <w:bookmarkStart w:id="6" w:name="_Toc117247978"/>
-      <w:bookmarkStart w:id="7" w:name="_Toc117518681"/>
+      <w:bookmarkStart w:id="7" w:name="_Toc117794437"/>
       <w:r>
         <w:t xml:space="preserve">2.2 </w:t>
       </w:r>
@@ -2355,7 +2999,7 @@
                     </pic:cNvPicPr>
                   </pic:nvPicPr>
                   <pic:blipFill>
-                    <a:blip r:embed="rId9" cstate="print">
+                    <a:blip r:embed="rId17" cstate="print">
                       <a:extLst>
                         <a:ext uri="{28A0092B-C50C-407E-A947-70E740481C1C}">
                           <a14:useLocalDpi xmlns:a14="http://schemas.microsoft.com/office/drawing/2010/main" val="0"/>
@@ -2396,7 +3040,7 @@
         </w:rPr>
       </w:pPr>
       <w:bookmarkStart w:id="8" w:name="_Ref117256237"/>
-      <w:bookmarkStart w:id="9" w:name="_Toc117518672"/>
+      <w:bookmarkStart w:id="9" w:name="_Toc117795109"/>
       <w:r>
         <w:t xml:space="preserve">Figure </w:t>
       </w:r>
@@ -2580,7 +3224,7 @@
         <w:pStyle w:val="Subtitle"/>
       </w:pPr>
       <w:bookmarkStart w:id="10" w:name="_Toc117247979"/>
-      <w:bookmarkStart w:id="11" w:name="_Toc117518682"/>
+      <w:bookmarkStart w:id="11" w:name="_Toc117794438"/>
       <w:r>
         <w:t>2.3 Pros and cons of vertical farming</w:t>
       </w:r>
@@ -2718,7 +3362,7 @@
         <w:pStyle w:val="Sectiontitle"/>
       </w:pPr>
       <w:bookmarkStart w:id="12" w:name="_Toc117247980"/>
-      <w:bookmarkStart w:id="13" w:name="_Toc117518683"/>
+      <w:bookmarkStart w:id="13" w:name="_Toc117794439"/>
       <w:r>
         <w:t xml:space="preserve">3. </w:t>
       </w:r>
@@ -2762,7 +3406,7 @@
         <w:t xml:space="preserve"> </w:t>
       </w:r>
       <w:bookmarkStart w:id="14" w:name="_Toc117247981"/>
-      <w:bookmarkStart w:id="15" w:name="_Toc117518684"/>
+      <w:bookmarkStart w:id="15" w:name="_Toc117794440"/>
       <w:r>
         <w:t xml:space="preserve">3.1 </w:t>
       </w:r>
@@ -3018,7 +3662,7 @@
         <w:pStyle w:val="Subtitle"/>
       </w:pPr>
       <w:bookmarkStart w:id="16" w:name="_Toc117247982"/>
-      <w:bookmarkStart w:id="17" w:name="_Toc117518685"/>
+      <w:bookmarkStart w:id="17" w:name="_Toc117794441"/>
       <w:r>
         <w:t xml:space="preserve">3.2 </w:t>
       </w:r>
@@ -5333,7 +5977,7 @@
         <w:pStyle w:val="Sectiontitle"/>
       </w:pPr>
       <w:bookmarkStart w:id="19" w:name="_Toc117247983"/>
-      <w:bookmarkStart w:id="20" w:name="_Toc117518686"/>
+      <w:bookmarkStart w:id="20" w:name="_Toc117794442"/>
       <w:r>
         <w:lastRenderedPageBreak/>
         <w:t xml:space="preserve">4. </w:t>
@@ -5352,7 +5996,7 @@
         <w:pStyle w:val="Subtitle"/>
       </w:pPr>
       <w:bookmarkStart w:id="21" w:name="_Toc117247984"/>
-      <w:bookmarkStart w:id="22" w:name="_Toc117518687"/>
+      <w:bookmarkStart w:id="22" w:name="_Toc117794443"/>
       <w:r>
         <w:t>4.1</w:t>
       </w:r>
@@ -5522,7 +6166,7 @@
                     <pic:cNvPicPr/>
                   </pic:nvPicPr>
                   <pic:blipFill>
-                    <a:blip r:embed="rId10">
+                    <a:blip r:embed="rId18">
                       <a:extLst>
                         <a:ext uri="{28A0092B-C50C-407E-A947-70E740481C1C}">
                           <a14:useLocalDpi xmlns:a14="http://schemas.microsoft.com/office/drawing/2010/main" val="0"/>
@@ -5562,7 +6206,7 @@
       </w:pPr>
       <w:bookmarkStart w:id="23" w:name="_Ref117256785"/>
       <w:bookmarkStart w:id="24" w:name="_Ref117256780"/>
-      <w:bookmarkStart w:id="25" w:name="_Toc117518673"/>
+      <w:bookmarkStart w:id="25" w:name="_Toc117795110"/>
       <w:r>
         <w:t xml:space="preserve">Figure </w:t>
       </w:r>
@@ -5810,6 +6454,202 @@
         <w:contextualSpacing/>
       </w:pPr>
       <w:r>
+        <w:rPr>
+          <w:noProof/>
+        </w:rPr>
+        <mc:AlternateContent>
+          <mc:Choice Requires="wps">
+            <w:drawing>
+              <wp:anchor distT="0" distB="0" distL="114300" distR="114300" simplePos="0" relativeHeight="251671552" behindDoc="0" locked="0" layoutInCell="1" allowOverlap="1" wp14:anchorId="3EF1CC21" wp14:editId="3F6008CE">
+                <wp:simplePos x="0" y="0"/>
+                <wp:positionH relativeFrom="column">
+                  <wp:posOffset>960120</wp:posOffset>
+                </wp:positionH>
+                <wp:positionV relativeFrom="paragraph">
+                  <wp:posOffset>3183890</wp:posOffset>
+                </wp:positionV>
+                <wp:extent cx="3811270" cy="635"/>
+                <wp:effectExtent l="0" t="0" r="0" b="0"/>
+                <wp:wrapTopAndBottom/>
+                <wp:docPr id="15" name="Text Box 15"/>
+                <wp:cNvGraphicFramePr/>
+                <a:graphic xmlns:a="http://schemas.openxmlformats.org/drawingml/2006/main">
+                  <a:graphicData uri="http://schemas.microsoft.com/office/word/2010/wordprocessingShape">
+                    <wps:wsp>
+                      <wps:cNvSpPr txBox="1"/>
+                      <wps:spPr>
+                        <a:xfrm>
+                          <a:off x="0" y="0"/>
+                          <a:ext cx="3811270" cy="635"/>
+                        </a:xfrm>
+                        <a:prstGeom prst="rect">
+                          <a:avLst/>
+                        </a:prstGeom>
+                        <a:solidFill>
+                          <a:prstClr val="white"/>
+                        </a:solidFill>
+                        <a:ln>
+                          <a:noFill/>
+                        </a:ln>
+                      </wps:spPr>
+                      <wps:txbx>
+                        <w:txbxContent>
+                          <w:p>
+                            <w:pPr>
+                              <w:pStyle w:val="Caption"/>
+                              <w:jc w:val="center"/>
+                              <w:rPr>
+                                <w:rFonts w:ascii="Times New Roman" w:hAnsi="Times New Roman" w:cs="Times New Roman"/>
+                                <w:noProof/>
+                              </w:rPr>
+                            </w:pPr>
+                            <w:bookmarkStart w:id="26" w:name="_Toc117795111"/>
+                            <w:r>
+                              <w:t xml:space="preserve">Figure </w:t>
+                            </w:r>
+                            <w:fldSimple w:instr=" SEQ Figure \* ARABIC ">
+                              <w:r>
+                                <w:rPr>
+                                  <w:noProof/>
+                                </w:rPr>
+                                <w:t>3</w:t>
+                              </w:r>
+                            </w:fldSimple>
+                            <w:r>
+                              <w:t xml:space="preserve"> </w:t>
+                            </w:r>
+                            <w:r>
+                              <w:t>Sequence d</w:t>
+                            </w:r>
+                            <w:r>
+                              <w:t>iagram for use case 1</w:t>
+                            </w:r>
+                            <w:bookmarkEnd w:id="26"/>
+                          </w:p>
+                        </w:txbxContent>
+                      </wps:txbx>
+                      <wps:bodyPr rot="0" spcFirstLastPara="0" vertOverflow="overflow" horzOverflow="overflow" vert="horz" wrap="square" lIns="0" tIns="0" rIns="0" bIns="0" numCol="1" spcCol="0" rtlCol="0" fromWordArt="0" anchor="t" anchorCtr="0" forceAA="0" compatLnSpc="1">
+                        <a:prstTxWarp prst="textNoShape">
+                          <a:avLst/>
+                        </a:prstTxWarp>
+                        <a:spAutoFit/>
+                      </wps:bodyPr>
+                    </wps:wsp>
+                  </a:graphicData>
+                </a:graphic>
+              </wp:anchor>
+            </w:drawing>
+          </mc:Choice>
+          <mc:Fallback>
+            <w:pict>
+              <v:shapetype w14:anchorId="3EF1CC21" id="_x0000_t202" coordsize="21600,21600" o:spt="202" path="m,l,21600r21600,l21600,xe">
+                <v:stroke joinstyle="miter"/>
+                <v:path gradientshapeok="t" o:connecttype="rect"/>
+              </v:shapetype>
+              <v:shape id="Text Box 15" o:spid="_x0000_s1026" type="#_x0000_t202" style="position:absolute;left:0;text-align:left;margin-left:75.6pt;margin-top:250.7pt;width:300.1pt;height:.05pt;z-index:251671552;visibility:visible;mso-wrap-style:square;mso-wrap-distance-left:9pt;mso-wrap-distance-top:0;mso-wrap-distance-right:9pt;mso-wrap-distance-bottom:0;mso-position-horizontal:absolute;mso-position-horizontal-relative:text;mso-position-vertical:absolute;mso-position-vertical-relative:text;v-text-anchor:top" o:gfxdata="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" stroked="f">
+                <v:textbox style="mso-fit-shape-to-text:t" inset="0,0,0,0">
+                  <w:txbxContent>
+                    <w:p>
+                      <w:pPr>
+                        <w:pStyle w:val="Caption"/>
+                        <w:jc w:val="center"/>
+                        <w:rPr>
+                          <w:rFonts w:ascii="Times New Roman" w:hAnsi="Times New Roman" w:cs="Times New Roman"/>
+                          <w:noProof/>
+                        </w:rPr>
+                      </w:pPr>
+                      <w:bookmarkStart w:id="27" w:name="_Toc117795111"/>
+                      <w:r>
+                        <w:t xml:space="preserve">Figure </w:t>
+                      </w:r>
+                      <w:fldSimple w:instr=" SEQ Figure \* ARABIC ">
+                        <w:r>
+                          <w:rPr>
+                            <w:noProof/>
+                          </w:rPr>
+                          <w:t>3</w:t>
+                        </w:r>
+                      </w:fldSimple>
+                      <w:r>
+                        <w:t xml:space="preserve"> </w:t>
+                      </w:r>
+                      <w:r>
+                        <w:t>Sequence d</w:t>
+                      </w:r>
+                      <w:r>
+                        <w:t>iagram for use case 1</w:t>
+                      </w:r>
+                      <w:bookmarkEnd w:id="27"/>
+                    </w:p>
+                  </w:txbxContent>
+                </v:textbox>
+                <w10:wrap type="topAndBottom"/>
+              </v:shape>
+            </w:pict>
+          </mc:Fallback>
+        </mc:AlternateContent>
+      </w:r>
+      <w:r>
+        <w:rPr>
+          <w:noProof/>
+        </w:rPr>
+        <w:drawing>
+          <wp:anchor distT="0" distB="0" distL="114300" distR="114300" simplePos="0" relativeHeight="251661312" behindDoc="0" locked="0" layoutInCell="1" allowOverlap="1" wp14:anchorId="4C7D5AF7" wp14:editId="73E588B5">
+            <wp:simplePos x="0" y="0"/>
+            <wp:positionH relativeFrom="margin">
+              <wp:align>center</wp:align>
+            </wp:positionH>
+            <wp:positionV relativeFrom="paragraph">
+              <wp:posOffset>276860</wp:posOffset>
+            </wp:positionV>
+            <wp:extent cx="3811270" cy="2849880"/>
+            <wp:effectExtent l="0" t="0" r="0" b="7620"/>
+            <wp:wrapTopAndBottom/>
+            <wp:docPr id="7" name="Picture 7" descr="Diagram&#10;&#10;Description automatically generated"/>
+            <wp:cNvGraphicFramePr>
+              <a:graphicFrameLocks xmlns:a="http://schemas.openxmlformats.org/drawingml/2006/main" noChangeAspect="1"/>
+            </wp:cNvGraphicFramePr>
+            <a:graphic xmlns:a="http://schemas.openxmlformats.org/drawingml/2006/main">
+              <a:graphicData uri="http://schemas.openxmlformats.org/drawingml/2006/picture">
+                <pic:pic xmlns:pic="http://schemas.openxmlformats.org/drawingml/2006/picture">
+                  <pic:nvPicPr>
+                    <pic:cNvPr id="7" name="Picture 7" descr="Diagram&#10;&#10;Description automatically generated"/>
+                    <pic:cNvPicPr/>
+                  </pic:nvPicPr>
+                  <pic:blipFill>
+                    <a:blip r:embed="rId19">
+                      <a:extLst>
+                        <a:ext uri="{28A0092B-C50C-407E-A947-70E740481C1C}">
+                          <a14:useLocalDpi xmlns:a14="http://schemas.microsoft.com/office/drawing/2010/main" val="0"/>
+                        </a:ext>
+                      </a:extLst>
+                    </a:blip>
+                    <a:stretch>
+                      <a:fillRect/>
+                    </a:stretch>
+                  </pic:blipFill>
+                  <pic:spPr>
+                    <a:xfrm>
+                      <a:off x="0" y="0"/>
+                      <a:ext cx="3811270" cy="2849880"/>
+                    </a:xfrm>
+                    <a:prstGeom prst="rect">
+                      <a:avLst/>
+                    </a:prstGeom>
+                  </pic:spPr>
+                </pic:pic>
+              </a:graphicData>
+            </a:graphic>
+            <wp14:sizeRelH relativeFrom="margin">
+              <wp14:pctWidth>0</wp14:pctWidth>
+            </wp14:sizeRelH>
+            <wp14:sizeRelV relativeFrom="margin">
+              <wp14:pctHeight>0</wp14:pctHeight>
+            </wp14:sizeRelV>
+          </wp:anchor>
+        </w:drawing>
+      </w:r>
+      <w:r>
         <w:t>The scenario returns to step 1</w:t>
       </w:r>
     </w:p>
@@ -5822,6 +6662,13 @@
     <w:p>
       <w:pPr>
         <w:pStyle w:val="Textcontent"/>
+        <w:ind w:left="0"/>
+        <w:contextualSpacing/>
+      </w:pPr>
+    </w:p>
+    <w:p>
+      <w:pPr>
+        <w:pStyle w:val="Textcontent"/>
         <w:contextualSpacing/>
       </w:pPr>
       <w:r>
@@ -5997,6 +6844,199 @@
         <w:pStyle w:val="Textcontent"/>
         <w:contextualSpacing/>
       </w:pPr>
+      <w:r>
+        <w:rPr>
+          <w:noProof/>
+        </w:rPr>
+        <w:lastRenderedPageBreak/>
+        <mc:AlternateContent>
+          <mc:Choice Requires="wps">
+            <w:drawing>
+              <wp:anchor distT="0" distB="0" distL="114300" distR="114300" simplePos="0" relativeHeight="251673600" behindDoc="0" locked="0" layoutInCell="1" allowOverlap="1" wp14:anchorId="326FD920" wp14:editId="52BED7D5">
+                <wp:simplePos x="0" y="0"/>
+                <wp:positionH relativeFrom="column">
+                  <wp:posOffset>1646555</wp:posOffset>
+                </wp:positionH>
+                <wp:positionV relativeFrom="paragraph">
+                  <wp:posOffset>3608070</wp:posOffset>
+                </wp:positionV>
+                <wp:extent cx="2433320" cy="635"/>
+                <wp:effectExtent l="0" t="0" r="0" b="0"/>
+                <wp:wrapTopAndBottom/>
+                <wp:docPr id="16" name="Text Box 16"/>
+                <wp:cNvGraphicFramePr/>
+                <a:graphic xmlns:a="http://schemas.openxmlformats.org/drawingml/2006/main">
+                  <a:graphicData uri="http://schemas.microsoft.com/office/word/2010/wordprocessingShape">
+                    <wps:wsp>
+                      <wps:cNvSpPr txBox="1"/>
+                      <wps:spPr>
+                        <a:xfrm>
+                          <a:off x="0" y="0"/>
+                          <a:ext cx="2433320" cy="635"/>
+                        </a:xfrm>
+                        <a:prstGeom prst="rect">
+                          <a:avLst/>
+                        </a:prstGeom>
+                        <a:solidFill>
+                          <a:prstClr val="white"/>
+                        </a:solidFill>
+                        <a:ln>
+                          <a:noFill/>
+                        </a:ln>
+                      </wps:spPr>
+                      <wps:txbx>
+                        <w:txbxContent>
+                          <w:p>
+                            <w:pPr>
+                              <w:pStyle w:val="Caption"/>
+                              <w:jc w:val="center"/>
+                              <w:rPr>
+                                <w:rFonts w:ascii="Times New Roman" w:hAnsi="Times New Roman" w:cs="Times New Roman"/>
+                                <w:noProof/>
+                              </w:rPr>
+                            </w:pPr>
+                            <w:bookmarkStart w:id="28" w:name="_Toc117795112"/>
+                            <w:r>
+                              <w:t xml:space="preserve">Figure </w:t>
+                            </w:r>
+                            <w:fldSimple w:instr=" SEQ Figure \* ARABIC ">
+                              <w:r>
+                                <w:rPr>
+                                  <w:noProof/>
+                                </w:rPr>
+                                <w:t>4</w:t>
+                              </w:r>
+                            </w:fldSimple>
+                            <w:r>
+                              <w:t xml:space="preserve"> </w:t>
+                            </w:r>
+                            <w:r>
+                              <w:t>Sequence d</w:t>
+                            </w:r>
+                            <w:r>
+                              <w:t>iagram for use case 2</w:t>
+                            </w:r>
+                            <w:bookmarkEnd w:id="28"/>
+                          </w:p>
+                        </w:txbxContent>
+                      </wps:txbx>
+                      <wps:bodyPr rot="0" spcFirstLastPara="0" vertOverflow="overflow" horzOverflow="overflow" vert="horz" wrap="square" lIns="0" tIns="0" rIns="0" bIns="0" numCol="1" spcCol="0" rtlCol="0" fromWordArt="0" anchor="t" anchorCtr="0" forceAA="0" compatLnSpc="1">
+                        <a:prstTxWarp prst="textNoShape">
+                          <a:avLst/>
+                        </a:prstTxWarp>
+                        <a:spAutoFit/>
+                      </wps:bodyPr>
+                    </wps:wsp>
+                  </a:graphicData>
+                </a:graphic>
+              </wp:anchor>
+            </w:drawing>
+          </mc:Choice>
+          <mc:Fallback>
+            <w:pict>
+              <v:shape w14:anchorId="326FD920" id="Text Box 16" o:spid="_x0000_s1027" type="#_x0000_t202" style="position:absolute;left:0;text-align:left;margin-left:129.65pt;margin-top:284.1pt;width:191.6pt;height:.05pt;z-index:251673600;visibility:visible;mso-wrap-style:square;mso-wrap-distance-left:9pt;mso-wrap-distance-top:0;mso-wrap-distance-right:9pt;mso-wrap-distance-bottom:0;mso-position-horizontal:absolute;mso-position-horizontal-relative:text;mso-position-vertical:absolute;mso-position-vertical-relative:text;v-text-anchor:top" o:gfxdata="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" stroked="f">
+                <v:textbox style="mso-fit-shape-to-text:t" inset="0,0,0,0">
+                  <w:txbxContent>
+                    <w:p>
+                      <w:pPr>
+                        <w:pStyle w:val="Caption"/>
+                        <w:jc w:val="center"/>
+                        <w:rPr>
+                          <w:rFonts w:ascii="Times New Roman" w:hAnsi="Times New Roman" w:cs="Times New Roman"/>
+                          <w:noProof/>
+                        </w:rPr>
+                      </w:pPr>
+                      <w:bookmarkStart w:id="29" w:name="_Toc117795112"/>
+                      <w:r>
+                        <w:t xml:space="preserve">Figure </w:t>
+                      </w:r>
+                      <w:fldSimple w:instr=" SEQ Figure \* ARABIC ">
+                        <w:r>
+                          <w:rPr>
+                            <w:noProof/>
+                          </w:rPr>
+                          <w:t>4</w:t>
+                        </w:r>
+                      </w:fldSimple>
+                      <w:r>
+                        <w:t xml:space="preserve"> </w:t>
+                      </w:r>
+                      <w:r>
+                        <w:t>Sequence d</w:t>
+                      </w:r>
+                      <w:r>
+                        <w:t>iagram for use case 2</w:t>
+                      </w:r>
+                      <w:bookmarkEnd w:id="29"/>
+                    </w:p>
+                  </w:txbxContent>
+                </v:textbox>
+                <w10:wrap type="topAndBottom"/>
+              </v:shape>
+            </w:pict>
+          </mc:Fallback>
+        </mc:AlternateContent>
+      </w:r>
+      <w:r>
+        <w:rPr>
+          <w:noProof/>
+        </w:rPr>
+        <w:drawing>
+          <wp:anchor distT="0" distB="0" distL="114300" distR="114300" simplePos="0" relativeHeight="251663360" behindDoc="0" locked="0" layoutInCell="1" allowOverlap="1" wp14:anchorId="36921E16" wp14:editId="4C0475F9">
+            <wp:simplePos x="0" y="0"/>
+            <wp:positionH relativeFrom="margin">
+              <wp:align>center</wp:align>
+            </wp:positionH>
+            <wp:positionV relativeFrom="paragraph">
+              <wp:posOffset>152400</wp:posOffset>
+            </wp:positionV>
+            <wp:extent cx="2433320" cy="3398520"/>
+            <wp:effectExtent l="0" t="0" r="5080" b="0"/>
+            <wp:wrapTopAndBottom/>
+            <wp:docPr id="9" name="Picture 9"/>
+            <wp:cNvGraphicFramePr>
+              <a:graphicFrameLocks xmlns:a="http://schemas.openxmlformats.org/drawingml/2006/main" noChangeAspect="1"/>
+            </wp:cNvGraphicFramePr>
+            <a:graphic xmlns:a="http://schemas.openxmlformats.org/drawingml/2006/main">
+              <a:graphicData uri="http://schemas.openxmlformats.org/drawingml/2006/picture">
+                <pic:pic xmlns:pic="http://schemas.openxmlformats.org/drawingml/2006/picture">
+                  <pic:nvPicPr>
+                    <pic:cNvPr id="9" name="Picture 9"/>
+                    <pic:cNvPicPr/>
+                  </pic:nvPicPr>
+                  <pic:blipFill>
+                    <a:blip r:embed="rId20">
+                      <a:extLst>
+                        <a:ext uri="{28A0092B-C50C-407E-A947-70E740481C1C}">
+                          <a14:useLocalDpi xmlns:a14="http://schemas.microsoft.com/office/drawing/2010/main" val="0"/>
+                        </a:ext>
+                      </a:extLst>
+                    </a:blip>
+                    <a:stretch>
+                      <a:fillRect/>
+                    </a:stretch>
+                  </pic:blipFill>
+                  <pic:spPr>
+                    <a:xfrm>
+                      <a:off x="0" y="0"/>
+                      <a:ext cx="2433320" cy="3398520"/>
+                    </a:xfrm>
+                    <a:prstGeom prst="rect">
+                      <a:avLst/>
+                    </a:prstGeom>
+                  </pic:spPr>
+                </pic:pic>
+              </a:graphicData>
+            </a:graphic>
+            <wp14:sizeRelH relativeFrom="margin">
+              <wp14:pctWidth>0</wp14:pctWidth>
+            </wp14:sizeRelH>
+            <wp14:sizeRelV relativeFrom="margin">
+              <wp14:pctHeight>0</wp14:pctHeight>
+            </wp14:sizeRelV>
+          </wp:anchor>
+        </w:drawing>
+      </w:r>
     </w:p>
     <w:p>
       <w:pPr>
@@ -6091,6 +7131,215 @@
         <w:pStyle w:val="Textcontent"/>
         <w:contextualSpacing/>
       </w:pPr>
+      <w:r>
+        <w:rPr>
+          <w:noProof/>
+        </w:rPr>
+        <mc:AlternateContent>
+          <mc:Choice Requires="wps">
+            <w:drawing>
+              <wp:anchor distT="0" distB="0" distL="114300" distR="114300" simplePos="0" relativeHeight="251675648" behindDoc="0" locked="0" layoutInCell="1" allowOverlap="1" wp14:anchorId="135E461A" wp14:editId="3FE65A9E">
+                <wp:simplePos x="0" y="0"/>
+                <wp:positionH relativeFrom="column">
+                  <wp:posOffset>960755</wp:posOffset>
+                </wp:positionH>
+                <wp:positionV relativeFrom="paragraph">
+                  <wp:posOffset>2664460</wp:posOffset>
+                </wp:positionV>
+                <wp:extent cx="3810000" cy="635"/>
+                <wp:effectExtent l="0" t="0" r="0" b="0"/>
+                <wp:wrapTopAndBottom/>
+                <wp:docPr id="17" name="Text Box 17"/>
+                <wp:cNvGraphicFramePr/>
+                <a:graphic xmlns:a="http://schemas.openxmlformats.org/drawingml/2006/main">
+                  <a:graphicData uri="http://schemas.microsoft.com/office/word/2010/wordprocessingShape">
+                    <wps:wsp>
+                      <wps:cNvSpPr txBox="1"/>
+                      <wps:spPr>
+                        <a:xfrm>
+                          <a:off x="0" y="0"/>
+                          <a:ext cx="3810000" cy="635"/>
+                        </a:xfrm>
+                        <a:prstGeom prst="rect">
+                          <a:avLst/>
+                        </a:prstGeom>
+                        <a:solidFill>
+                          <a:prstClr val="white"/>
+                        </a:solidFill>
+                        <a:ln>
+                          <a:noFill/>
+                        </a:ln>
+                      </wps:spPr>
+                      <wps:txbx>
+                        <w:txbxContent>
+                          <w:p>
+                            <w:pPr>
+                              <w:pStyle w:val="Caption"/>
+                              <w:jc w:val="center"/>
+                              <w:rPr>
+                                <w:rFonts w:ascii="Times New Roman" w:hAnsi="Times New Roman" w:cs="Times New Roman"/>
+                                <w:noProof/>
+                              </w:rPr>
+                            </w:pPr>
+                            <w:bookmarkStart w:id="30" w:name="_Toc117795113"/>
+                            <w:r>
+                              <w:t xml:space="preserve">Figure </w:t>
+                            </w:r>
+                            <w:fldSimple w:instr=" SEQ Figure \* ARABIC ">
+                              <w:r>
+                                <w:rPr>
+                                  <w:noProof/>
+                                </w:rPr>
+                                <w:t>5</w:t>
+                              </w:r>
+                            </w:fldSimple>
+                            <w:r>
+                              <w:t xml:space="preserve"> </w:t>
+                            </w:r>
+                            <w:r>
+                              <w:t>Sequence d</w:t>
+                            </w:r>
+                            <w:r>
+                              <w:t>iagram for use case 3</w:t>
+                            </w:r>
+                            <w:bookmarkEnd w:id="30"/>
+                          </w:p>
+                        </w:txbxContent>
+                      </wps:txbx>
+                      <wps:bodyPr rot="0" spcFirstLastPara="0" vertOverflow="overflow" horzOverflow="overflow" vert="horz" wrap="square" lIns="0" tIns="0" rIns="0" bIns="0" numCol="1" spcCol="0" rtlCol="0" fromWordArt="0" anchor="t" anchorCtr="0" forceAA="0" compatLnSpc="1">
+                        <a:prstTxWarp prst="textNoShape">
+                          <a:avLst/>
+                        </a:prstTxWarp>
+                        <a:spAutoFit/>
+                      </wps:bodyPr>
+                    </wps:wsp>
+                  </a:graphicData>
+                </a:graphic>
+              </wp:anchor>
+            </w:drawing>
+          </mc:Choice>
+          <mc:Fallback>
+            <w:pict>
+              <v:shape w14:anchorId="135E461A" id="Text Box 17" o:spid="_x0000_s1028" type="#_x0000_t202" style="position:absolute;left:0;text-align:left;margin-left:75.65pt;margin-top:209.8pt;width:300pt;height:.05pt;z-index:251675648;visibility:visible;mso-wrap-style:square;mso-wrap-distance-left:9pt;mso-wrap-distance-top:0;mso-wrap-distance-right:9pt;mso-wrap-distance-bottom:0;mso-position-horizontal:absolute;mso-position-horizontal-relative:text;mso-position-vertical:absolute;mso-position-vertical-relative:text;v-text-anchor:top" o:gfxdata="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" stroked="f">
+                <v:textbox style="mso-fit-shape-to-text:t" inset="0,0,0,0">
+                  <w:txbxContent>
+                    <w:p>
+                      <w:pPr>
+                        <w:pStyle w:val="Caption"/>
+                        <w:jc w:val="center"/>
+                        <w:rPr>
+                          <w:rFonts w:ascii="Times New Roman" w:hAnsi="Times New Roman" w:cs="Times New Roman"/>
+                          <w:noProof/>
+                        </w:rPr>
+                      </w:pPr>
+                      <w:bookmarkStart w:id="31" w:name="_Toc117795113"/>
+                      <w:r>
+                        <w:t xml:space="preserve">Figure </w:t>
+                      </w:r>
+                      <w:fldSimple w:instr=" SEQ Figure \* ARABIC ">
+                        <w:r>
+                          <w:rPr>
+                            <w:noProof/>
+                          </w:rPr>
+                          <w:t>5</w:t>
+                        </w:r>
+                      </w:fldSimple>
+                      <w:r>
+                        <w:t xml:space="preserve"> </w:t>
+                      </w:r>
+                      <w:r>
+                        <w:t>Sequence d</w:t>
+                      </w:r>
+                      <w:r>
+                        <w:t>iagram for use case 3</w:t>
+                      </w:r>
+                      <w:bookmarkEnd w:id="31"/>
+                    </w:p>
+                  </w:txbxContent>
+                </v:textbox>
+                <w10:wrap type="topAndBottom"/>
+              </v:shape>
+            </w:pict>
+          </mc:Fallback>
+        </mc:AlternateContent>
+      </w:r>
+      <w:r>
+        <w:rPr>
+          <w:noProof/>
+        </w:rPr>
+        <w:drawing>
+          <wp:anchor distT="0" distB="0" distL="114300" distR="114300" simplePos="0" relativeHeight="251665408" behindDoc="0" locked="0" layoutInCell="1" allowOverlap="1" wp14:anchorId="236A433E" wp14:editId="10BB7D19">
+            <wp:simplePos x="0" y="0"/>
+            <wp:positionH relativeFrom="margin">
+              <wp:align>center</wp:align>
+            </wp:positionH>
+            <wp:positionV relativeFrom="paragraph">
+              <wp:posOffset>295275</wp:posOffset>
+            </wp:positionV>
+            <wp:extent cx="3810000" cy="2312035"/>
+            <wp:effectExtent l="0" t="0" r="0" b="0"/>
+            <wp:wrapTopAndBottom/>
+            <wp:docPr id="10" name="Picture 10"/>
+            <wp:cNvGraphicFramePr>
+              <a:graphicFrameLocks xmlns:a="http://schemas.openxmlformats.org/drawingml/2006/main" noChangeAspect="1"/>
+            </wp:cNvGraphicFramePr>
+            <a:graphic xmlns:a="http://schemas.openxmlformats.org/drawingml/2006/main">
+              <a:graphicData uri="http://schemas.openxmlformats.org/drawingml/2006/picture">
+                <pic:pic xmlns:pic="http://schemas.openxmlformats.org/drawingml/2006/picture">
+                  <pic:nvPicPr>
+                    <pic:cNvPr id="10" name="Picture 10"/>
+                    <pic:cNvPicPr/>
+                  </pic:nvPicPr>
+                  <pic:blipFill>
+                    <a:blip r:embed="rId21">
+                      <a:extLst>
+                        <a:ext uri="{28A0092B-C50C-407E-A947-70E740481C1C}">
+                          <a14:useLocalDpi xmlns:a14="http://schemas.microsoft.com/office/drawing/2010/main" val="0"/>
+                        </a:ext>
+                      </a:extLst>
+                    </a:blip>
+                    <a:stretch>
+                      <a:fillRect/>
+                    </a:stretch>
+                  </pic:blipFill>
+                  <pic:spPr>
+                    <a:xfrm>
+                      <a:off x="0" y="0"/>
+                      <a:ext cx="3810000" cy="2312035"/>
+                    </a:xfrm>
+                    <a:prstGeom prst="rect">
+                      <a:avLst/>
+                    </a:prstGeom>
+                  </pic:spPr>
+                </pic:pic>
+              </a:graphicData>
+            </a:graphic>
+            <wp14:sizeRelH relativeFrom="margin">
+              <wp14:pctWidth>0</wp14:pctWidth>
+            </wp14:sizeRelH>
+            <wp14:sizeRelV relativeFrom="margin">
+              <wp14:pctHeight>0</wp14:pctHeight>
+            </wp14:sizeRelV>
+          </wp:anchor>
+        </w:drawing>
+      </w:r>
+    </w:p>
+    <w:p>
+      <w:pPr>
+        <w:rPr>
+          <w:rFonts w:ascii="Times New Roman" w:hAnsi="Times New Roman" w:cs="Times New Roman"/>
+          <w:b/>
+          <w:bCs/>
+          <w:lang w:val="en-US"/>
+        </w:rPr>
+      </w:pPr>
+      <w:r>
+        <w:rPr>
+          <w:b/>
+          <w:bCs/>
+        </w:rPr>
+        <w:br w:type="page"/>
+      </w:r>
     </w:p>
     <w:p>
       <w:pPr>
@@ -6102,6 +7351,7 @@
           <w:b/>
           <w:bCs/>
         </w:rPr>
+        <w:lastRenderedPageBreak/>
         <w:t>Use Case</w:t>
       </w:r>
       <w:r>
@@ -6185,6 +7435,198 @@
         <w:contextualSpacing/>
       </w:pPr>
       <w:r>
+        <w:rPr>
+          <w:noProof/>
+        </w:rPr>
+        <mc:AlternateContent>
+          <mc:Choice Requires="wps">
+            <w:drawing>
+              <wp:anchor distT="0" distB="0" distL="114300" distR="114300" simplePos="0" relativeHeight="251677696" behindDoc="0" locked="0" layoutInCell="1" allowOverlap="1" wp14:anchorId="78BC3239" wp14:editId="086932FE">
+                <wp:simplePos x="0" y="0"/>
+                <wp:positionH relativeFrom="column">
+                  <wp:posOffset>1014095</wp:posOffset>
+                </wp:positionH>
+                <wp:positionV relativeFrom="paragraph">
+                  <wp:posOffset>2200910</wp:posOffset>
+                </wp:positionV>
+                <wp:extent cx="3703320" cy="635"/>
+                <wp:effectExtent l="0" t="0" r="0" b="0"/>
+                <wp:wrapTopAndBottom/>
+                <wp:docPr id="18" name="Text Box 18"/>
+                <wp:cNvGraphicFramePr/>
+                <a:graphic xmlns:a="http://schemas.openxmlformats.org/drawingml/2006/main">
+                  <a:graphicData uri="http://schemas.microsoft.com/office/word/2010/wordprocessingShape">
+                    <wps:wsp>
+                      <wps:cNvSpPr txBox="1"/>
+                      <wps:spPr>
+                        <a:xfrm>
+                          <a:off x="0" y="0"/>
+                          <a:ext cx="3703320" cy="635"/>
+                        </a:xfrm>
+                        <a:prstGeom prst="rect">
+                          <a:avLst/>
+                        </a:prstGeom>
+                        <a:solidFill>
+                          <a:prstClr val="white"/>
+                        </a:solidFill>
+                        <a:ln>
+                          <a:noFill/>
+                        </a:ln>
+                      </wps:spPr>
+                      <wps:txbx>
+                        <w:txbxContent>
+                          <w:p>
+                            <w:pPr>
+                              <w:pStyle w:val="Caption"/>
+                              <w:jc w:val="center"/>
+                              <w:rPr>
+                                <w:rFonts w:ascii="Times New Roman" w:hAnsi="Times New Roman" w:cs="Times New Roman"/>
+                                <w:noProof/>
+                              </w:rPr>
+                            </w:pPr>
+                            <w:bookmarkStart w:id="32" w:name="_Toc117795114"/>
+                            <w:r>
+                              <w:t xml:space="preserve">Figure </w:t>
+                            </w:r>
+                            <w:fldSimple w:instr=" SEQ Figure \* ARABIC ">
+                              <w:r>
+                                <w:rPr>
+                                  <w:noProof/>
+                                </w:rPr>
+                                <w:t>6</w:t>
+                              </w:r>
+                            </w:fldSimple>
+                            <w:r>
+                              <w:t xml:space="preserve"> </w:t>
+                            </w:r>
+                            <w:r>
+                              <w:t>Sequence d</w:t>
+                            </w:r>
+                            <w:r>
+                              <w:t>iagram for use case 4</w:t>
+                            </w:r>
+                            <w:bookmarkEnd w:id="32"/>
+                          </w:p>
+                        </w:txbxContent>
+                      </wps:txbx>
+                      <wps:bodyPr rot="0" spcFirstLastPara="0" vertOverflow="overflow" horzOverflow="overflow" vert="horz" wrap="square" lIns="0" tIns="0" rIns="0" bIns="0" numCol="1" spcCol="0" rtlCol="0" fromWordArt="0" anchor="t" anchorCtr="0" forceAA="0" compatLnSpc="1">
+                        <a:prstTxWarp prst="textNoShape">
+                          <a:avLst/>
+                        </a:prstTxWarp>
+                        <a:spAutoFit/>
+                      </wps:bodyPr>
+                    </wps:wsp>
+                  </a:graphicData>
+                </a:graphic>
+              </wp:anchor>
+            </w:drawing>
+          </mc:Choice>
+          <mc:Fallback>
+            <w:pict>
+              <v:shape w14:anchorId="78BC3239" id="Text Box 18" o:spid="_x0000_s1029" type="#_x0000_t202" style="position:absolute;left:0;text-align:left;margin-left:79.85pt;margin-top:173.3pt;width:291.6pt;height:.05pt;z-index:251677696;visibility:visible;mso-wrap-style:square;mso-wrap-distance-left:9pt;mso-wrap-distance-top:0;mso-wrap-distance-right:9pt;mso-wrap-distance-bottom:0;mso-position-horizontal:absolute;mso-position-horizontal-relative:text;mso-position-vertical:absolute;mso-position-vertical-relative:text;v-text-anchor:top" o:gfxdata="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" stroked="f">
+                <v:textbox style="mso-fit-shape-to-text:t" inset="0,0,0,0">
+                  <w:txbxContent>
+                    <w:p>
+                      <w:pPr>
+                        <w:pStyle w:val="Caption"/>
+                        <w:jc w:val="center"/>
+                        <w:rPr>
+                          <w:rFonts w:ascii="Times New Roman" w:hAnsi="Times New Roman" w:cs="Times New Roman"/>
+                          <w:noProof/>
+                        </w:rPr>
+                      </w:pPr>
+                      <w:bookmarkStart w:id="33" w:name="_Toc117795114"/>
+                      <w:r>
+                        <w:t xml:space="preserve">Figure </w:t>
+                      </w:r>
+                      <w:fldSimple w:instr=" SEQ Figure \* ARABIC ">
+                        <w:r>
+                          <w:rPr>
+                            <w:noProof/>
+                          </w:rPr>
+                          <w:t>6</w:t>
+                        </w:r>
+                      </w:fldSimple>
+                      <w:r>
+                        <w:t xml:space="preserve"> </w:t>
+                      </w:r>
+                      <w:r>
+                        <w:t>Sequence d</w:t>
+                      </w:r>
+                      <w:r>
+                        <w:t>iagram for use case 4</w:t>
+                      </w:r>
+                      <w:bookmarkEnd w:id="33"/>
+                    </w:p>
+                  </w:txbxContent>
+                </v:textbox>
+                <w10:wrap type="topAndBottom"/>
+              </v:shape>
+            </w:pict>
+          </mc:Fallback>
+        </mc:AlternateContent>
+      </w:r>
+      <w:r>
+        <w:rPr>
+          <w:noProof/>
+        </w:rPr>
+        <w:drawing>
+          <wp:anchor distT="0" distB="0" distL="114300" distR="114300" simplePos="0" relativeHeight="251669504" behindDoc="0" locked="0" layoutInCell="1" allowOverlap="1" wp14:anchorId="1E5E3936" wp14:editId="32D96AE6">
+            <wp:simplePos x="0" y="0"/>
+            <wp:positionH relativeFrom="margin">
+              <wp:align>center</wp:align>
+            </wp:positionH>
+            <wp:positionV relativeFrom="paragraph">
+              <wp:posOffset>316230</wp:posOffset>
+            </wp:positionV>
+            <wp:extent cx="3703320" cy="1827530"/>
+            <wp:effectExtent l="0" t="0" r="0" b="1270"/>
+            <wp:wrapTopAndBottom/>
+            <wp:docPr id="14" name="Picture 14"/>
+            <wp:cNvGraphicFramePr>
+              <a:graphicFrameLocks xmlns:a="http://schemas.openxmlformats.org/drawingml/2006/main" noChangeAspect="1"/>
+            </wp:cNvGraphicFramePr>
+            <a:graphic xmlns:a="http://schemas.openxmlformats.org/drawingml/2006/main">
+              <a:graphicData uri="http://schemas.openxmlformats.org/drawingml/2006/picture">
+                <pic:pic xmlns:pic="http://schemas.openxmlformats.org/drawingml/2006/picture">
+                  <pic:nvPicPr>
+                    <pic:cNvPr id="14" name="Picture 14"/>
+                    <pic:cNvPicPr/>
+                  </pic:nvPicPr>
+                  <pic:blipFill>
+                    <a:blip r:embed="rId22">
+                      <a:extLst>
+                        <a:ext uri="{28A0092B-C50C-407E-A947-70E740481C1C}">
+                          <a14:useLocalDpi xmlns:a14="http://schemas.microsoft.com/office/drawing/2010/main" val="0"/>
+                        </a:ext>
+                      </a:extLst>
+                    </a:blip>
+                    <a:stretch>
+                      <a:fillRect/>
+                    </a:stretch>
+                  </pic:blipFill>
+                  <pic:spPr>
+                    <a:xfrm>
+                      <a:off x="0" y="0"/>
+                      <a:ext cx="3703320" cy="1827530"/>
+                    </a:xfrm>
+                    <a:prstGeom prst="rect">
+                      <a:avLst/>
+                    </a:prstGeom>
+                  </pic:spPr>
+                </pic:pic>
+              </a:graphicData>
+            </a:graphic>
+            <wp14:sizeRelH relativeFrom="margin">
+              <wp14:pctWidth>0</wp14:pctWidth>
+            </wp14:sizeRelH>
+            <wp14:sizeRelV relativeFrom="margin">
+              <wp14:pctHeight>0</wp14:pctHeight>
+            </wp14:sizeRelV>
+          </wp:anchor>
+        </w:drawing>
+      </w:r>
+      <w:r>
         <w:t>3. The administrator reads the alert</w:t>
       </w:r>
       <w:r>
@@ -6270,6 +7712,198 @@
         <w:contextualSpacing/>
       </w:pPr>
       <w:r>
+        <w:rPr>
+          <w:noProof/>
+        </w:rPr>
+        <mc:AlternateContent>
+          <mc:Choice Requires="wps">
+            <w:drawing>
+              <wp:anchor distT="0" distB="0" distL="114300" distR="114300" simplePos="0" relativeHeight="251679744" behindDoc="0" locked="0" layoutInCell="1" allowOverlap="1" wp14:anchorId="576A801F" wp14:editId="300125EE">
+                <wp:simplePos x="0" y="0"/>
+                <wp:positionH relativeFrom="column">
+                  <wp:posOffset>1475105</wp:posOffset>
+                </wp:positionH>
+                <wp:positionV relativeFrom="paragraph">
+                  <wp:posOffset>2490470</wp:posOffset>
+                </wp:positionV>
+                <wp:extent cx="2773680" cy="635"/>
+                <wp:effectExtent l="0" t="0" r="0" b="0"/>
+                <wp:wrapTopAndBottom/>
+                <wp:docPr id="19" name="Text Box 19"/>
+                <wp:cNvGraphicFramePr/>
+                <a:graphic xmlns:a="http://schemas.openxmlformats.org/drawingml/2006/main">
+                  <a:graphicData uri="http://schemas.microsoft.com/office/word/2010/wordprocessingShape">
+                    <wps:wsp>
+                      <wps:cNvSpPr txBox="1"/>
+                      <wps:spPr>
+                        <a:xfrm>
+                          <a:off x="0" y="0"/>
+                          <a:ext cx="2773680" cy="635"/>
+                        </a:xfrm>
+                        <a:prstGeom prst="rect">
+                          <a:avLst/>
+                        </a:prstGeom>
+                        <a:solidFill>
+                          <a:prstClr val="white"/>
+                        </a:solidFill>
+                        <a:ln>
+                          <a:noFill/>
+                        </a:ln>
+                      </wps:spPr>
+                      <wps:txbx>
+                        <w:txbxContent>
+                          <w:p>
+                            <w:pPr>
+                              <w:pStyle w:val="Caption"/>
+                              <w:jc w:val="center"/>
+                              <w:rPr>
+                                <w:rFonts w:ascii="Times New Roman" w:hAnsi="Times New Roman" w:cs="Times New Roman"/>
+                                <w:noProof/>
+                              </w:rPr>
+                            </w:pPr>
+                            <w:bookmarkStart w:id="34" w:name="_Toc117795115"/>
+                            <w:r>
+                              <w:t xml:space="preserve">Figure </w:t>
+                            </w:r>
+                            <w:fldSimple w:instr=" SEQ Figure \* ARABIC ">
+                              <w:r>
+                                <w:rPr>
+                                  <w:noProof/>
+                                </w:rPr>
+                                <w:t>7</w:t>
+                              </w:r>
+                            </w:fldSimple>
+                            <w:r>
+                              <w:t xml:space="preserve"> </w:t>
+                            </w:r>
+                            <w:r>
+                              <w:t>Sequence d</w:t>
+                            </w:r>
+                            <w:r>
+                              <w:t>iagram for use case 5</w:t>
+                            </w:r>
+                            <w:bookmarkEnd w:id="34"/>
+                          </w:p>
+                        </w:txbxContent>
+                      </wps:txbx>
+                      <wps:bodyPr rot="0" spcFirstLastPara="0" vertOverflow="overflow" horzOverflow="overflow" vert="horz" wrap="square" lIns="0" tIns="0" rIns="0" bIns="0" numCol="1" spcCol="0" rtlCol="0" fromWordArt="0" anchor="t" anchorCtr="0" forceAA="0" compatLnSpc="1">
+                        <a:prstTxWarp prst="textNoShape">
+                          <a:avLst/>
+                        </a:prstTxWarp>
+                        <a:spAutoFit/>
+                      </wps:bodyPr>
+                    </wps:wsp>
+                  </a:graphicData>
+                </a:graphic>
+              </wp:anchor>
+            </w:drawing>
+          </mc:Choice>
+          <mc:Fallback>
+            <w:pict>
+              <v:shape w14:anchorId="576A801F" id="Text Box 19" o:spid="_x0000_s1030" type="#_x0000_t202" style="position:absolute;left:0;text-align:left;margin-left:116.15pt;margin-top:196.1pt;width:218.4pt;height:.05pt;z-index:251679744;visibility:visible;mso-wrap-style:square;mso-wrap-distance-left:9pt;mso-wrap-distance-top:0;mso-wrap-distance-right:9pt;mso-wrap-distance-bottom:0;mso-position-horizontal:absolute;mso-position-horizontal-relative:text;mso-position-vertical:absolute;mso-position-vertical-relative:text;v-text-anchor:top" o:gfxdata="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" stroked="f">
+                <v:textbox style="mso-fit-shape-to-text:t" inset="0,0,0,0">
+                  <w:txbxContent>
+                    <w:p>
+                      <w:pPr>
+                        <w:pStyle w:val="Caption"/>
+                        <w:jc w:val="center"/>
+                        <w:rPr>
+                          <w:rFonts w:ascii="Times New Roman" w:hAnsi="Times New Roman" w:cs="Times New Roman"/>
+                          <w:noProof/>
+                        </w:rPr>
+                      </w:pPr>
+                      <w:bookmarkStart w:id="35" w:name="_Toc117795115"/>
+                      <w:r>
+                        <w:t xml:space="preserve">Figure </w:t>
+                      </w:r>
+                      <w:fldSimple w:instr=" SEQ Figure \* ARABIC ">
+                        <w:r>
+                          <w:rPr>
+                            <w:noProof/>
+                          </w:rPr>
+                          <w:t>7</w:t>
+                        </w:r>
+                      </w:fldSimple>
+                      <w:r>
+                        <w:t xml:space="preserve"> </w:t>
+                      </w:r>
+                      <w:r>
+                        <w:t>Sequence d</w:t>
+                      </w:r>
+                      <w:r>
+                        <w:t>iagram for use case 5</w:t>
+                      </w:r>
+                      <w:bookmarkEnd w:id="35"/>
+                    </w:p>
+                  </w:txbxContent>
+                </v:textbox>
+                <w10:wrap type="topAndBottom"/>
+              </v:shape>
+            </w:pict>
+          </mc:Fallback>
+        </mc:AlternateContent>
+      </w:r>
+      <w:r>
+        <w:rPr>
+          <w:noProof/>
+        </w:rPr>
+        <w:drawing>
+          <wp:anchor distT="0" distB="0" distL="114300" distR="114300" simplePos="0" relativeHeight="251667456" behindDoc="0" locked="0" layoutInCell="1" allowOverlap="1" wp14:anchorId="474ACF61" wp14:editId="5C223EDA">
+            <wp:simplePos x="0" y="0"/>
+            <wp:positionH relativeFrom="margin">
+              <wp:align>center</wp:align>
+            </wp:positionH>
+            <wp:positionV relativeFrom="paragraph">
+              <wp:posOffset>413385</wp:posOffset>
+            </wp:positionV>
+            <wp:extent cx="2773680" cy="2019935"/>
+            <wp:effectExtent l="0" t="0" r="7620" b="0"/>
+            <wp:wrapTopAndBottom/>
+            <wp:docPr id="11" name="Picture 11"/>
+            <wp:cNvGraphicFramePr>
+              <a:graphicFrameLocks xmlns:a="http://schemas.openxmlformats.org/drawingml/2006/main" noChangeAspect="1"/>
+            </wp:cNvGraphicFramePr>
+            <a:graphic xmlns:a="http://schemas.openxmlformats.org/drawingml/2006/main">
+              <a:graphicData uri="http://schemas.openxmlformats.org/drawingml/2006/picture">
+                <pic:pic xmlns:pic="http://schemas.openxmlformats.org/drawingml/2006/picture">
+                  <pic:nvPicPr>
+                    <pic:cNvPr id="11" name="Picture 11"/>
+                    <pic:cNvPicPr/>
+                  </pic:nvPicPr>
+                  <pic:blipFill>
+                    <a:blip r:embed="rId23">
+                      <a:extLst>
+                        <a:ext uri="{28A0092B-C50C-407E-A947-70E740481C1C}">
+                          <a14:useLocalDpi xmlns:a14="http://schemas.microsoft.com/office/drawing/2010/main" val="0"/>
+                        </a:ext>
+                      </a:extLst>
+                    </a:blip>
+                    <a:stretch>
+                      <a:fillRect/>
+                    </a:stretch>
+                  </pic:blipFill>
+                  <pic:spPr>
+                    <a:xfrm>
+                      <a:off x="0" y="0"/>
+                      <a:ext cx="2773680" cy="2019935"/>
+                    </a:xfrm>
+                    <a:prstGeom prst="rect">
+                      <a:avLst/>
+                    </a:prstGeom>
+                  </pic:spPr>
+                </pic:pic>
+              </a:graphicData>
+            </a:graphic>
+            <wp14:sizeRelH relativeFrom="margin">
+              <wp14:pctWidth>0</wp14:pctWidth>
+            </wp14:sizeRelH>
+            <wp14:sizeRelV relativeFrom="margin">
+              <wp14:pctHeight>0</wp14:pctHeight>
+            </wp14:sizeRelV>
+          </wp:anchor>
+        </w:drawing>
+      </w:r>
+      <w:r>
         <w:t xml:space="preserve">2. The </w:t>
       </w:r>
       <w:r>
@@ -6280,10 +7914,9 @@
       <w:pPr>
         <w:pStyle w:val="Subtitle"/>
       </w:pPr>
-      <w:bookmarkStart w:id="26" w:name="_Toc117247985"/>
-      <w:bookmarkStart w:id="27" w:name="_Toc117518688"/>
-      <w:r>
-        <w:lastRenderedPageBreak/>
+      <w:bookmarkStart w:id="36" w:name="_Toc117247985"/>
+      <w:bookmarkStart w:id="37" w:name="_Toc117794444"/>
+      <w:r>
         <w:t>4.</w:t>
       </w:r>
       <w:r>
@@ -6292,8 +7925,8 @@
         </w:rPr>
         <w:t>2 Control System Diagram</w:t>
       </w:r>
-      <w:bookmarkEnd w:id="26"/>
-      <w:bookmarkEnd w:id="27"/>
+      <w:bookmarkEnd w:id="36"/>
+      <w:bookmarkEnd w:id="37"/>
     </w:p>
     <w:p>
       <w:pPr>
@@ -6319,6 +7952,7 @@
           <w:noProof/>
           <w:lang w:val="en-US"/>
         </w:rPr>
+        <w:lastRenderedPageBreak/>
         <w:drawing>
           <wp:inline distT="0" distB="0" distL="0" distR="0" wp14:anchorId="14C56B64" wp14:editId="5E30FD89">
             <wp:extent cx="4008761" cy="1612900"/>
@@ -6337,7 +7971,7 @@
                     </pic:cNvPicPr>
                   </pic:nvPicPr>
                   <pic:blipFill>
-                    <a:blip r:embed="rId11">
+                    <a:blip r:embed="rId24">
                       <a:extLst>
                         <a:ext uri="{28A0092B-C50C-407E-A947-70E740481C1C}">
                           <a14:useLocalDpi xmlns:a14="http://schemas.microsoft.com/office/drawing/2010/main" val="0"/>
@@ -6377,7 +8011,7 @@
           <w:lang w:val="en-US"/>
         </w:rPr>
       </w:pPr>
-      <w:bookmarkStart w:id="28" w:name="_Toc117518674"/>
+      <w:bookmarkStart w:id="38" w:name="_Toc117795116"/>
       <w:r>
         <w:t xml:space="preserve">Figure </w:t>
       </w:r>
@@ -6386,25 +8020,25 @@
           <w:rPr>
             <w:noProof/>
           </w:rPr>
-          <w:t>3</w:t>
+          <w:t>8</w:t>
         </w:r>
       </w:fldSimple>
       <w:r>
         <w:t xml:space="preserve"> Feedback Control System diagram</w:t>
       </w:r>
-      <w:bookmarkEnd w:id="28"/>
+      <w:bookmarkEnd w:id="38"/>
     </w:p>
     <w:p>
       <w:pPr>
         <w:pStyle w:val="Subtitle"/>
       </w:pPr>
-      <w:bookmarkStart w:id="29" w:name="_Toc117247986"/>
-      <w:bookmarkStart w:id="30" w:name="_Toc117518689"/>
+      <w:bookmarkStart w:id="39" w:name="_Toc117247986"/>
+      <w:bookmarkStart w:id="40" w:name="_Toc117794445"/>
       <w:r>
         <w:t>4.3 Finite State Machine</w:t>
       </w:r>
-      <w:bookmarkEnd w:id="29"/>
-      <w:bookmarkEnd w:id="30"/>
+      <w:bookmarkEnd w:id="39"/>
+      <w:bookmarkEnd w:id="40"/>
       <w:r>
         <w:t xml:space="preserve"> </w:t>
       </w:r>
@@ -6413,7 +8047,7 @@
       <w:pPr>
         <w:pStyle w:val="Textcontent"/>
       </w:pPr>
-      <w:bookmarkStart w:id="31" w:name="_Toc117445819"/>
+      <w:bookmarkStart w:id="41" w:name="_Toc117445819"/>
       <w:r>
         <w:rPr>
           <w:noProof/>
@@ -6442,7 +8076,7 @@
                     <pic:cNvPicPr/>
                   </pic:nvPicPr>
                   <pic:blipFill>
-                    <a:blip r:embed="rId12">
+                    <a:blip r:embed="rId25">
                       <a:extLst>
                         <a:ext uri="{28A0092B-C50C-407E-A947-70E740481C1C}">
                           <a14:useLocalDpi xmlns:a14="http://schemas.microsoft.com/office/drawing/2010/main" val="0"/>
@@ -6468,7 +8102,7 @@
           </wp:anchor>
         </w:drawing>
       </w:r>
-      <w:bookmarkEnd w:id="31"/>
+      <w:bookmarkEnd w:id="41"/>
       <w:r>
         <w:t>T</w:t>
       </w:r>
@@ -6565,7 +8199,7 @@
         <w:pStyle w:val="Caption"/>
         <w:jc w:val="center"/>
       </w:pPr>
-      <w:bookmarkStart w:id="32" w:name="_Toc117518675"/>
+      <w:bookmarkStart w:id="42" w:name="_Toc117795117"/>
       <w:r>
         <w:t xml:space="preserve">Figure </w:t>
       </w:r>
@@ -6574,26 +8208,898 @@
           <w:rPr>
             <w:noProof/>
           </w:rPr>
-          <w:t>4</w:t>
+          <w:t>9</w:t>
         </w:r>
       </w:fldSimple>
       <w:r>
         <w:t xml:space="preserve"> Finite state machine diagram</w:t>
       </w:r>
-      <w:bookmarkEnd w:id="32"/>
+      <w:bookmarkEnd w:id="42"/>
+    </w:p>
+    <w:p>
+      <w:pPr>
+        <w:rPr>
+          <w:rFonts w:ascii="Times New Roman" w:hAnsi="Times New Roman" w:cs="Times New Roman"/>
+          <w:lang w:val="en-US"/>
+        </w:rPr>
+      </w:pPr>
+      <w:r>
+        <w:br w:type="page"/>
+      </w:r>
+    </w:p>
+    <w:p>
+      <w:pPr>
+        <w:pStyle w:val="Subtitle"/>
+      </w:pPr>
+      <w:bookmarkStart w:id="43" w:name="_Toc117794446"/>
+      <w:r>
+        <w:lastRenderedPageBreak/>
+        <w:t>4.4 Data flow</w:t>
+      </w:r>
+      <w:bookmarkEnd w:id="43"/>
+    </w:p>
+    <w:p>
+      <w:pPr>
+        <w:pStyle w:val="Textcontent"/>
+      </w:pPr>
+      <w:r>
+        <w:t>The flow of data in our system is illustrated by the Data Flow Diagrams below. They capture the movement of data between external entities, processes, and data stores.</w:t>
+      </w:r>
+    </w:p>
+    <w:p>
+      <w:pPr>
+        <w:pStyle w:val="Textcontent"/>
+      </w:pPr>
+      <w:r>
+        <w:rPr>
+          <w:noProof/>
+        </w:rPr>
+        <mc:AlternateContent>
+          <mc:Choice Requires="wps">
+            <w:drawing>
+              <wp:anchor distT="0" distB="0" distL="114300" distR="114300" simplePos="0" relativeHeight="251686912" behindDoc="0" locked="0" layoutInCell="1" allowOverlap="1" wp14:anchorId="0151B75E" wp14:editId="71DF7FC7">
+                <wp:simplePos x="0" y="0"/>
+                <wp:positionH relativeFrom="margin">
+                  <wp:align>right</wp:align>
+                </wp:positionH>
+                <wp:positionV relativeFrom="paragraph">
+                  <wp:posOffset>3233420</wp:posOffset>
+                </wp:positionV>
+                <wp:extent cx="5438775" cy="635"/>
+                <wp:effectExtent l="0" t="0" r="9525" b="0"/>
+                <wp:wrapTopAndBottom/>
+                <wp:docPr id="23" name="Text Box 23"/>
+                <wp:cNvGraphicFramePr/>
+                <a:graphic xmlns:a="http://schemas.openxmlformats.org/drawingml/2006/main">
+                  <a:graphicData uri="http://schemas.microsoft.com/office/word/2010/wordprocessingShape">
+                    <wps:wsp>
+                      <wps:cNvSpPr txBox="1"/>
+                      <wps:spPr>
+                        <a:xfrm>
+                          <a:off x="0" y="0"/>
+                          <a:ext cx="5438775" cy="635"/>
+                        </a:xfrm>
+                        <a:prstGeom prst="rect">
+                          <a:avLst/>
+                        </a:prstGeom>
+                        <a:solidFill>
+                          <a:prstClr val="white"/>
+                        </a:solidFill>
+                        <a:ln>
+                          <a:noFill/>
+                        </a:ln>
+                      </wps:spPr>
+                      <wps:txbx>
+                        <w:txbxContent>
+                          <w:p>
+                            <w:pPr>
+                              <w:pStyle w:val="Caption"/>
+                              <w:jc w:val="center"/>
+                              <w:rPr>
+                                <w:rFonts w:ascii="Times New Roman" w:hAnsi="Times New Roman" w:cs="Times New Roman"/>
+                                <w:noProof/>
+                              </w:rPr>
+                            </w:pPr>
+                            <w:bookmarkStart w:id="44" w:name="_Toc117795118"/>
+                            <w:r>
+                              <w:t xml:space="preserve">Figure </w:t>
+                            </w:r>
+                            <w:fldSimple w:instr=" SEQ Figure \* ARABIC ">
+                              <w:r>
+                                <w:rPr>
+                                  <w:noProof/>
+                                </w:rPr>
+                                <w:t>10</w:t>
+                              </w:r>
+                            </w:fldSimple>
+                            <w:r>
+                              <w:t xml:space="preserve"> Level 0 (Context) data flow</w:t>
+                            </w:r>
+                            <w:r>
+                              <w:t xml:space="preserve"> diagram</w:t>
+                            </w:r>
+                            <w:bookmarkEnd w:id="44"/>
+                          </w:p>
+                        </w:txbxContent>
+                      </wps:txbx>
+                      <wps:bodyPr rot="0" spcFirstLastPara="0" vertOverflow="overflow" horzOverflow="overflow" vert="horz" wrap="square" lIns="0" tIns="0" rIns="0" bIns="0" numCol="1" spcCol="0" rtlCol="0" fromWordArt="0" anchor="t" anchorCtr="0" forceAA="0" compatLnSpc="1">
+                        <a:prstTxWarp prst="textNoShape">
+                          <a:avLst/>
+                        </a:prstTxWarp>
+                        <a:spAutoFit/>
+                      </wps:bodyPr>
+                    </wps:wsp>
+                  </a:graphicData>
+                </a:graphic>
+              </wp:anchor>
+            </w:drawing>
+          </mc:Choice>
+          <mc:Fallback>
+            <w:pict>
+              <v:shape w14:anchorId="0151B75E" id="Text Box 23" o:spid="_x0000_s1031" type="#_x0000_t202" style="position:absolute;left:0;text-align:left;margin-left:377.05pt;margin-top:254.6pt;width:428.25pt;height:.05pt;z-index:251686912;visibility:visible;mso-wrap-style:square;mso-wrap-distance-left:9pt;mso-wrap-distance-top:0;mso-wrap-distance-right:9pt;mso-wrap-distance-bottom:0;mso-position-horizontal:right;mso-position-horizontal-relative:margin;mso-position-vertical:absolute;mso-position-vertical-relative:text;v-text-anchor:top" o:gfxdata="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" stroked="f">
+                <v:textbox style="mso-fit-shape-to-text:t" inset="0,0,0,0">
+                  <w:txbxContent>
+                    <w:p>
+                      <w:pPr>
+                        <w:pStyle w:val="Caption"/>
+                        <w:jc w:val="center"/>
+                        <w:rPr>
+                          <w:rFonts w:ascii="Times New Roman" w:hAnsi="Times New Roman" w:cs="Times New Roman"/>
+                          <w:noProof/>
+                        </w:rPr>
+                      </w:pPr>
+                      <w:bookmarkStart w:id="45" w:name="_Toc117795118"/>
+                      <w:r>
+                        <w:t xml:space="preserve">Figure </w:t>
+                      </w:r>
+                      <w:fldSimple w:instr=" SEQ Figure \* ARABIC ">
+                        <w:r>
+                          <w:rPr>
+                            <w:noProof/>
+                          </w:rPr>
+                          <w:t>10</w:t>
+                        </w:r>
+                      </w:fldSimple>
+                      <w:r>
+                        <w:t xml:space="preserve"> Level 0 (Context) data flow</w:t>
+                      </w:r>
+                      <w:r>
+                        <w:t xml:space="preserve"> diagram</w:t>
+                      </w:r>
+                      <w:bookmarkEnd w:id="45"/>
+                    </w:p>
+                  </w:txbxContent>
+                </v:textbox>
+                <w10:wrap type="topAndBottom" anchorx="margin"/>
+              </v:shape>
+            </w:pict>
+          </mc:Fallback>
+        </mc:AlternateContent>
+      </w:r>
+      <w:r>
+        <w:rPr>
+          <w:noProof/>
+        </w:rPr>
+        <w:drawing>
+          <wp:anchor distT="0" distB="0" distL="114300" distR="114300" simplePos="0" relativeHeight="251680768" behindDoc="0" locked="0" layoutInCell="1" allowOverlap="1" wp14:anchorId="279DF274" wp14:editId="1F5022D1">
+            <wp:simplePos x="0" y="0"/>
+            <wp:positionH relativeFrom="margin">
+              <wp:align>center</wp:align>
+            </wp:positionH>
+            <wp:positionV relativeFrom="paragraph">
+              <wp:posOffset>1086485</wp:posOffset>
+            </wp:positionV>
+            <wp:extent cx="4551045" cy="2080260"/>
+            <wp:effectExtent l="0" t="0" r="1905" b="0"/>
+            <wp:wrapTopAndBottom/>
+            <wp:docPr id="20" name="Picture 20" descr="Graphical user interface, application&#10;&#10;Description automatically generated"/>
+            <wp:cNvGraphicFramePr>
+              <a:graphicFrameLocks xmlns:a="http://schemas.openxmlformats.org/drawingml/2006/main" noChangeAspect="1"/>
+            </wp:cNvGraphicFramePr>
+            <a:graphic xmlns:a="http://schemas.openxmlformats.org/drawingml/2006/main">
+              <a:graphicData uri="http://schemas.openxmlformats.org/drawingml/2006/picture">
+                <pic:pic xmlns:pic="http://schemas.openxmlformats.org/drawingml/2006/picture">
+                  <pic:nvPicPr>
+                    <pic:cNvPr id="20" name="Picture 20" descr="Graphical user interface, application&#10;&#10;Description automatically generated"/>
+                    <pic:cNvPicPr/>
+                  </pic:nvPicPr>
+                  <pic:blipFill>
+                    <a:blip r:embed="rId26">
+                      <a:extLst>
+                        <a:ext uri="{28A0092B-C50C-407E-A947-70E740481C1C}">
+                          <a14:useLocalDpi xmlns:a14="http://schemas.microsoft.com/office/drawing/2010/main" val="0"/>
+                        </a:ext>
+                      </a:extLst>
+                    </a:blip>
+                    <a:stretch>
+                      <a:fillRect/>
+                    </a:stretch>
+                  </pic:blipFill>
+                  <pic:spPr>
+                    <a:xfrm>
+                      <a:off x="0" y="0"/>
+                      <a:ext cx="4551045" cy="2080260"/>
+                    </a:xfrm>
+                    <a:prstGeom prst="rect">
+                      <a:avLst/>
+                    </a:prstGeom>
+                  </pic:spPr>
+                </pic:pic>
+              </a:graphicData>
+            </a:graphic>
+            <wp14:sizeRelH relativeFrom="margin">
+              <wp14:pctWidth>0</wp14:pctWidth>
+            </wp14:sizeRelH>
+            <wp14:sizeRelV relativeFrom="margin">
+              <wp14:pctHeight>0</wp14:pctHeight>
+            </wp14:sizeRelV>
+          </wp:anchor>
+        </w:drawing>
+      </w:r>
+      <w:r>
+        <w:t xml:space="preserve">On </w:t>
+      </w:r>
+      <w:r>
+        <w:rPr>
+          <w:b/>
+          <w:bCs/>
+        </w:rPr>
+        <w:t>Level 0</w:t>
+      </w:r>
+      <w:r>
+        <w:t xml:space="preserve"> there is a </w:t>
+      </w:r>
+      <w:r>
+        <w:rPr>
+          <w:b/>
+          <w:bCs/>
+        </w:rPr>
+        <w:t>Context Diagram</w:t>
+      </w:r>
+      <w:r>
+        <w:t xml:space="preserve"> which is a high-level </w:t>
+      </w:r>
+      <w:r>
+        <w:t>d</w:t>
+      </w:r>
+      <w:r>
+        <w:t xml:space="preserve">ata </w:t>
+      </w:r>
+      <w:r>
+        <w:t>f</w:t>
+      </w:r>
+      <w:r>
+        <w:t xml:space="preserve">low </w:t>
+      </w:r>
+      <w:r>
+        <w:t>d</w:t>
+      </w:r>
+      <w:r>
+        <w:t xml:space="preserve">iagram. It shows that we have an </w:t>
+      </w:r>
+      <w:r>
+        <w:rPr>
+          <w:i/>
+          <w:iCs/>
+        </w:rPr>
+        <w:t>administrator</w:t>
+      </w:r>
+      <w:r>
+        <w:t xml:space="preserve"> and the </w:t>
+      </w:r>
+      <w:r>
+        <w:rPr>
+          <w:i/>
+          <w:iCs/>
+        </w:rPr>
+        <w:t>physical system</w:t>
+      </w:r>
+      <w:r>
+        <w:t xml:space="preserve"> as entities that interact with the </w:t>
+      </w:r>
+      <w:r>
+        <w:rPr>
+          <w:i/>
+          <w:iCs/>
+        </w:rPr>
+        <w:t>application</w:t>
+      </w:r>
+      <w:r>
+        <w:t xml:space="preserve"> which represents the whole control system as a process. </w:t>
+      </w:r>
+      <w:r>
+        <w:t xml:space="preserve">The data sent by the </w:t>
+      </w:r>
+      <w:r>
+        <w:rPr>
+          <w:i/>
+          <w:iCs/>
+        </w:rPr>
+        <w:t>administrator</w:t>
+      </w:r>
+      <w:r>
+        <w:t xml:space="preserve"> to the </w:t>
+      </w:r>
+      <w:r>
+        <w:rPr>
+          <w:i/>
+          <w:iCs/>
+        </w:rPr>
+        <w:t>application</w:t>
+      </w:r>
+      <w:r>
+        <w:t xml:space="preserve"> are the initial parameters. It gets back from the </w:t>
+      </w:r>
+      <w:r>
+        <w:rPr>
+          <w:i/>
+          <w:iCs/>
+        </w:rPr>
+        <w:t>application</w:t>
+      </w:r>
+      <w:r>
+        <w:t xml:space="preserve"> the status report. On the other hand, we have the </w:t>
+      </w:r>
+      <w:r>
+        <w:rPr>
+          <w:i/>
+          <w:iCs/>
+        </w:rPr>
+        <w:t>physical system</w:t>
+      </w:r>
+      <w:r>
+        <w:t xml:space="preserve"> as an entity as well. It gets the start command from the </w:t>
+      </w:r>
+      <w:r>
+        <w:rPr>
+          <w:i/>
+          <w:iCs/>
+        </w:rPr>
+        <w:t>application</w:t>
+      </w:r>
+      <w:r>
+        <w:t>, and it sends back the measured values</w:t>
+      </w:r>
+    </w:p>
+    <w:p>
+      <w:pPr>
+        <w:pStyle w:val="Textcontent"/>
+        <w:spacing w:before="600"/>
+      </w:pPr>
+      <w:r>
+        <w:rPr>
+          <w:noProof/>
+        </w:rPr>
+        <w:drawing>
+          <wp:anchor distT="0" distB="0" distL="114300" distR="114300" simplePos="0" relativeHeight="251682816" behindDoc="0" locked="0" layoutInCell="1" allowOverlap="1" wp14:anchorId="108EA29C" wp14:editId="35FAAD87">
+            <wp:simplePos x="0" y="0"/>
+            <wp:positionH relativeFrom="margin">
+              <wp:align>center</wp:align>
+            </wp:positionH>
+            <wp:positionV relativeFrom="paragraph">
+              <wp:posOffset>3457575</wp:posOffset>
+            </wp:positionV>
+            <wp:extent cx="4615180" cy="2999105"/>
+            <wp:effectExtent l="0" t="0" r="0" b="0"/>
+            <wp:wrapTopAndBottom/>
+            <wp:docPr id="21" name="Picture 21"/>
+            <wp:cNvGraphicFramePr>
+              <a:graphicFrameLocks xmlns:a="http://schemas.openxmlformats.org/drawingml/2006/main" noChangeAspect="1"/>
+            </wp:cNvGraphicFramePr>
+            <a:graphic xmlns:a="http://schemas.openxmlformats.org/drawingml/2006/main">
+              <a:graphicData uri="http://schemas.openxmlformats.org/drawingml/2006/picture">
+                <pic:pic xmlns:pic="http://schemas.openxmlformats.org/drawingml/2006/picture">
+                  <pic:nvPicPr>
+                    <pic:cNvPr id="21" name="Picture 21"/>
+                    <pic:cNvPicPr/>
+                  </pic:nvPicPr>
+                  <pic:blipFill>
+                    <a:blip r:embed="rId27">
+                      <a:extLst>
+                        <a:ext uri="{28A0092B-C50C-407E-A947-70E740481C1C}">
+                          <a14:useLocalDpi xmlns:a14="http://schemas.microsoft.com/office/drawing/2010/main" val="0"/>
+                        </a:ext>
+                      </a:extLst>
+                    </a:blip>
+                    <a:stretch>
+                      <a:fillRect/>
+                    </a:stretch>
+                  </pic:blipFill>
+                  <pic:spPr>
+                    <a:xfrm>
+                      <a:off x="0" y="0"/>
+                      <a:ext cx="4615180" cy="2999105"/>
+                    </a:xfrm>
+                    <a:prstGeom prst="rect">
+                      <a:avLst/>
+                    </a:prstGeom>
+                  </pic:spPr>
+                </pic:pic>
+              </a:graphicData>
+            </a:graphic>
+            <wp14:sizeRelH relativeFrom="margin">
+              <wp14:pctWidth>0</wp14:pctWidth>
+            </wp14:sizeRelH>
+            <wp14:sizeRelV relativeFrom="margin">
+              <wp14:pctHeight>0</wp14:pctHeight>
+            </wp14:sizeRelV>
+          </wp:anchor>
+        </w:drawing>
+      </w:r>
+      <w:r>
+        <w:rPr>
+          <w:noProof/>
+        </w:rPr>
+        <mc:AlternateContent>
+          <mc:Choice Requires="wps">
+            <w:drawing>
+              <wp:anchor distT="0" distB="0" distL="114300" distR="114300" simplePos="0" relativeHeight="251688960" behindDoc="0" locked="0" layoutInCell="1" allowOverlap="1" wp14:anchorId="06E921F5" wp14:editId="68C81FA1">
+                <wp:simplePos x="0" y="0"/>
+                <wp:positionH relativeFrom="column">
+                  <wp:posOffset>461645</wp:posOffset>
+                </wp:positionH>
+                <wp:positionV relativeFrom="paragraph">
+                  <wp:posOffset>6620510</wp:posOffset>
+                </wp:positionV>
+                <wp:extent cx="4971415" cy="635"/>
+                <wp:effectExtent l="0" t="0" r="0" b="0"/>
+                <wp:wrapTopAndBottom/>
+                <wp:docPr id="24" name="Text Box 24"/>
+                <wp:cNvGraphicFramePr/>
+                <a:graphic xmlns:a="http://schemas.openxmlformats.org/drawingml/2006/main">
+                  <a:graphicData uri="http://schemas.microsoft.com/office/word/2010/wordprocessingShape">
+                    <wps:wsp>
+                      <wps:cNvSpPr txBox="1"/>
+                      <wps:spPr>
+                        <a:xfrm>
+                          <a:off x="0" y="0"/>
+                          <a:ext cx="4971415" cy="635"/>
+                        </a:xfrm>
+                        <a:prstGeom prst="rect">
+                          <a:avLst/>
+                        </a:prstGeom>
+                        <a:solidFill>
+                          <a:prstClr val="white"/>
+                        </a:solidFill>
+                        <a:ln>
+                          <a:noFill/>
+                        </a:ln>
+                      </wps:spPr>
+                      <wps:txbx>
+                        <w:txbxContent>
+                          <w:p>
+                            <w:pPr>
+                              <w:pStyle w:val="Caption"/>
+                              <w:jc w:val="center"/>
+                              <w:rPr>
+                                <w:rFonts w:ascii="Times New Roman" w:hAnsi="Times New Roman" w:cs="Times New Roman"/>
+                                <w:noProof/>
+                              </w:rPr>
+                            </w:pPr>
+                            <w:bookmarkStart w:id="46" w:name="_Toc117795119"/>
+                            <w:r>
+                              <w:t xml:space="preserve">Figure </w:t>
+                            </w:r>
+                            <w:fldSimple w:instr=" SEQ Figure \* ARABIC ">
+                              <w:r>
+                                <w:rPr>
+                                  <w:noProof/>
+                                </w:rPr>
+                                <w:t>11</w:t>
+                              </w:r>
+                            </w:fldSimple>
+                            <w:r>
+                              <w:t xml:space="preserve"> Level 1 data flow diagram</w:t>
+                            </w:r>
+                            <w:bookmarkEnd w:id="46"/>
+                          </w:p>
+                        </w:txbxContent>
+                      </wps:txbx>
+                      <wps:bodyPr rot="0" spcFirstLastPara="0" vertOverflow="overflow" horzOverflow="overflow" vert="horz" wrap="square" lIns="0" tIns="0" rIns="0" bIns="0" numCol="1" spcCol="0" rtlCol="0" fromWordArt="0" anchor="t" anchorCtr="0" forceAA="0" compatLnSpc="1">
+                        <a:prstTxWarp prst="textNoShape">
+                          <a:avLst/>
+                        </a:prstTxWarp>
+                        <a:spAutoFit/>
+                      </wps:bodyPr>
+                    </wps:wsp>
+                  </a:graphicData>
+                </a:graphic>
+              </wp:anchor>
+            </w:drawing>
+          </mc:Choice>
+          <mc:Fallback>
+            <w:pict>
+              <v:shape w14:anchorId="06E921F5" id="Text Box 24" o:spid="_x0000_s1032" type="#_x0000_t202" style="position:absolute;left:0;text-align:left;margin-left:36.35pt;margin-top:521.3pt;width:391.45pt;height:.05pt;z-index:251688960;visibility:visible;mso-wrap-style:square;mso-wrap-distance-left:9pt;mso-wrap-distance-top:0;mso-wrap-distance-right:9pt;mso-wrap-distance-bottom:0;mso-position-horizontal:absolute;mso-position-horizontal-relative:text;mso-position-vertical:absolute;mso-position-vertical-relative:text;v-text-anchor:top" o:gfxdata="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" stroked="f">
+                <v:textbox style="mso-fit-shape-to-text:t" inset="0,0,0,0">
+                  <w:txbxContent>
+                    <w:p>
+                      <w:pPr>
+                        <w:pStyle w:val="Caption"/>
+                        <w:jc w:val="center"/>
+                        <w:rPr>
+                          <w:rFonts w:ascii="Times New Roman" w:hAnsi="Times New Roman" w:cs="Times New Roman"/>
+                          <w:noProof/>
+                        </w:rPr>
+                      </w:pPr>
+                      <w:bookmarkStart w:id="47" w:name="_Toc117795119"/>
+                      <w:r>
+                        <w:t xml:space="preserve">Figure </w:t>
+                      </w:r>
+                      <w:fldSimple w:instr=" SEQ Figure \* ARABIC ">
+                        <w:r>
+                          <w:rPr>
+                            <w:noProof/>
+                          </w:rPr>
+                          <w:t>11</w:t>
+                        </w:r>
+                      </w:fldSimple>
+                      <w:r>
+                        <w:t xml:space="preserve"> Level 1 data flow diagram</w:t>
+                      </w:r>
+                      <w:bookmarkEnd w:id="47"/>
+                    </w:p>
+                  </w:txbxContent>
+                </v:textbox>
+                <w10:wrap type="topAndBottom"/>
+              </v:shape>
+            </w:pict>
+          </mc:Fallback>
+        </mc:AlternateContent>
+      </w:r>
+      <w:r>
+        <w:t xml:space="preserve">The </w:t>
+      </w:r>
+      <w:r>
+        <w:rPr>
+          <w:b/>
+          <w:bCs/>
+        </w:rPr>
+        <w:t>level 1</w:t>
+      </w:r>
+      <w:r>
+        <w:t xml:space="preserve"> diagra</w:t>
+      </w:r>
+      <w:r>
+        <w:t xml:space="preserve">m puts more detail in the context diagram. It highlights the main functions of the system. In addition to the diagram a level below it adds the </w:t>
+      </w:r>
+      <w:r>
+        <w:rPr>
+          <w:i/>
+          <w:iCs/>
+        </w:rPr>
+        <w:t>database</w:t>
+      </w:r>
+      <w:r>
+        <w:t xml:space="preserve"> which is used by the </w:t>
+      </w:r>
+      <w:r>
+        <w:rPr>
+          <w:i/>
+          <w:iCs/>
+        </w:rPr>
+        <w:t>start system</w:t>
+      </w:r>
+      <w:r>
+        <w:t xml:space="preserve"> process to save </w:t>
+      </w:r>
+      <w:r>
+        <w:t xml:space="preserve">measurement </w:t>
+      </w:r>
+      <w:r>
+        <w:t xml:space="preserve">data into it. It is also queried by the </w:t>
+      </w:r>
+      <w:r>
+        <w:rPr>
+          <w:i/>
+          <w:iCs/>
+        </w:rPr>
+        <w:t>generate live</w:t>
+      </w:r>
+      <w:r>
+        <w:t xml:space="preserve"> </w:t>
+      </w:r>
+      <w:r>
+        <w:rPr>
+          <w:i/>
+          <w:iCs/>
+        </w:rPr>
+        <w:t>report</w:t>
+      </w:r>
+      <w:r>
+        <w:t xml:space="preserve"> process for which it provides the measured values in the past. The </w:t>
+      </w:r>
+      <w:r>
+        <w:rPr>
+          <w:i/>
+          <w:iCs/>
+        </w:rPr>
+        <w:t>generate live report</w:t>
+      </w:r>
+      <w:r>
+        <w:t xml:space="preserve"> process than sends the report to the </w:t>
+      </w:r>
+      <w:r>
+        <w:rPr>
+          <w:i/>
+          <w:iCs/>
+        </w:rPr>
+        <w:t>administrator</w:t>
+      </w:r>
+      <w:r>
+        <w:t>.</w:t>
+      </w:r>
+    </w:p>
+    <w:p>
+      <w:pPr>
+        <w:pStyle w:val="Textcontent"/>
+        <w:spacing w:before="600"/>
+      </w:pPr>
+      <w:r>
+        <w:rPr>
+          <w:noProof/>
+        </w:rPr>
+        <w:lastRenderedPageBreak/>
+        <mc:AlternateContent>
+          <mc:Choice Requires="wps">
+            <w:drawing>
+              <wp:anchor distT="0" distB="0" distL="114300" distR="114300" simplePos="0" relativeHeight="251691008" behindDoc="0" locked="0" layoutInCell="1" allowOverlap="1" wp14:anchorId="3A08AFF0" wp14:editId="3122A97A">
+                <wp:simplePos x="0" y="0"/>
+                <wp:positionH relativeFrom="margin">
+                  <wp:align>center</wp:align>
+                </wp:positionH>
+                <wp:positionV relativeFrom="paragraph">
+                  <wp:posOffset>3912870</wp:posOffset>
+                </wp:positionV>
+                <wp:extent cx="6102985" cy="635"/>
+                <wp:effectExtent l="0" t="0" r="0" b="0"/>
+                <wp:wrapTopAndBottom/>
+                <wp:docPr id="25" name="Text Box 25"/>
+                <wp:cNvGraphicFramePr/>
+                <a:graphic xmlns:a="http://schemas.openxmlformats.org/drawingml/2006/main">
+                  <a:graphicData uri="http://schemas.microsoft.com/office/word/2010/wordprocessingShape">
+                    <wps:wsp>
+                      <wps:cNvSpPr txBox="1"/>
+                      <wps:spPr>
+                        <a:xfrm>
+                          <a:off x="0" y="0"/>
+                          <a:ext cx="6102985" cy="635"/>
+                        </a:xfrm>
+                        <a:prstGeom prst="rect">
+                          <a:avLst/>
+                        </a:prstGeom>
+                        <a:solidFill>
+                          <a:prstClr val="white"/>
+                        </a:solidFill>
+                        <a:ln>
+                          <a:noFill/>
+                        </a:ln>
+                      </wps:spPr>
+                      <wps:txbx>
+                        <w:txbxContent>
+                          <w:p>
+                            <w:pPr>
+                              <w:pStyle w:val="Caption"/>
+                              <w:jc w:val="center"/>
+                              <w:rPr>
+                                <w:rFonts w:ascii="Times New Roman" w:hAnsi="Times New Roman" w:cs="Times New Roman"/>
+                                <w:noProof/>
+                              </w:rPr>
+                            </w:pPr>
+                            <w:bookmarkStart w:id="48" w:name="_Toc117795120"/>
+                            <w:r>
+                              <w:t xml:space="preserve">Figure </w:t>
+                            </w:r>
+                            <w:fldSimple w:instr=" SEQ Figure \* ARABIC ">
+                              <w:r>
+                                <w:rPr>
+                                  <w:noProof/>
+                                </w:rPr>
+                                <w:t>12</w:t>
+                              </w:r>
+                            </w:fldSimple>
+                            <w:r>
+                              <w:t xml:space="preserve"> Level 2 data flow diagram</w:t>
+                            </w:r>
+                            <w:bookmarkEnd w:id="48"/>
+                          </w:p>
+                        </w:txbxContent>
+                      </wps:txbx>
+                      <wps:bodyPr rot="0" spcFirstLastPara="0" vertOverflow="overflow" horzOverflow="overflow" vert="horz" wrap="square" lIns="0" tIns="0" rIns="0" bIns="0" numCol="1" spcCol="0" rtlCol="0" fromWordArt="0" anchor="t" anchorCtr="0" forceAA="0" compatLnSpc="1">
+                        <a:prstTxWarp prst="textNoShape">
+                          <a:avLst/>
+                        </a:prstTxWarp>
+                        <a:spAutoFit/>
+                      </wps:bodyPr>
+                    </wps:wsp>
+                  </a:graphicData>
+                </a:graphic>
+              </wp:anchor>
+            </w:drawing>
+          </mc:Choice>
+          <mc:Fallback>
+            <w:pict>
+              <v:shape w14:anchorId="3A08AFF0" id="Text Box 25" o:spid="_x0000_s1033" type="#_x0000_t202" style="position:absolute;left:0;text-align:left;margin-left:0;margin-top:308.1pt;width:480.55pt;height:.05pt;z-index:251691008;visibility:visible;mso-wrap-style:square;mso-wrap-distance-left:9pt;mso-wrap-distance-top:0;mso-wrap-distance-right:9pt;mso-wrap-distance-bottom:0;mso-position-horizontal:center;mso-position-horizontal-relative:margin;mso-position-vertical:absolute;mso-position-vertical-relative:text;v-text-anchor:top" o:gfxdata="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" stroked="f">
+                <v:textbox style="mso-fit-shape-to-text:t" inset="0,0,0,0">
+                  <w:txbxContent>
+                    <w:p>
+                      <w:pPr>
+                        <w:pStyle w:val="Caption"/>
+                        <w:jc w:val="center"/>
+                        <w:rPr>
+                          <w:rFonts w:ascii="Times New Roman" w:hAnsi="Times New Roman" w:cs="Times New Roman"/>
+                          <w:noProof/>
+                        </w:rPr>
+                      </w:pPr>
+                      <w:bookmarkStart w:id="49" w:name="_Toc117795120"/>
+                      <w:r>
+                        <w:t xml:space="preserve">Figure </w:t>
+                      </w:r>
+                      <w:fldSimple w:instr=" SEQ Figure \* ARABIC ">
+                        <w:r>
+                          <w:rPr>
+                            <w:noProof/>
+                          </w:rPr>
+                          <w:t>12</w:t>
+                        </w:r>
+                      </w:fldSimple>
+                      <w:r>
+                        <w:t xml:space="preserve"> Level 2 data flow diagram</w:t>
+                      </w:r>
+                      <w:bookmarkEnd w:id="49"/>
+                    </w:p>
+                  </w:txbxContent>
+                </v:textbox>
+                <w10:wrap type="topAndBottom" anchorx="margin"/>
+              </v:shape>
+            </w:pict>
+          </mc:Fallback>
+        </mc:AlternateContent>
+      </w:r>
+      <w:r>
+        <w:rPr>
+          <w:noProof/>
+        </w:rPr>
+        <w:drawing>
+          <wp:anchor distT="0" distB="0" distL="114300" distR="114300" simplePos="0" relativeHeight="251684864" behindDoc="0" locked="0" layoutInCell="1" allowOverlap="1" wp14:anchorId="5C214E19" wp14:editId="7661C2B1">
+            <wp:simplePos x="0" y="0"/>
+            <wp:positionH relativeFrom="margin">
+              <wp:align>center</wp:align>
+            </wp:positionH>
+            <wp:positionV relativeFrom="paragraph">
+              <wp:posOffset>1115060</wp:posOffset>
+            </wp:positionV>
+            <wp:extent cx="5664835" cy="2687320"/>
+            <wp:effectExtent l="0" t="0" r="0" b="0"/>
+            <wp:wrapTopAndBottom/>
+            <wp:docPr id="22" name="Picture 22"/>
+            <wp:cNvGraphicFramePr>
+              <a:graphicFrameLocks xmlns:a="http://schemas.openxmlformats.org/drawingml/2006/main" noChangeAspect="1"/>
+            </wp:cNvGraphicFramePr>
+            <a:graphic xmlns:a="http://schemas.openxmlformats.org/drawingml/2006/main">
+              <a:graphicData uri="http://schemas.openxmlformats.org/drawingml/2006/picture">
+                <pic:pic xmlns:pic="http://schemas.openxmlformats.org/drawingml/2006/picture">
+                  <pic:nvPicPr>
+                    <pic:cNvPr id="22" name="Picture 22"/>
+                    <pic:cNvPicPr/>
+                  </pic:nvPicPr>
+                  <pic:blipFill>
+                    <a:blip r:embed="rId28">
+                      <a:extLst>
+                        <a:ext uri="{28A0092B-C50C-407E-A947-70E740481C1C}">
+                          <a14:useLocalDpi xmlns:a14="http://schemas.microsoft.com/office/drawing/2010/main" val="0"/>
+                        </a:ext>
+                      </a:extLst>
+                    </a:blip>
+                    <a:stretch>
+                      <a:fillRect/>
+                    </a:stretch>
+                  </pic:blipFill>
+                  <pic:spPr>
+                    <a:xfrm>
+                      <a:off x="0" y="0"/>
+                      <a:ext cx="5664835" cy="2687320"/>
+                    </a:xfrm>
+                    <a:prstGeom prst="rect">
+                      <a:avLst/>
+                    </a:prstGeom>
+                  </pic:spPr>
+                </pic:pic>
+              </a:graphicData>
+            </a:graphic>
+            <wp14:sizeRelH relativeFrom="margin">
+              <wp14:pctWidth>0</wp14:pctWidth>
+            </wp14:sizeRelH>
+            <wp14:sizeRelV relativeFrom="margin">
+              <wp14:pctHeight>0</wp14:pctHeight>
+            </wp14:sizeRelV>
+          </wp:anchor>
+        </w:drawing>
+      </w:r>
+      <w:r>
+        <w:t xml:space="preserve">The </w:t>
+      </w:r>
+      <w:r>
+        <w:rPr>
+          <w:b/>
+          <w:bCs/>
+        </w:rPr>
+        <w:t>Level 2</w:t>
+      </w:r>
+      <w:r>
+        <w:t xml:space="preserve"> Data Flow Diagram adds even more detail the previous ones. The </w:t>
+      </w:r>
+      <w:r>
+        <w:rPr>
+          <w:i/>
+          <w:iCs/>
+        </w:rPr>
+        <w:t xml:space="preserve">start </w:t>
+      </w:r>
+      <w:proofErr w:type="gramStart"/>
+      <w:r>
+        <w:rPr>
+          <w:i/>
+          <w:iCs/>
+        </w:rPr>
+        <w:t xml:space="preserve">system  </w:t>
+      </w:r>
+      <w:r>
+        <w:t>process</w:t>
+      </w:r>
+      <w:proofErr w:type="gramEnd"/>
+      <w:r>
+        <w:t xml:space="preserve"> is divided further into a </w:t>
+      </w:r>
+      <w:r>
+        <w:rPr>
+          <w:i/>
+          <w:iCs/>
+        </w:rPr>
+        <w:t xml:space="preserve">check value </w:t>
+      </w:r>
+      <w:r>
+        <w:t xml:space="preserve">process that receives an inquiry from the physical system to take measurements, and it provides the values back to the requester. The data storage receives its values from this process </w:t>
+      </w:r>
+      <w:r>
+        <w:t>as well</w:t>
+      </w:r>
+      <w:r>
+        <w:t xml:space="preserve">. </w:t>
+      </w:r>
+      <w:r>
+        <w:t>O</w:t>
+      </w:r>
+      <w:r>
+        <w:t xml:space="preserve">n this level a </w:t>
+      </w:r>
+      <w:r>
+        <w:rPr>
+          <w:i/>
+          <w:iCs/>
+        </w:rPr>
+        <w:t>balance environment</w:t>
+      </w:r>
+      <w:r>
+        <w:t xml:space="preserve"> process is added which receives the desired values and the actual values and acts on the actuators to reach </w:t>
+      </w:r>
+      <w:r>
+        <w:t xml:space="preserve">those </w:t>
+      </w:r>
+      <w:r>
+        <w:t>values.</w:t>
+      </w:r>
     </w:p>
     <w:p>
       <w:pPr>
         <w:pStyle w:val="Sectiontitle"/>
       </w:pPr>
-      <w:bookmarkStart w:id="33" w:name="_Toc117247988"/>
-      <w:bookmarkStart w:id="34" w:name="_Toc117518690"/>
-      <w:r>
-        <w:lastRenderedPageBreak/>
+      <w:bookmarkStart w:id="50" w:name="_Toc117247988"/>
+      <w:bookmarkStart w:id="51" w:name="_Toc117794447"/>
+      <w:r>
         <w:t>5 References</w:t>
       </w:r>
-      <w:bookmarkEnd w:id="33"/>
-      <w:bookmarkEnd w:id="34"/>
+      <w:bookmarkEnd w:id="50"/>
+      <w:bookmarkEnd w:id="51"/>
     </w:p>
     <w:p>
       <w:pPr>
@@ -6644,7 +9150,7 @@
         </w:rPr>
         <w:t xml:space="preserve">Retrieved from: </w:t>
       </w:r>
-      <w:hyperlink r:id="rId13" w:history="1">
+      <w:hyperlink r:id="rId29" w:history="1">
         <w:r>
           <w:rPr>
             <w:rStyle w:val="Hyperlink"/>
@@ -6688,34 +9194,122 @@
         </w:rPr>
         <w:t>” [Google Scholar]</w:t>
       </w:r>
-    </w:p>
-    <w:p>
-      <w:pPr>
-        <w:pStyle w:val="ListParagraph"/>
+      <w:r>
         <w:rPr>
           <w:rFonts w:ascii="Times New Roman" w:hAnsi="Times New Roman" w:cs="Times New Roman"/>
           <w:lang w:val="en-US"/>
         </w:rPr>
-      </w:pPr>
-      <w:r>
+        <w:t xml:space="preserve"> </w:t>
+      </w:r>
+    </w:p>
+    <w:p>
+      <w:pPr>
+        <w:pStyle w:val="ListParagraph"/>
         <w:rPr>
           <w:rFonts w:ascii="Times New Roman" w:hAnsi="Times New Roman" w:cs="Times New Roman"/>
           <w:lang w:val="en-US"/>
         </w:rPr>
-        <w:t>Retrieved from:</w:t>
-      </w:r>
+      </w:pPr>
       <w:r>
         <w:rPr>
           <w:rFonts w:ascii="Times New Roman" w:hAnsi="Times New Roman" w:cs="Times New Roman"/>
           <w:lang w:val="en-US"/>
         </w:rPr>
-        <w:t xml:space="preserve"> https://www.mdpi.com/2311-7524/7/9/283/htm</w:t>
-      </w:r>
+        <w:t xml:space="preserve">Retrieved from: </w:t>
+      </w:r>
+      <w:hyperlink r:id="rId30" w:history="1">
+        <w:r>
+          <w:rPr>
+            <w:rStyle w:val="Hyperlink"/>
+            <w:rFonts w:ascii="Times New Roman" w:hAnsi="Times New Roman" w:cs="Times New Roman"/>
+            <w:lang w:val="en-US"/>
+          </w:rPr>
+          <w:t>https://www.mdpi.com/2311-7524/7/9/283/htm</w:t>
+        </w:r>
+      </w:hyperlink>
+    </w:p>
+    <w:p>
+      <w:pPr>
+        <w:pStyle w:val="ListParagraph"/>
+        <w:numPr>
+          <w:ilvl w:val="0"/>
+          <w:numId w:val="8"/>
+        </w:numPr>
+        <w:rPr>
+          <w:rFonts w:ascii="Times New Roman" w:hAnsi="Times New Roman" w:cs="Times New Roman"/>
+          <w:lang w:val="en-US"/>
+        </w:rPr>
+      </w:pPr>
+      <w:r>
+        <w:rPr>
+          <w:rFonts w:ascii="Times New Roman" w:hAnsi="Times New Roman" w:cs="Times New Roman"/>
+          <w:lang w:val="en-US"/>
+        </w:rPr>
+        <w:t xml:space="preserve">Data Flow Diagrams: </w:t>
+      </w:r>
+      <w:r>
+        <w:rPr>
+          <w:rFonts w:ascii="Times New Roman" w:hAnsi="Times New Roman" w:cs="Times New Roman"/>
+          <w:lang w:val="en-US"/>
+        </w:rPr>
+        <w:br/>
+      </w:r>
+      <w:r>
+        <w:rPr>
+          <w:rFonts w:ascii="Times New Roman" w:hAnsi="Times New Roman" w:cs="Times New Roman"/>
+          <w:lang w:val="en-US"/>
+        </w:rPr>
+        <w:t xml:space="preserve">Retrieved from: </w:t>
+      </w:r>
+      <w:hyperlink r:id="rId31" w:history="1">
+        <w:r>
+          <w:rPr>
+            <w:rStyle w:val="Hyperlink"/>
+            <w:rFonts w:ascii="Times New Roman" w:hAnsi="Times New Roman" w:cs="Times New Roman"/>
+            <w:lang w:val="en-US"/>
+          </w:rPr>
+          <w:t>https://www.youtube.com/watch?v=euI2AFobS0w</w:t>
+        </w:r>
+      </w:hyperlink>
+      <w:r>
+        <w:rPr>
+          <w:rFonts w:ascii="Times New Roman" w:hAnsi="Times New Roman" w:cs="Times New Roman"/>
+          <w:lang w:val="en-US"/>
+        </w:rPr>
+        <w:br/>
+      </w:r>
+      <w:hyperlink r:id="rId32" w:history="1">
+        <w:r>
+          <w:rPr>
+            <w:rStyle w:val="Hyperlink"/>
+            <w:rFonts w:ascii="Times New Roman" w:hAnsi="Times New Roman" w:cs="Times New Roman"/>
+            <w:lang w:val="en-US"/>
+          </w:rPr>
+          <w:t>https://www.geeksforgeeks.org/levels-in-data-flow-diagrams-dfd/</w:t>
+        </w:r>
+      </w:hyperlink>
+    </w:p>
+    <w:p>
+      <w:pPr>
+        <w:pStyle w:val="ListParagraph"/>
+        <w:rPr>
+          <w:rFonts w:ascii="Times New Roman" w:hAnsi="Times New Roman" w:cs="Times New Roman"/>
+          <w:lang w:val="en-US"/>
+        </w:rPr>
+      </w:pPr>
+    </w:p>
+    <w:p>
+      <w:pPr>
+        <w:rPr>
+          <w:rFonts w:ascii="Times New Roman" w:hAnsi="Times New Roman" w:cs="Times New Roman"/>
+          <w:lang w:val="en-US"/>
+        </w:rPr>
+      </w:pPr>
     </w:p>
     <w:sectPr>
-      <w:headerReference w:type="default" r:id="rId14"/>
-      <w:footerReference w:type="default" r:id="rId15"/>
-      <w:headerReference w:type="first" r:id="rId16"/>
+      <w:headerReference w:type="default" r:id="rId33"/>
+      <w:footerReference w:type="default" r:id="rId34"/>
+      <w:headerReference w:type="first" r:id="rId35"/>
       <w:pgSz w:w="11906" w:h="16838"/>
       <w:pgMar w:top="1440" w:right="1440" w:bottom="1440" w:left="1440" w:header="397" w:footer="720" w:gutter="0"/>
       <w:pgNumType w:start="1"/>
@@ -8961,6 +11555,92 @@
     </w:lvl>
   </w:abstractNum>
   <w:abstractNum w:abstractNumId="19" w15:restartNumberingAfterBreak="0">
+    <w:nsid w:val="56BF272F"/>
+    <w:multiLevelType w:val="hybridMultilevel"/>
+    <w:tmpl w:val="C2F24B92"/>
+    <w:lvl w:ilvl="0" w:tplc="0409000F">
+      <w:start w:val="1"/>
+      <w:numFmt w:val="decimal"/>
+      <w:lvlText w:val="%1."/>
+      <w:lvlJc w:val="left"/>
+      <w:pPr>
+        <w:ind w:left="360" w:hanging="360"/>
+      </w:pPr>
+    </w:lvl>
+    <w:lvl w:ilvl="1" w:tplc="04090019" w:tentative="1">
+      <w:start w:val="1"/>
+      <w:numFmt w:val="lowerLetter"/>
+      <w:lvlText w:val="%2."/>
+      <w:lvlJc w:val="left"/>
+      <w:pPr>
+        <w:ind w:left="1080" w:hanging="360"/>
+      </w:pPr>
+    </w:lvl>
+    <w:lvl w:ilvl="2" w:tplc="0409001B" w:tentative="1">
+      <w:start w:val="1"/>
+      <w:numFmt w:val="lowerRoman"/>
+      <w:lvlText w:val="%3."/>
+      <w:lvlJc w:val="right"/>
+      <w:pPr>
+        <w:ind w:left="1800" w:hanging="180"/>
+      </w:pPr>
+    </w:lvl>
+    <w:lvl w:ilvl="3" w:tplc="0409000F" w:tentative="1">
+      <w:start w:val="1"/>
+      <w:numFmt w:val="decimal"/>
+      <w:lvlText w:val="%4."/>
+      <w:lvlJc w:val="left"/>
+      <w:pPr>
+        <w:ind w:left="2520" w:hanging="360"/>
+      </w:pPr>
+    </w:lvl>
+    <w:lvl w:ilvl="4" w:tplc="04090019" w:tentative="1">
+      <w:start w:val="1"/>
+      <w:numFmt w:val="lowerLetter"/>
+      <w:lvlText w:val="%5."/>
+      <w:lvlJc w:val="left"/>
+      <w:pPr>
+        <w:ind w:left="3240" w:hanging="360"/>
+      </w:pPr>
+    </w:lvl>
+    <w:lvl w:ilvl="5" w:tplc="0409001B" w:tentative="1">
+      <w:start w:val="1"/>
+      <w:numFmt w:val="lowerRoman"/>
+      <w:lvlText w:val="%6."/>
+      <w:lvlJc w:val="right"/>
+      <w:pPr>
+        <w:ind w:left="3960" w:hanging="180"/>
+      </w:pPr>
+    </w:lvl>
+    <w:lvl w:ilvl="6" w:tplc="0409000F" w:tentative="1">
+      <w:start w:val="1"/>
+      <w:numFmt w:val="decimal"/>
+      <w:lvlText w:val="%7."/>
+      <w:lvlJc w:val="left"/>
+      <w:pPr>
+        <w:ind w:left="4680" w:hanging="360"/>
+      </w:pPr>
+    </w:lvl>
+    <w:lvl w:ilvl="7" w:tplc="04090019" w:tentative="1">
+      <w:start w:val="1"/>
+      <w:numFmt w:val="lowerLetter"/>
+      <w:lvlText w:val="%8."/>
+      <w:lvlJc w:val="left"/>
+      <w:pPr>
+        <w:ind w:left="5400" w:hanging="360"/>
+      </w:pPr>
+    </w:lvl>
+    <w:lvl w:ilvl="8" w:tplc="0409001B" w:tentative="1">
+      <w:start w:val="1"/>
+      <w:numFmt w:val="lowerRoman"/>
+      <w:lvlText w:val="%9."/>
+      <w:lvlJc w:val="right"/>
+      <w:pPr>
+        <w:ind w:left="6120" w:hanging="180"/>
+      </w:pPr>
+    </w:lvl>
+  </w:abstractNum>
+  <w:abstractNum w:abstractNumId="20" w15:restartNumberingAfterBreak="0">
     <w:nsid w:val="581A2252"/>
     <w:multiLevelType w:val="multilevel"/>
     <w:tmpl w:val="B78AE16C"/>
@@ -9073,7 +11753,7 @@
       </w:rPr>
     </w:lvl>
   </w:abstractNum>
-  <w:abstractNum w:abstractNumId="20" w15:restartNumberingAfterBreak="0">
+  <w:abstractNum w:abstractNumId="21" w15:restartNumberingAfterBreak="0">
     <w:nsid w:val="61F006CE"/>
     <w:multiLevelType w:val="hybridMultilevel"/>
     <w:tmpl w:val="66F6863A"/>
@@ -9089,7 +11769,7 @@
         <w:rFonts w:hint="default"/>
       </w:rPr>
     </w:lvl>
-    <w:lvl w:ilvl="1" w:tplc="08090003" w:tentative="1">
+    <w:lvl w:ilvl="1" w:tplc="08090003">
       <w:start w:val="1"/>
       <w:numFmt w:val="bullet"/>
       <w:lvlText w:val="o"/>
@@ -9186,7 +11866,7 @@
       </w:rPr>
     </w:lvl>
   </w:abstractNum>
-  <w:abstractNum w:abstractNumId="21" w15:restartNumberingAfterBreak="0">
+  <w:abstractNum w:abstractNumId="22" w15:restartNumberingAfterBreak="0">
     <w:nsid w:val="685021F1"/>
     <w:multiLevelType w:val="hybridMultilevel"/>
     <w:tmpl w:val="A68A8CC0"/>
@@ -9299,7 +11979,7 @@
       </w:rPr>
     </w:lvl>
   </w:abstractNum>
-  <w:abstractNum w:abstractNumId="22" w15:restartNumberingAfterBreak="0">
+  <w:abstractNum w:abstractNumId="23" w15:restartNumberingAfterBreak="0">
     <w:nsid w:val="68C81F5B"/>
     <w:multiLevelType w:val="hybridMultilevel"/>
     <w:tmpl w:val="E38E53C4"/>
@@ -9412,7 +12092,7 @@
       </w:rPr>
     </w:lvl>
   </w:abstractNum>
-  <w:abstractNum w:abstractNumId="23" w15:restartNumberingAfterBreak="0">
+  <w:abstractNum w:abstractNumId="24" w15:restartNumberingAfterBreak="0">
     <w:nsid w:val="6F555193"/>
     <w:multiLevelType w:val="hybridMultilevel"/>
     <w:tmpl w:val="A19C6852"/>
@@ -9501,7 +12181,7 @@
       </w:pPr>
     </w:lvl>
   </w:abstractNum>
-  <w:abstractNum w:abstractNumId="24" w15:restartNumberingAfterBreak="0">
+  <w:abstractNum w:abstractNumId="25" w15:restartNumberingAfterBreak="0">
     <w:nsid w:val="6F6550F8"/>
     <w:multiLevelType w:val="hybridMultilevel"/>
     <w:tmpl w:val="D0CC9844"/>
@@ -9614,7 +12294,7 @@
       </w:rPr>
     </w:lvl>
   </w:abstractNum>
-  <w:abstractNum w:abstractNumId="25" w15:restartNumberingAfterBreak="0">
+  <w:abstractNum w:abstractNumId="26" w15:restartNumberingAfterBreak="0">
     <w:nsid w:val="78103E95"/>
     <w:multiLevelType w:val="hybridMultilevel"/>
     <w:tmpl w:val="4A4CB26A"/>
@@ -9704,7 +12384,7 @@
       </w:pPr>
     </w:lvl>
   </w:abstractNum>
-  <w:abstractNum w:abstractNumId="26" w15:restartNumberingAfterBreak="0">
+  <w:abstractNum w:abstractNumId="27" w15:restartNumberingAfterBreak="0">
     <w:nsid w:val="7B007C10"/>
     <w:multiLevelType w:val="hybridMultilevel"/>
     <w:tmpl w:val="25D0F9A6"/>
@@ -9793,7 +12473,7 @@
       </w:pPr>
     </w:lvl>
   </w:abstractNum>
-  <w:abstractNum w:abstractNumId="27" w15:restartNumberingAfterBreak="0">
+  <w:abstractNum w:abstractNumId="28" w15:restartNumberingAfterBreak="0">
     <w:nsid w:val="7B3A4075"/>
     <w:multiLevelType w:val="hybridMultilevel"/>
     <w:tmpl w:val="4176BB34"/>
@@ -9907,7 +12587,7 @@
     </w:lvl>
   </w:abstractNum>
   <w:num w:numId="1" w16cid:durableId="1346401211">
-    <w:abstractNumId w:val="19"/>
+    <w:abstractNumId w:val="20"/>
   </w:num>
   <w:num w:numId="2" w16cid:durableId="2031181397">
     <w:abstractNumId w:val="5"/>
@@ -9925,10 +12605,10 @@
     <w:abstractNumId w:val="14"/>
   </w:num>
   <w:num w:numId="7" w16cid:durableId="1709526637">
-    <w:abstractNumId w:val="21"/>
+    <w:abstractNumId w:val="22"/>
   </w:num>
   <w:num w:numId="8" w16cid:durableId="304891206">
-    <w:abstractNumId w:val="20"/>
+    <w:abstractNumId w:val="21"/>
   </w:num>
   <w:num w:numId="9" w16cid:durableId="1459568124">
     <w:abstractNumId w:val="12"/>
@@ -9949,7 +12629,7 @@
     <w:abstractNumId w:val="1"/>
   </w:num>
   <w:num w:numId="15" w16cid:durableId="244262776">
-    <w:abstractNumId w:val="22"/>
+    <w:abstractNumId w:val="23"/>
   </w:num>
   <w:num w:numId="16" w16cid:durableId="1677032601">
     <w:abstractNumId w:val="11"/>
@@ -9964,10 +12644,10 @@
     </w:lvlOverride>
   </w:num>
   <w:num w:numId="19" w16cid:durableId="509180635">
-    <w:abstractNumId w:val="25"/>
+    <w:abstractNumId w:val="26"/>
   </w:num>
   <w:num w:numId="20" w16cid:durableId="812597353">
-    <w:abstractNumId w:val="25"/>
+    <w:abstractNumId w:val="26"/>
     <w:lvlOverride w:ilvl="0">
       <w:startOverride w:val="1"/>
     </w:lvlOverride>
@@ -10012,7 +12692,7 @@
     <w:abstractNumId w:val="9"/>
   </w:num>
   <w:num w:numId="25" w16cid:durableId="1887328507">
-    <w:abstractNumId w:val="25"/>
+    <w:abstractNumId w:val="26"/>
     <w:lvlOverride w:ilvl="0">
       <w:startOverride w:val="1"/>
     </w:lvlOverride>
@@ -10021,13 +12701,13 @@
     <w:abstractNumId w:val="15"/>
   </w:num>
   <w:num w:numId="27" w16cid:durableId="95369555">
-    <w:abstractNumId w:val="27"/>
+    <w:abstractNumId w:val="28"/>
   </w:num>
   <w:num w:numId="28" w16cid:durableId="1547371741">
     <w:abstractNumId w:val="16"/>
   </w:num>
   <w:num w:numId="29" w16cid:durableId="1318150798">
-    <w:abstractNumId w:val="24"/>
+    <w:abstractNumId w:val="25"/>
   </w:num>
   <w:num w:numId="30" w16cid:durableId="1510678956">
     <w:abstractNumId w:val="4"/>
@@ -10042,10 +12722,13 @@
     <w:abstractNumId w:val="8"/>
   </w:num>
   <w:num w:numId="34" w16cid:durableId="1081171764">
-    <w:abstractNumId w:val="26"/>
+    <w:abstractNumId w:val="27"/>
   </w:num>
   <w:num w:numId="35" w16cid:durableId="240527260">
-    <w:abstractNumId w:val="23"/>
+    <w:abstractNumId w:val="24"/>
+  </w:num>
+  <w:num w:numId="36" w16cid:durableId="420680950">
+    <w:abstractNumId w:val="19"/>
   </w:num>
 </w:numbering>
 </file>

</xml_diff>